<commit_message>
Update URS of server part
</commit_message>
<xml_diff>
--- a/Design&Diagram/EIOM-URS Description-V.1.0.docx
+++ b/Design&Diagram/EIOM-URS Description-V.1.0.docx
@@ -2353,8 +2353,6 @@
         </w:rPr>
         <w:t>.</w:t>
       </w:r>
-      <w:bookmarkStart w:id="0" w:name="_GoBack"/>
-      <w:bookmarkEnd w:id="0"/>
       <w:r>
         <w:rPr>
           <w:rFonts w:ascii="Times New Roman" w:hAnsi="Times New Roman" w:cs="Times New Roman"/>
@@ -6452,13 +6450,29 @@
           <w:sz w:val="28"/>
         </w:rPr>
       </w:pPr>
-      <w:r>
-        <w:rPr>
-          <w:rFonts w:ascii="Times New Roman" w:hAnsi="Times New Roman" w:cs="Times New Roman"/>
-          <w:sz w:val="28"/>
-        </w:rPr>
-        <w:t>The category that administrator selected.</w:t>
-      </w:r>
+      <w:proofErr w:type="gramStart"/>
+      <w:r>
+        <w:rPr>
+          <w:rFonts w:ascii="Times New Roman" w:hAnsi="Times New Roman" w:cs="Times New Roman"/>
+          <w:sz w:val="28"/>
+        </w:rPr>
+        <w:t xml:space="preserve">The </w:t>
+      </w:r>
+      <w:r>
+        <w:rPr>
+          <w:rFonts w:ascii="Times New Roman" w:hAnsi="Times New Roman" w:cs="Times New Roman"/>
+          <w:sz w:val="28"/>
+        </w:rPr>
+        <w:t xml:space="preserve">identity number of </w:t>
+      </w:r>
+      <w:r>
+        <w:rPr>
+          <w:rFonts w:ascii="Times New Roman" w:hAnsi="Times New Roman" w:cs="Times New Roman"/>
+          <w:sz w:val="28"/>
+        </w:rPr>
+        <w:t>category that administrator selected.</w:t>
+      </w:r>
+      <w:proofErr w:type="gramEnd"/>
     </w:p>
     <w:p>
       <w:pPr>
@@ -7008,13 +7022,36 @@
           <w:sz w:val="28"/>
         </w:rPr>
       </w:pPr>
-      <w:r>
-        <w:rPr>
-          <w:rFonts w:ascii="Times New Roman" w:hAnsi="Times New Roman" w:cs="Times New Roman"/>
-          <w:sz w:val="28"/>
-        </w:rPr>
-        <w:t>The province that administrator selected.</w:t>
-      </w:r>
+      <w:proofErr w:type="gramStart"/>
+      <w:r>
+        <w:rPr>
+          <w:rFonts w:ascii="Times New Roman" w:hAnsi="Times New Roman" w:cs="Times New Roman"/>
+          <w:sz w:val="28"/>
+        </w:rPr>
+        <w:t>The</w:t>
+      </w:r>
+      <w:r>
+        <w:rPr>
+          <w:rFonts w:ascii="Times New Roman" w:hAnsi="Times New Roman" w:cs="Times New Roman"/>
+          <w:sz w:val="28"/>
+        </w:rPr>
+        <w:t xml:space="preserve"> </w:t>
+      </w:r>
+      <w:r>
+        <w:rPr>
+          <w:rFonts w:ascii="Times New Roman" w:hAnsi="Times New Roman" w:cs="Times New Roman"/>
+          <w:sz w:val="28"/>
+        </w:rPr>
+        <w:t>identity number of</w:t>
+      </w:r>
+      <w:r>
+        <w:rPr>
+          <w:rFonts w:ascii="Times New Roman" w:hAnsi="Times New Roman" w:cs="Times New Roman"/>
+          <w:sz w:val="28"/>
+        </w:rPr>
+        <w:t xml:space="preserve"> province that administrator selected.</w:t>
+      </w:r>
+      <w:proofErr w:type="gramEnd"/>
     </w:p>
     <w:p>
       <w:pPr>
@@ -7407,6 +7444,642 @@
       <w:pPr>
         <w:rPr>
           <w:rFonts w:ascii="Times New Roman" w:hAnsi="Times New Roman" w:cs="Times New Roman"/>
+          <w:b/>
+          <w:bCs/>
+          <w:sz w:val="28"/>
+        </w:rPr>
+      </w:pPr>
+      <w:r>
+        <w:rPr>
+          <w:rFonts w:ascii="Times New Roman" w:hAnsi="Times New Roman" w:cs="Times New Roman"/>
+          <w:b/>
+          <w:bCs/>
+          <w:sz w:val="28"/>
+        </w:rPr>
+        <w:lastRenderedPageBreak/>
+        <w:t>[URS-7</w:t>
+      </w:r>
+      <w:r>
+        <w:rPr>
+          <w:rFonts w:ascii="Times New Roman" w:hAnsi="Times New Roman" w:cs="Times New Roman"/>
+          <w:b/>
+          <w:bCs/>
+          <w:sz w:val="28"/>
+        </w:rPr>
+        <w:t>]: The admin</w:t>
+      </w:r>
+      <w:r>
+        <w:rPr>
+          <w:rFonts w:ascii="Times New Roman" w:hAnsi="Times New Roman" w:cs="Times New Roman"/>
+          <w:b/>
+          <w:bCs/>
+          <w:sz w:val="28"/>
+        </w:rPr>
+        <w:t>istrator</w:t>
+      </w:r>
+      <w:r>
+        <w:rPr>
+          <w:rFonts w:ascii="Times New Roman" w:hAnsi="Times New Roman" w:cs="Times New Roman"/>
+          <w:b/>
+          <w:bCs/>
+          <w:sz w:val="28"/>
+        </w:rPr>
+        <w:t xml:space="preserve"> can browse the help location by </w:t>
+      </w:r>
+      <w:r>
+        <w:rPr>
+          <w:rFonts w:ascii="Times New Roman" w:hAnsi="Times New Roman" w:cs="Times New Roman"/>
+          <w:b/>
+          <w:bCs/>
+          <w:sz w:val="28"/>
+        </w:rPr>
+        <w:t xml:space="preserve">category and </w:t>
+      </w:r>
+      <w:r>
+        <w:rPr>
+          <w:rFonts w:ascii="Times New Roman" w:hAnsi="Times New Roman" w:cs="Times New Roman"/>
+          <w:b/>
+          <w:bCs/>
+          <w:sz w:val="28"/>
+        </w:rPr>
+        <w:t>province of Thailand.</w:t>
+      </w:r>
+    </w:p>
+    <w:p>
+      <w:pPr>
+        <w:rPr>
+          <w:rFonts w:ascii="Times New Roman" w:hAnsi="Times New Roman" w:cs="Times New Roman"/>
+          <w:sz w:val="28"/>
+        </w:rPr>
+      </w:pPr>
+      <w:r>
+        <w:rPr>
+          <w:rFonts w:ascii="Times New Roman" w:hAnsi="Times New Roman" w:cs="Times New Roman"/>
+          <w:sz w:val="28"/>
+        </w:rPr>
+        <w:tab/>
+        <w:t>The admin</w:t>
+      </w:r>
+      <w:r>
+        <w:rPr>
+          <w:rFonts w:ascii="Times New Roman" w:hAnsi="Times New Roman" w:cs="Times New Roman"/>
+          <w:sz w:val="28"/>
+        </w:rPr>
+        <w:t>istrator</w:t>
+      </w:r>
+      <w:r>
+        <w:rPr>
+          <w:rFonts w:ascii="Times New Roman" w:hAnsi="Times New Roman" w:cs="Times New Roman"/>
+          <w:sz w:val="28"/>
+        </w:rPr>
+        <w:t xml:space="preserve"> can browse the help location by </w:t>
+      </w:r>
+      <w:r>
+        <w:rPr>
+          <w:rFonts w:ascii="Times New Roman" w:hAnsi="Times New Roman" w:cs="Times New Roman"/>
+          <w:sz w:val="28"/>
+        </w:rPr>
+        <w:t>selects</w:t>
+      </w:r>
+      <w:r>
+        <w:rPr>
+          <w:rFonts w:ascii="Times New Roman" w:hAnsi="Times New Roman" w:cs="Times New Roman"/>
+          <w:sz w:val="28"/>
+        </w:rPr>
+        <w:t xml:space="preserve"> category and</w:t>
+      </w:r>
+      <w:r>
+        <w:rPr>
+          <w:rFonts w:ascii="Times New Roman" w:hAnsi="Times New Roman" w:cs="Times New Roman"/>
+          <w:sz w:val="28"/>
+        </w:rPr>
+        <w:t xml:space="preserve"> </w:t>
+      </w:r>
+      <w:r>
+        <w:rPr>
+          <w:rFonts w:ascii="Times New Roman" w:hAnsi="Times New Roman" w:cs="Times New Roman"/>
+          <w:sz w:val="28"/>
+        </w:rPr>
+        <w:t>province of Thailand</w:t>
+      </w:r>
+      <w:r>
+        <w:rPr>
+          <w:rFonts w:ascii="Times New Roman" w:hAnsi="Times New Roman" w:cs="Times New Roman"/>
+          <w:sz w:val="28"/>
+        </w:rPr>
+        <w:t xml:space="preserve"> that they want to view</w:t>
+      </w:r>
+      <w:r>
+        <w:rPr>
+          <w:rFonts w:ascii="Times New Roman" w:hAnsi="Times New Roman" w:cs="Times New Roman"/>
+          <w:sz w:val="28"/>
+        </w:rPr>
+        <w:t>.</w:t>
+      </w:r>
+    </w:p>
+    <w:p>
+      <w:pPr>
+        <w:rPr>
+          <w:rFonts w:ascii="Times New Roman" w:hAnsi="Times New Roman" w:cs="Times New Roman"/>
+          <w:b/>
+          <w:bCs/>
+          <w:sz w:val="28"/>
+        </w:rPr>
+      </w:pPr>
+      <w:r>
+        <w:rPr>
+          <w:rFonts w:ascii="Times New Roman" w:hAnsi="Times New Roman" w:cs="Times New Roman"/>
+          <w:b/>
+          <w:bCs/>
+          <w:sz w:val="28"/>
+        </w:rPr>
+        <w:t>Prerequisite</w:t>
+      </w:r>
+    </w:p>
+    <w:p>
+      <w:pPr>
+        <w:rPr>
+          <w:rFonts w:ascii="Times New Roman" w:hAnsi="Times New Roman" w:cs="Times New Roman"/>
+          <w:b/>
+          <w:bCs/>
+          <w:sz w:val="28"/>
+        </w:rPr>
+      </w:pPr>
+      <w:r>
+        <w:rPr>
+          <w:rFonts w:ascii="Times New Roman" w:hAnsi="Times New Roman" w:cs="Times New Roman"/>
+          <w:b/>
+          <w:bCs/>
+          <w:sz w:val="28"/>
+        </w:rPr>
+        <w:tab/>
+      </w:r>
+      <w:r>
+        <w:rPr>
+          <w:rFonts w:ascii="Times New Roman" w:hAnsi="Times New Roman" w:cs="Times New Roman"/>
+          <w:sz w:val="28"/>
+        </w:rPr>
+        <w:t>The administrator has to enter to the home page.</w:t>
+      </w:r>
+    </w:p>
+    <w:p>
+      <w:pPr>
+        <w:rPr>
+          <w:rFonts w:ascii="Times New Roman" w:hAnsi="Times New Roman" w:cs="Times New Roman"/>
+          <w:b/>
+          <w:bCs/>
+          <w:sz w:val="28"/>
+        </w:rPr>
+      </w:pPr>
+      <w:r>
+        <w:rPr>
+          <w:rFonts w:ascii="Times New Roman" w:hAnsi="Times New Roman" w:cs="Times New Roman"/>
+          <w:b/>
+          <w:bCs/>
+          <w:sz w:val="28"/>
+        </w:rPr>
+        <w:t>Input</w:t>
+      </w:r>
+    </w:p>
+    <w:p>
+      <w:pPr>
+        <w:ind w:firstLine="720"/>
+        <w:rPr>
+          <w:rFonts w:ascii="Times New Roman" w:hAnsi="Times New Roman" w:cs="Times New Roman"/>
+          <w:b/>
+          <w:bCs/>
+          <w:sz w:val="28"/>
+        </w:rPr>
+      </w:pPr>
+      <w:proofErr w:type="gramStart"/>
+      <w:r>
+        <w:rPr>
+          <w:rFonts w:ascii="Times New Roman" w:hAnsi="Times New Roman" w:cs="Times New Roman"/>
+          <w:sz w:val="28"/>
+        </w:rPr>
+        <w:t xml:space="preserve">The identity number of </w:t>
+      </w:r>
+      <w:r>
+        <w:rPr>
+          <w:rFonts w:ascii="Times New Roman" w:hAnsi="Times New Roman" w:cs="Times New Roman"/>
+          <w:sz w:val="28"/>
+        </w:rPr>
+        <w:t>category</w:t>
+      </w:r>
+      <w:r>
+        <w:rPr>
+          <w:rFonts w:ascii="Times New Roman" w:hAnsi="Times New Roman" w:cs="Times New Roman"/>
+          <w:sz w:val="28"/>
+        </w:rPr>
+        <w:t xml:space="preserve"> that administrator selected.</w:t>
+      </w:r>
+      <w:proofErr w:type="gramEnd"/>
+    </w:p>
+    <w:p>
+      <w:pPr>
+        <w:ind w:firstLine="720"/>
+        <w:rPr>
+          <w:rFonts w:ascii="Times New Roman" w:hAnsi="Times New Roman" w:cs="Times New Roman"/>
+          <w:b/>
+          <w:bCs/>
+          <w:sz w:val="28"/>
+        </w:rPr>
+      </w:pPr>
+      <w:proofErr w:type="gramStart"/>
+      <w:r>
+        <w:rPr>
+          <w:rFonts w:ascii="Times New Roman" w:hAnsi="Times New Roman" w:cs="Times New Roman"/>
+          <w:sz w:val="28"/>
+        </w:rPr>
+        <w:t>The identity number of province that administrator selected.</w:t>
+      </w:r>
+      <w:proofErr w:type="gramEnd"/>
+    </w:p>
+    <w:p>
+      <w:pPr>
+        <w:rPr>
+          <w:rFonts w:ascii="Times New Roman" w:hAnsi="Times New Roman" w:cs="Times New Roman"/>
+          <w:b/>
+          <w:bCs/>
+          <w:sz w:val="28"/>
+        </w:rPr>
+      </w:pPr>
+      <w:r>
+        <w:rPr>
+          <w:rFonts w:ascii="Times New Roman" w:hAnsi="Times New Roman" w:cs="Times New Roman"/>
+          <w:b/>
+          <w:bCs/>
+          <w:sz w:val="28"/>
+        </w:rPr>
+        <w:t>Output</w:t>
+      </w:r>
+    </w:p>
+    <w:p>
+      <w:pPr>
+        <w:ind w:firstLine="720"/>
+        <w:rPr>
+          <w:rFonts w:ascii="Times New Roman" w:hAnsi="Times New Roman" w:cs="Times New Roman"/>
+          <w:sz w:val="28"/>
+        </w:rPr>
+      </w:pPr>
+      <w:r>
+        <w:rPr>
+          <w:rFonts w:ascii="Times New Roman" w:hAnsi="Times New Roman" w:cs="Times New Roman"/>
+          <w:sz w:val="28"/>
+        </w:rPr>
+        <w:t>System</w:t>
+      </w:r>
+      <w:r>
+        <w:rPr>
+          <w:rFonts w:ascii="Times New Roman" w:hAnsi="Times New Roman" w:cs="Times New Roman"/>
+          <w:b/>
+          <w:bCs/>
+          <w:sz w:val="28"/>
+        </w:rPr>
+        <w:t xml:space="preserve"> </w:t>
+      </w:r>
+      <w:r>
+        <w:rPr>
+          <w:rFonts w:ascii="Times New Roman" w:hAnsi="Times New Roman" w:cs="Times New Roman"/>
+          <w:sz w:val="28"/>
+        </w:rPr>
+        <w:t xml:space="preserve">will show </w:t>
+      </w:r>
+      <w:r>
+        <w:rPr>
+          <w:rFonts w:ascii="Times New Roman" w:hAnsi="Times New Roman" w:cs="Times New Roman"/>
+          <w:sz w:val="28"/>
+        </w:rPr>
+        <w:t xml:space="preserve">the </w:t>
+      </w:r>
+      <w:r>
+        <w:rPr>
+          <w:rFonts w:ascii="Times New Roman" w:hAnsi="Times New Roman" w:cs="Times New Roman"/>
+          <w:sz w:val="28"/>
+        </w:rPr>
+        <w:t>list of help location</w:t>
+      </w:r>
+      <w:r>
+        <w:rPr>
+          <w:rFonts w:ascii="Times New Roman" w:hAnsi="Times New Roman" w:cs="Times New Roman"/>
+          <w:sz w:val="28"/>
+        </w:rPr>
+        <w:t xml:space="preserve"> by selected </w:t>
+      </w:r>
+      <w:r>
+        <w:rPr>
+          <w:rFonts w:ascii="Times New Roman" w:hAnsi="Times New Roman" w:cs="Times New Roman"/>
+          <w:sz w:val="28"/>
+        </w:rPr>
+        <w:t xml:space="preserve">category and </w:t>
+      </w:r>
+      <w:r>
+        <w:rPr>
+          <w:rFonts w:ascii="Times New Roman" w:hAnsi="Times New Roman" w:cs="Times New Roman"/>
+          <w:sz w:val="28"/>
+        </w:rPr>
+        <w:t>province.</w:t>
+      </w:r>
+    </w:p>
+    <w:p>
+      <w:pPr>
+        <w:rPr>
+          <w:rFonts w:ascii="Times New Roman" w:hAnsi="Times New Roman" w:cs="Times New Roman"/>
+          <w:b/>
+          <w:bCs/>
+          <w:sz w:val="28"/>
+        </w:rPr>
+      </w:pPr>
+      <w:r>
+        <w:rPr>
+          <w:rFonts w:ascii="Times New Roman" w:hAnsi="Times New Roman" w:cs="Times New Roman"/>
+          <w:b/>
+          <w:bCs/>
+          <w:sz w:val="28"/>
+        </w:rPr>
+        <w:t>Flow of Execution</w:t>
+      </w:r>
+    </w:p>
+    <w:p>
+      <w:pPr>
+        <w:pStyle w:val="a4"/>
+        <w:numPr>
+          <w:ilvl w:val="0"/>
+          <w:numId w:val="18"/>
+        </w:numPr>
+        <w:rPr>
+          <w:rFonts w:ascii="Times New Roman" w:hAnsi="Times New Roman" w:cs="Times New Roman"/>
+          <w:sz w:val="28"/>
+        </w:rPr>
+      </w:pPr>
+      <w:r>
+        <w:rPr>
+          <w:rFonts w:ascii="Times New Roman" w:hAnsi="Times New Roman" w:cs="Times New Roman"/>
+          <w:sz w:val="28"/>
+        </w:rPr>
+        <w:t xml:space="preserve">The system </w:t>
+      </w:r>
+      <w:r>
+        <w:rPr>
+          <w:rFonts w:ascii="Times New Roman" w:hAnsi="Times New Roman" w:cs="Times New Roman"/>
+          <w:sz w:val="28"/>
+        </w:rPr>
+        <w:t xml:space="preserve">provides UI to show list province of Thailand and category of help place </w:t>
+      </w:r>
+    </w:p>
+    <w:p>
+      <w:pPr>
+        <w:pStyle w:val="a4"/>
+        <w:numPr>
+          <w:ilvl w:val="0"/>
+          <w:numId w:val="18"/>
+        </w:numPr>
+        <w:rPr>
+          <w:rFonts w:ascii="Times New Roman" w:hAnsi="Times New Roman" w:cs="Times New Roman"/>
+          <w:sz w:val="28"/>
+        </w:rPr>
+      </w:pPr>
+      <w:r>
+        <w:rPr>
+          <w:rFonts w:ascii="Times New Roman" w:hAnsi="Times New Roman" w:cs="Times New Roman"/>
+          <w:sz w:val="28"/>
+        </w:rPr>
+        <w:t>The administrator selects</w:t>
+      </w:r>
+      <w:r>
+        <w:rPr>
+          <w:rFonts w:ascii="Times New Roman" w:hAnsi="Times New Roman" w:cs="Times New Roman"/>
+          <w:sz w:val="28"/>
+        </w:rPr>
+        <w:t xml:space="preserve"> category and</w:t>
+      </w:r>
+      <w:r>
+        <w:rPr>
+          <w:rFonts w:ascii="Times New Roman" w:hAnsi="Times New Roman" w:cs="Times New Roman"/>
+          <w:sz w:val="28"/>
+        </w:rPr>
+        <w:t xml:space="preserve"> </w:t>
+      </w:r>
+      <w:r>
+        <w:rPr>
+          <w:rFonts w:ascii="Times New Roman" w:hAnsi="Times New Roman" w:cs="Times New Roman"/>
+          <w:sz w:val="28"/>
+        </w:rPr>
+        <w:t>province</w:t>
+      </w:r>
+      <w:r>
+        <w:rPr>
+          <w:rFonts w:ascii="Times New Roman" w:hAnsi="Times New Roman" w:cs="Times New Roman"/>
+          <w:sz w:val="28"/>
+        </w:rPr>
+        <w:t>, which they want to view.</w:t>
+      </w:r>
+    </w:p>
+    <w:p>
+      <w:pPr>
+        <w:pStyle w:val="a4"/>
+        <w:numPr>
+          <w:ilvl w:val="0"/>
+          <w:numId w:val="18"/>
+        </w:numPr>
+        <w:rPr>
+          <w:rFonts w:ascii="Times New Roman" w:hAnsi="Times New Roman" w:cs="Times New Roman"/>
+          <w:sz w:val="28"/>
+        </w:rPr>
+      </w:pPr>
+      <w:r>
+        <w:rPr>
+          <w:rFonts w:ascii="Times New Roman" w:hAnsi="Times New Roman" w:cs="Times New Roman"/>
+          <w:sz w:val="28"/>
+        </w:rPr>
+        <w:t>The system shall retrieve the help information from database</w:t>
+      </w:r>
+      <w:r>
+        <w:rPr>
+          <w:rFonts w:ascii="Times New Roman" w:hAnsi="Times New Roman" w:cs="Times New Roman"/>
+          <w:sz w:val="28"/>
+        </w:rPr>
+        <w:t xml:space="preserve"> by the selected </w:t>
+      </w:r>
+      <w:r>
+        <w:rPr>
+          <w:rFonts w:ascii="Times New Roman" w:hAnsi="Times New Roman" w:cs="Times New Roman"/>
+          <w:sz w:val="28"/>
+        </w:rPr>
+        <w:t xml:space="preserve">category and </w:t>
+      </w:r>
+      <w:r>
+        <w:rPr>
+          <w:rFonts w:ascii="Times New Roman" w:hAnsi="Times New Roman" w:cs="Times New Roman"/>
+          <w:sz w:val="28"/>
+        </w:rPr>
+        <w:t>province.</w:t>
+      </w:r>
+    </w:p>
+    <w:p>
+      <w:pPr>
+        <w:pStyle w:val="a4"/>
+        <w:numPr>
+          <w:ilvl w:val="0"/>
+          <w:numId w:val="18"/>
+        </w:numPr>
+        <w:rPr>
+          <w:rFonts w:ascii="Times New Roman" w:hAnsi="Times New Roman" w:cs="Times New Roman"/>
+          <w:sz w:val="28"/>
+        </w:rPr>
+      </w:pPr>
+      <w:r>
+        <w:rPr>
+          <w:rFonts w:ascii="Times New Roman" w:hAnsi="Times New Roman" w:cs="Times New Roman"/>
+          <w:sz w:val="28"/>
+        </w:rPr>
+        <w:t>The system shall show the list of help location by</w:t>
+      </w:r>
+      <w:r>
+        <w:rPr>
+          <w:rFonts w:ascii="Times New Roman" w:hAnsi="Times New Roman" w:cs="Times New Roman"/>
+          <w:sz w:val="28"/>
+        </w:rPr>
+        <w:t xml:space="preserve"> selected</w:t>
+      </w:r>
+      <w:r>
+        <w:rPr>
+          <w:rFonts w:ascii="Times New Roman" w:hAnsi="Times New Roman" w:cs="Times New Roman"/>
+          <w:sz w:val="28"/>
+        </w:rPr>
+        <w:t xml:space="preserve"> </w:t>
+      </w:r>
+      <w:r>
+        <w:rPr>
+          <w:rFonts w:ascii="Times New Roman" w:hAnsi="Times New Roman" w:cs="Times New Roman"/>
+          <w:sz w:val="28"/>
+        </w:rPr>
+        <w:t xml:space="preserve">category and </w:t>
+      </w:r>
+      <w:r>
+        <w:rPr>
+          <w:rFonts w:ascii="Times New Roman" w:hAnsi="Times New Roman" w:cs="Times New Roman"/>
+          <w:sz w:val="28"/>
+        </w:rPr>
+        <w:t>province</w:t>
+      </w:r>
+      <w:r>
+        <w:rPr>
+          <w:rFonts w:ascii="Times New Roman" w:hAnsi="Times New Roman" w:cs="Times New Roman"/>
+          <w:sz w:val="28"/>
+        </w:rPr>
+        <w:t>.</w:t>
+      </w:r>
+    </w:p>
+    <w:p>
+      <w:pPr>
+        <w:rPr>
+          <w:b/>
+          <w:bCs/>
+          <w:sz w:val="28"/>
+        </w:rPr>
+      </w:pPr>
+    </w:p>
+    <w:p>
+      <w:pPr>
+        <w:rPr>
+          <w:b/>
+          <w:bCs/>
+          <w:sz w:val="28"/>
+        </w:rPr>
+      </w:pPr>
+    </w:p>
+    <w:p>
+      <w:pPr>
+        <w:rPr>
+          <w:b/>
+          <w:bCs/>
+          <w:sz w:val="28"/>
+        </w:rPr>
+      </w:pPr>
+    </w:p>
+    <w:p>
+      <w:pPr>
+        <w:rPr>
+          <w:b/>
+          <w:bCs/>
+          <w:sz w:val="28"/>
+        </w:rPr>
+      </w:pPr>
+    </w:p>
+    <w:p>
+      <w:pPr>
+        <w:rPr>
+          <w:b/>
+          <w:bCs/>
+          <w:sz w:val="28"/>
+        </w:rPr>
+      </w:pPr>
+    </w:p>
+    <w:p>
+      <w:pPr>
+        <w:rPr>
+          <w:b/>
+          <w:bCs/>
+          <w:sz w:val="28"/>
+        </w:rPr>
+      </w:pPr>
+    </w:p>
+    <w:p>
+      <w:pPr>
+        <w:rPr>
+          <w:b/>
+          <w:bCs/>
+          <w:sz w:val="28"/>
+        </w:rPr>
+      </w:pPr>
+    </w:p>
+    <w:p>
+      <w:pPr>
+        <w:rPr>
+          <w:b/>
+          <w:bCs/>
+          <w:color w:val="FF0000"/>
+          <w:sz w:val="28"/>
+        </w:rPr>
+      </w:pPr>
+      <w:r>
+        <w:rPr>
+          <w:rFonts w:hint="cs"/>
+          <w:b/>
+          <w:bCs/>
+          <w:color w:val="FF0000"/>
+          <w:sz w:val="28"/>
+          <w:cs/>
+        </w:rPr>
+        <w:lastRenderedPageBreak/>
+        <w:t xml:space="preserve">ยังไม่ได้แก้ โมบาย นะ </w:t>
+      </w:r>
+      <w:r>
+        <w:rPr>
+          <w:b/>
+          <w:bCs/>
+          <w:color w:val="FF0000"/>
+          <w:sz w:val="28"/>
+        </w:rPr>
+        <w:t>*******</w:t>
+      </w:r>
+      <w:bookmarkStart w:id="0" w:name="_GoBack"/>
+      <w:bookmarkEnd w:id="0"/>
+    </w:p>
+    <w:p>
+      <w:pPr>
+        <w:rPr>
+          <w:b/>
+          <w:bCs/>
+          <w:sz w:val="28"/>
+        </w:rPr>
+      </w:pPr>
+    </w:p>
+    <w:p>
+      <w:pPr>
+        <w:rPr>
+          <w:rFonts w:ascii="Times New Roman" w:hAnsi="Times New Roman" w:cs="Times New Roman"/>
           <w:sz w:val="32"/>
           <w:szCs w:val="32"/>
         </w:rPr>
@@ -7419,7 +8092,6 @@
           <w:sz w:val="32"/>
           <w:szCs w:val="32"/>
         </w:rPr>
-        <w:lastRenderedPageBreak/>
         <w:t>• Feature 1</w:t>
       </w:r>
       <w:r>
@@ -7455,7 +8127,15 @@
           <w:b/>
           <w:sz w:val="28"/>
         </w:rPr>
-        <w:t>[URS-7]: The user can view the online map with their current location.</w:t>
+        <w:t>[URS-7</w:t>
+      </w:r>
+      <w:r>
+        <w:rPr>
+          <w:rFonts w:ascii="Times New Roman" w:hAnsi="Times New Roman" w:cs="Times New Roman"/>
+          <w:b/>
+          <w:sz w:val="28"/>
+        </w:rPr>
+        <w:t>]: The user can view the online map with their current location.</w:t>
       </w:r>
     </w:p>
     <w:p>
@@ -8173,6 +8853,7 @@
           <w:rFonts w:ascii="Times New Roman" w:hAnsi="Times New Roman" w:cs="Times New Roman"/>
           <w:sz w:val="28"/>
         </w:rPr>
+        <w:lastRenderedPageBreak/>
         <w:t>The system provides online map UI, which shows online map w</w:t>
       </w:r>
       <w:r>
@@ -8220,7 +8901,6 @@
           <w:b/>
           <w:sz w:val="28"/>
         </w:rPr>
-        <w:lastRenderedPageBreak/>
         <w:t>[URS-8]: The user can view the offline map with their current location.</w:t>
       </w:r>
     </w:p>
@@ -9036,6 +9716,7 @@
           <w:rFonts w:ascii="Times New Roman" w:hAnsi="Times New Roman" w:cs="Times New Roman"/>
           <w:sz w:val="28"/>
         </w:rPr>
+        <w:lastRenderedPageBreak/>
         <w:t>The system obtains the latitude and longitude of the user’s current location.</w:t>
       </w:r>
     </w:p>
@@ -9073,7 +9754,6 @@
           <w:b/>
           <w:sz w:val="28"/>
         </w:rPr>
-        <w:lastRenderedPageBreak/>
         <w:t>[URS-9]: Th</w:t>
       </w:r>
       <w:r>
@@ -9839,6 +10519,7 @@
           <w:rFonts w:ascii="Times New Roman" w:hAnsi="Times New Roman" w:cs="Times New Roman"/>
           <w:sz w:val="28"/>
         </w:rPr>
+        <w:lastRenderedPageBreak/>
         <w:t>The system obtains the latitude and longitude of the user’s current location.</w:t>
       </w:r>
     </w:p>
@@ -9917,7 +10598,6 @@
           <w:b/>
           <w:sz w:val="28"/>
         </w:rPr>
-        <w:lastRenderedPageBreak/>
         <w:t xml:space="preserve"> </w:t>
       </w:r>
       <w:r>
@@ -10392,7 +11072,6 @@
           <w:b/>
           <w:sz w:val="28"/>
         </w:rPr>
-        <w:lastRenderedPageBreak/>
         <w:t>[URS-11]: The user can view help information of each help place in online map.</w:t>
       </w:r>
     </w:p>
@@ -10772,7 +11451,6 @@
           <w:b/>
           <w:sz w:val="28"/>
         </w:rPr>
-        <w:lastRenderedPageBreak/>
         <w:t>[URS-12]: The user can view help information of each help place in offline map.</w:t>
       </w:r>
     </w:p>
@@ -11682,7 +12360,6 @@
           <w:b/>
           <w:sz w:val="28"/>
         </w:rPr>
-        <w:lastRenderedPageBreak/>
         <w:t>[URS-14]: The user can make emergency call to each help place in offline map.</w:t>
       </w:r>
     </w:p>
@@ -13251,6 +13928,95 @@
     </w:lvl>
   </w:abstractNum>
   <w:abstractNum w:abstractNumId="12">
+    <w:nsid w:val="60C2321F"/>
+    <w:multiLevelType w:val="hybridMultilevel"/>
+    <w:tmpl w:val="303A7C62"/>
+    <w:lvl w:ilvl="0" w:tplc="77C8D0C8">
+      <w:start w:val="1"/>
+      <w:numFmt w:val="decimal"/>
+      <w:lvlText w:val="%1."/>
+      <w:lvlJc w:val="left"/>
+      <w:pPr>
+        <w:ind w:left="1080" w:hanging="360"/>
+      </w:pPr>
+      <w:rPr>
+        <w:rFonts w:hint="default"/>
+      </w:rPr>
+    </w:lvl>
+    <w:lvl w:ilvl="1" w:tplc="04090019" w:tentative="1">
+      <w:start w:val="1"/>
+      <w:numFmt w:val="lowerLetter"/>
+      <w:lvlText w:val="%2."/>
+      <w:lvlJc w:val="left"/>
+      <w:pPr>
+        <w:ind w:left="1800" w:hanging="360"/>
+      </w:pPr>
+    </w:lvl>
+    <w:lvl w:ilvl="2" w:tplc="0409001B" w:tentative="1">
+      <w:start w:val="1"/>
+      <w:numFmt w:val="lowerRoman"/>
+      <w:lvlText w:val="%3."/>
+      <w:lvlJc w:val="right"/>
+      <w:pPr>
+        <w:ind w:left="2520" w:hanging="180"/>
+      </w:pPr>
+    </w:lvl>
+    <w:lvl w:ilvl="3" w:tplc="0409000F" w:tentative="1">
+      <w:start w:val="1"/>
+      <w:numFmt w:val="decimal"/>
+      <w:lvlText w:val="%4."/>
+      <w:lvlJc w:val="left"/>
+      <w:pPr>
+        <w:ind w:left="3240" w:hanging="360"/>
+      </w:pPr>
+    </w:lvl>
+    <w:lvl w:ilvl="4" w:tplc="04090019" w:tentative="1">
+      <w:start w:val="1"/>
+      <w:numFmt w:val="lowerLetter"/>
+      <w:lvlText w:val="%5."/>
+      <w:lvlJc w:val="left"/>
+      <w:pPr>
+        <w:ind w:left="3960" w:hanging="360"/>
+      </w:pPr>
+    </w:lvl>
+    <w:lvl w:ilvl="5" w:tplc="0409001B" w:tentative="1">
+      <w:start w:val="1"/>
+      <w:numFmt w:val="lowerRoman"/>
+      <w:lvlText w:val="%6."/>
+      <w:lvlJc w:val="right"/>
+      <w:pPr>
+        <w:ind w:left="4680" w:hanging="180"/>
+      </w:pPr>
+    </w:lvl>
+    <w:lvl w:ilvl="6" w:tplc="0409000F" w:tentative="1">
+      <w:start w:val="1"/>
+      <w:numFmt w:val="decimal"/>
+      <w:lvlText w:val="%7."/>
+      <w:lvlJc w:val="left"/>
+      <w:pPr>
+        <w:ind w:left="5400" w:hanging="360"/>
+      </w:pPr>
+    </w:lvl>
+    <w:lvl w:ilvl="7" w:tplc="04090019" w:tentative="1">
+      <w:start w:val="1"/>
+      <w:numFmt w:val="lowerLetter"/>
+      <w:lvlText w:val="%8."/>
+      <w:lvlJc w:val="left"/>
+      <w:pPr>
+        <w:ind w:left="6120" w:hanging="360"/>
+      </w:pPr>
+    </w:lvl>
+    <w:lvl w:ilvl="8" w:tplc="0409001B" w:tentative="1">
+      <w:start w:val="1"/>
+      <w:numFmt w:val="lowerRoman"/>
+      <w:lvlText w:val="%9."/>
+      <w:lvlJc w:val="right"/>
+      <w:pPr>
+        <w:ind w:left="6840" w:hanging="180"/>
+      </w:pPr>
+    </w:lvl>
+  </w:abstractNum>
+  <w:abstractNum w:abstractNumId="13">
     <w:nsid w:val="63D940CA"/>
     <w:multiLevelType w:val="hybridMultilevel"/>
     <w:tmpl w:val="1F94B0AC"/>
@@ -13339,7 +14105,7 @@
       </w:pPr>
     </w:lvl>
   </w:abstractNum>
-  <w:abstractNum w:abstractNumId="13">
+  <w:abstractNum w:abstractNumId="14">
     <w:nsid w:val="68275F72"/>
     <w:multiLevelType w:val="multilevel"/>
     <w:tmpl w:val="303A7C62"/>
@@ -13428,7 +14194,7 @@
       </w:pPr>
     </w:lvl>
   </w:abstractNum>
-  <w:abstractNum w:abstractNumId="14">
+  <w:abstractNum w:abstractNumId="15">
     <w:nsid w:val="74B17BFA"/>
     <w:multiLevelType w:val="hybridMultilevel"/>
     <w:tmpl w:val="303A7C62"/>
@@ -13517,7 +14283,7 @@
       </w:pPr>
     </w:lvl>
   </w:abstractNum>
-  <w:abstractNum w:abstractNumId="15">
+  <w:abstractNum w:abstractNumId="16">
     <w:nsid w:val="7DE20C6D"/>
     <w:multiLevelType w:val="hybridMultilevel"/>
     <w:tmpl w:val="303A7C62"/>
@@ -13606,7 +14372,7 @@
       </w:pPr>
     </w:lvl>
   </w:abstractNum>
-  <w:abstractNum w:abstractNumId="16">
+  <w:abstractNum w:abstractNumId="17">
     <w:nsid w:val="7E4D1A34"/>
     <w:multiLevelType w:val="hybridMultilevel"/>
     <w:tmpl w:val="DF8A356A"/>
@@ -13706,10 +14472,10 @@
     <w:abstractNumId w:val="1"/>
   </w:num>
   <w:num w:numId="4">
-    <w:abstractNumId w:val="15"/>
+    <w:abstractNumId w:val="16"/>
   </w:num>
   <w:num w:numId="5">
-    <w:abstractNumId w:val="16"/>
+    <w:abstractNumId w:val="17"/>
   </w:num>
   <w:num w:numId="6">
     <w:abstractNumId w:val="8"/>
@@ -13736,16 +14502,19 @@
     <w:abstractNumId w:val="10"/>
   </w:num>
   <w:num w:numId="14">
-    <w:abstractNumId w:val="14"/>
+    <w:abstractNumId w:val="15"/>
   </w:num>
   <w:num w:numId="15">
-    <w:abstractNumId w:val="12"/>
+    <w:abstractNumId w:val="13"/>
   </w:num>
   <w:num w:numId="16">
     <w:abstractNumId w:val="3"/>
   </w:num>
   <w:num w:numId="17">
-    <w:abstractNumId w:val="13"/>
+    <w:abstractNumId w:val="14"/>
+  </w:num>
+  <w:num w:numId="18">
+    <w:abstractNumId w:val="12"/>
   </w:num>
 </w:numbering>
 </file>

</xml_diff>

<commit_message>
Update URS server part
</commit_message>
<xml_diff>
--- a/Design&Diagram/EIOM-URS Description-V.1.0.docx
+++ b/Design&Diagram/EIOM-URS Description-V.1.0.docx
@@ -4895,7 +4895,23 @@
           <w:rFonts w:ascii="Times New Roman" w:hAnsi="Times New Roman" w:cs="Times New Roman"/>
           <w:sz w:val="28"/>
         </w:rPr>
-        <w:t xml:space="preserve"> the system are received incorrect information, the system should provide UI with the error message “Incorrect information, please input again.” After the administrator accepts, the system will go back to step 2.</w:t>
+        <w:t xml:space="preserve"> the system are received incorrect information, the system should pro</w:t>
+      </w:r>
+      <w:r>
+        <w:rPr>
+          <w:rFonts w:ascii="Times New Roman" w:hAnsi="Times New Roman" w:cs="Times New Roman"/>
+          <w:sz w:val="28"/>
+        </w:rPr>
+        <w:t xml:space="preserve">vide UI with the error message. </w:t>
+      </w:r>
+      <w:bookmarkStart w:id="0" w:name="_GoBack"/>
+      <w:bookmarkEnd w:id="0"/>
+      <w:r>
+        <w:rPr>
+          <w:rFonts w:ascii="Times New Roman" w:hAnsi="Times New Roman" w:cs="Times New Roman"/>
+          <w:sz w:val="28"/>
+        </w:rPr>
+        <w:t>After the administrator accepts, the system will go back to step 2.</w:t>
       </w:r>
     </w:p>
     <w:p>
@@ -8064,8 +8080,6 @@
         </w:rPr>
         <w:t>*******</w:t>
       </w:r>
-      <w:bookmarkStart w:id="0" w:name="_GoBack"/>
-      <w:bookmarkEnd w:id="0"/>
     </w:p>
     <w:p>
       <w:pPr>

</xml_diff>

<commit_message>
Update Chapter 3 Software Requirement Specification
</commit_message>
<xml_diff>
--- a/Design&Diagram/EIOM-URS Description-V.1.0.docx
+++ b/Design&Diagram/EIOM-URS Description-V.1.0.docx
@@ -388,25 +388,7 @@
                 <w:sz w:val="24"/>
                 <w:szCs w:val="24"/>
               </w:rPr>
-              <w:t>"</w:t>
-            </w:r>
-            <w:proofErr w:type="spellStart"/>
-            <w:r>
-              <w:rPr>
-                <w:rFonts w:ascii="Times New Roman" w:eastAsia="Times New Roman" w:hAnsi="Times New Roman" w:cs="Times New Roman"/>
-                <w:sz w:val="24"/>
-                <w:szCs w:val="24"/>
-              </w:rPr>
-              <w:t>Chiangmai</w:t>
-            </w:r>
-            <w:proofErr w:type="spellEnd"/>
-            <w:r>
-              <w:rPr>
-                <w:rFonts w:ascii="Times New Roman" w:eastAsia="Times New Roman" w:hAnsi="Times New Roman" w:cs="Times New Roman"/>
-                <w:sz w:val="24"/>
-                <w:szCs w:val="24"/>
-              </w:rPr>
-              <w:t xml:space="preserve"> Ram Hospital"</w:t>
+              <w:t>"Chiangmai Ram Hospital"</w:t>
             </w:r>
           </w:p>
         </w:tc>
@@ -527,25 +509,7 @@
                 <w:sz w:val="24"/>
                 <w:szCs w:val="24"/>
               </w:rPr>
-              <w:t xml:space="preserve">"8 </w:t>
-            </w:r>
-            <w:proofErr w:type="spellStart"/>
-            <w:r>
-              <w:rPr>
-                <w:rFonts w:ascii="Times New Roman" w:eastAsia="Times New Roman" w:hAnsi="Times New Roman" w:cs="Times New Roman"/>
-                <w:sz w:val="24"/>
-                <w:szCs w:val="24"/>
-              </w:rPr>
-              <w:t>Boonreungrit</w:t>
-            </w:r>
-            <w:proofErr w:type="spellEnd"/>
-            <w:r>
-              <w:rPr>
-                <w:rFonts w:ascii="Times New Roman" w:eastAsia="Times New Roman" w:hAnsi="Times New Roman" w:cs="Times New Roman"/>
-                <w:sz w:val="24"/>
-                <w:szCs w:val="24"/>
-              </w:rPr>
-              <w:t xml:space="preserve"> Rd”</w:t>
+              <w:t>"8 Boonreungrit Rd”</w:t>
             </w:r>
           </w:p>
         </w:tc>
@@ -672,25 +636,7 @@
                 <w:sz w:val="24"/>
                 <w:szCs w:val="24"/>
               </w:rPr>
-              <w:t>“</w:t>
-            </w:r>
-            <w:proofErr w:type="spellStart"/>
-            <w:r>
-              <w:rPr>
-                <w:rFonts w:ascii="Times New Roman" w:eastAsia="Times New Roman" w:hAnsi="Times New Roman" w:cs="Times New Roman"/>
-                <w:sz w:val="24"/>
-                <w:szCs w:val="24"/>
-              </w:rPr>
-              <w:t>Muang</w:t>
-            </w:r>
-            <w:proofErr w:type="spellEnd"/>
-            <w:r>
-              <w:rPr>
-                <w:rFonts w:ascii="Times New Roman" w:eastAsia="Times New Roman" w:hAnsi="Times New Roman" w:cs="Times New Roman"/>
-                <w:sz w:val="24"/>
-                <w:szCs w:val="24"/>
-              </w:rPr>
-              <w:t>”</w:t>
+              <w:t>“Muang”</w:t>
             </w:r>
           </w:p>
         </w:tc>
@@ -1712,23 +1658,7 @@
           <w:rFonts w:ascii="Times New Roman" w:hAnsi="Times New Roman" w:cs="Times New Roman"/>
           <w:sz w:val="28"/>
         </w:rPr>
-        <w:t xml:space="preserve">A.5 </w:t>
-      </w:r>
-      <w:proofErr w:type="gramStart"/>
-      <w:r>
-        <w:rPr>
-          <w:rFonts w:ascii="Times New Roman" w:hAnsi="Times New Roman" w:cs="Times New Roman"/>
-          <w:sz w:val="28"/>
-        </w:rPr>
-        <w:t>If</w:t>
-      </w:r>
-      <w:proofErr w:type="gramEnd"/>
-      <w:r>
-        <w:rPr>
-          <w:rFonts w:ascii="Times New Roman" w:hAnsi="Times New Roman" w:cs="Times New Roman"/>
-          <w:sz w:val="28"/>
-        </w:rPr>
-        <w:t xml:space="preserve"> the system are received incorrect information, the system should provide UI with the error message. After the administrator accepts, the system will go back to step 2. </w:t>
+        <w:t xml:space="preserve">A.5 If the system are received incorrect information, the system should provide UI with the error message. After the administrator accepts, the system will go back to step 2. </w:t>
       </w:r>
     </w:p>
     <w:p>
@@ -2293,25 +2223,7 @@
                 <w:sz w:val="24"/>
                 <w:szCs w:val="24"/>
               </w:rPr>
-              <w:t>"</w:t>
-            </w:r>
-            <w:proofErr w:type="spellStart"/>
-            <w:r>
-              <w:rPr>
-                <w:rFonts w:ascii="Times New Roman" w:eastAsia="Times New Roman" w:hAnsi="Times New Roman" w:cs="Times New Roman"/>
-                <w:sz w:val="24"/>
-                <w:szCs w:val="24"/>
-              </w:rPr>
-              <w:t>Chiangmai</w:t>
-            </w:r>
-            <w:proofErr w:type="spellEnd"/>
-            <w:r>
-              <w:rPr>
-                <w:rFonts w:ascii="Times New Roman" w:eastAsia="Times New Roman" w:hAnsi="Times New Roman" w:cs="Times New Roman"/>
-                <w:sz w:val="24"/>
-                <w:szCs w:val="24"/>
-              </w:rPr>
-              <w:t xml:space="preserve"> Ram Hospital"</w:t>
+              <w:t>"Chiangmai Ram Hospital"</w:t>
             </w:r>
           </w:p>
         </w:tc>
@@ -2432,25 +2344,7 @@
                 <w:sz w:val="24"/>
                 <w:szCs w:val="24"/>
               </w:rPr>
-              <w:t xml:space="preserve">"8 </w:t>
-            </w:r>
-            <w:proofErr w:type="spellStart"/>
-            <w:r>
-              <w:rPr>
-                <w:rFonts w:ascii="Times New Roman" w:eastAsia="Times New Roman" w:hAnsi="Times New Roman" w:cs="Times New Roman"/>
-                <w:sz w:val="24"/>
-                <w:szCs w:val="24"/>
-              </w:rPr>
-              <w:t>Boonreungrit</w:t>
-            </w:r>
-            <w:proofErr w:type="spellEnd"/>
-            <w:r>
-              <w:rPr>
-                <w:rFonts w:ascii="Times New Roman" w:eastAsia="Times New Roman" w:hAnsi="Times New Roman" w:cs="Times New Roman"/>
-                <w:sz w:val="24"/>
-                <w:szCs w:val="24"/>
-              </w:rPr>
-              <w:t xml:space="preserve"> Rd”</w:t>
+              <w:t>"8 Boonreungrit Rd”</w:t>
             </w:r>
           </w:p>
         </w:tc>
@@ -2577,25 +2471,7 @@
                 <w:sz w:val="24"/>
                 <w:szCs w:val="24"/>
               </w:rPr>
-              <w:t>“</w:t>
-            </w:r>
-            <w:proofErr w:type="spellStart"/>
-            <w:r>
-              <w:rPr>
-                <w:rFonts w:ascii="Times New Roman" w:eastAsia="Times New Roman" w:hAnsi="Times New Roman" w:cs="Times New Roman"/>
-                <w:sz w:val="24"/>
-                <w:szCs w:val="24"/>
-              </w:rPr>
-              <w:t>Muang</w:t>
-            </w:r>
-            <w:proofErr w:type="spellEnd"/>
-            <w:r>
-              <w:rPr>
-                <w:rFonts w:ascii="Times New Roman" w:eastAsia="Times New Roman" w:hAnsi="Times New Roman" w:cs="Times New Roman"/>
-                <w:sz w:val="24"/>
-                <w:szCs w:val="24"/>
-              </w:rPr>
-              <w:t>”</w:t>
+              <w:t>“Muang”</w:t>
             </w:r>
           </w:p>
         </w:tc>
@@ -3657,23 +3533,7 @@
           <w:rFonts w:ascii="Times New Roman" w:hAnsi="Times New Roman" w:cs="Times New Roman"/>
           <w:sz w:val="28"/>
         </w:rPr>
-        <w:t xml:space="preserve">A.5 </w:t>
-      </w:r>
-      <w:proofErr w:type="gramStart"/>
-      <w:r>
-        <w:rPr>
-          <w:rFonts w:ascii="Times New Roman" w:hAnsi="Times New Roman" w:cs="Times New Roman"/>
-          <w:sz w:val="28"/>
-        </w:rPr>
-        <w:t>If</w:t>
-      </w:r>
-      <w:proofErr w:type="gramEnd"/>
-      <w:r>
-        <w:rPr>
-          <w:rFonts w:ascii="Times New Roman" w:hAnsi="Times New Roman" w:cs="Times New Roman"/>
-          <w:sz w:val="28"/>
-        </w:rPr>
-        <w:t xml:space="preserve"> the system are received incorrect information, the system should provide UI with the error message. After the administrator accepts, the system will go back to step 2.</w:t>
+        <w:t>A.5 If the system are received incorrect information, the system should provide UI with the error message. After the administrator accepts, the system will go back to step 2.</w:t>
       </w:r>
     </w:p>
     <w:p>
@@ -3780,7 +3640,6 @@
           <w:sz w:val="28"/>
         </w:rPr>
       </w:pPr>
-      <w:proofErr w:type="gramStart"/>
       <w:r>
         <w:rPr>
           <w:rFonts w:ascii="Times New Roman" w:hAnsi="Times New Roman" w:cs="Times New Roman"/>
@@ -3788,7 +3647,6 @@
         </w:rPr>
         <w:t>The identity number of selected help place.</w:t>
       </w:r>
-      <w:proofErr w:type="gramEnd"/>
     </w:p>
     <w:p>
       <w:pPr>
@@ -4222,7 +4080,6 @@
           <w:sz w:val="28"/>
         </w:rPr>
       </w:pPr>
-      <w:proofErr w:type="gramStart"/>
       <w:r>
         <w:rPr>
           <w:rFonts w:ascii="Times New Roman" w:hAnsi="Times New Roman" w:cs="Times New Roman"/>
@@ -4230,7 +4087,6 @@
         </w:rPr>
         <w:t>The identity number of selected help location.</w:t>
       </w:r>
-      <w:proofErr w:type="gramEnd"/>
     </w:p>
     <w:p>
       <w:pPr>
@@ -4623,7 +4479,6 @@
           <w:sz w:val="28"/>
         </w:rPr>
       </w:pPr>
-      <w:proofErr w:type="gramStart"/>
       <w:r>
         <w:rPr>
           <w:rFonts w:ascii="Times New Roman" w:hAnsi="Times New Roman" w:cs="Times New Roman"/>
@@ -4631,7 +4486,6 @@
         </w:rPr>
         <w:t>The identity number of category that administrator selected.</w:t>
       </w:r>
-      <w:proofErr w:type="gramEnd"/>
     </w:p>
     <w:p>
       <w:pPr>
@@ -5002,7 +4856,6 @@
           <w:sz w:val="28"/>
         </w:rPr>
       </w:pPr>
-      <w:proofErr w:type="gramStart"/>
       <w:r>
         <w:rPr>
           <w:rFonts w:ascii="Times New Roman" w:hAnsi="Times New Roman" w:cs="Times New Roman"/>
@@ -5010,7 +4863,6 @@
         </w:rPr>
         <w:t>The identity number of province that administrator selected.</w:t>
       </w:r>
-      <w:proofErr w:type="gramEnd"/>
     </w:p>
     <w:p>
       <w:pPr>
@@ -5378,7 +5230,6 @@
           <w:szCs w:val="24"/>
         </w:rPr>
       </w:pPr>
-      <w:proofErr w:type="gramStart"/>
       <w:r>
         <w:rPr>
           <w:rFonts w:ascii="Times New Roman" w:hAnsi="Times New Roman" w:cs="Times New Roman"/>
@@ -5387,7 +5238,6 @@
         </w:rPr>
         <w:t>The identity number of category that administrator selected.</w:t>
       </w:r>
-      <w:proofErr w:type="gramEnd"/>
     </w:p>
     <w:p>
       <w:pPr>
@@ -5400,7 +5250,6 @@
           <w:szCs w:val="24"/>
         </w:rPr>
       </w:pPr>
-      <w:proofErr w:type="gramStart"/>
       <w:r>
         <w:rPr>
           <w:rFonts w:ascii="Times New Roman" w:hAnsi="Times New Roman" w:cs="Times New Roman"/>
@@ -5409,7 +5258,6 @@
         </w:rPr>
         <w:t>The identity number of province that administrator selected.</w:t>
       </w:r>
-      <w:proofErr w:type="gramEnd"/>
     </w:p>
     <w:p>
       <w:pPr>
@@ -5802,6 +5650,14 @@
           <w:szCs w:val="24"/>
         </w:rPr>
         <w:t>User</w:t>
+      </w:r>
+      <w:r>
+        <w:rPr>
+          <w:rFonts w:ascii="Times New Roman" w:hAnsi="Times New Roman" w:cs="Times New Roman"/>
+          <w:sz w:val="24"/>
+          <w:szCs w:val="24"/>
+        </w:rPr>
+        <w:t>s</w:t>
       </w:r>
     </w:p>
     <w:p>
@@ -6666,6 +6522,14 @@
         </w:rPr>
         <w:t>User</w:t>
       </w:r>
+      <w:r>
+        <w:rPr>
+          <w:rFonts w:ascii="Times New Roman" w:hAnsi="Times New Roman" w:cs="Times New Roman"/>
+          <w:sz w:val="24"/>
+          <w:szCs w:val="24"/>
+        </w:rPr>
+        <w:t>s</w:t>
+      </w:r>
     </w:p>
     <w:p>
       <w:pPr>
@@ -6730,25 +6594,7 @@
           <w:szCs w:val="24"/>
         </w:rPr>
         <w:tab/>
-        <w:t xml:space="preserve">The user has to download Thailand map from </w:t>
-      </w:r>
-      <w:proofErr w:type="spellStart"/>
-      <w:r>
-        <w:rPr>
-          <w:rFonts w:ascii="Times New Roman" w:hAnsi="Times New Roman" w:cs="Times New Roman"/>
-          <w:sz w:val="24"/>
-          <w:szCs w:val="24"/>
-        </w:rPr>
-        <w:t>MapsWithMe</w:t>
-      </w:r>
-      <w:proofErr w:type="spellEnd"/>
-      <w:r>
-        <w:rPr>
-          <w:rFonts w:ascii="Times New Roman" w:hAnsi="Times New Roman" w:cs="Times New Roman"/>
-          <w:sz w:val="24"/>
-          <w:szCs w:val="24"/>
-        </w:rPr>
-        <w:t xml:space="preserve"> application.</w:t>
+        <w:t>The user has to download Thailand map from MapsWithMe application.</w:t>
       </w:r>
     </w:p>
     <w:p>
@@ -6766,25 +6612,7 @@
           <w:szCs w:val="24"/>
         </w:rPr>
         <w:tab/>
-        <w:t xml:space="preserve">The user installs </w:t>
-      </w:r>
-      <w:proofErr w:type="spellStart"/>
-      <w:r>
-        <w:rPr>
-          <w:rFonts w:ascii="Times New Roman" w:hAnsi="Times New Roman" w:cs="Times New Roman"/>
-          <w:sz w:val="24"/>
-          <w:szCs w:val="24"/>
-        </w:rPr>
-        <w:t>MapsWithMe</w:t>
-      </w:r>
-      <w:proofErr w:type="spellEnd"/>
-      <w:r>
-        <w:rPr>
-          <w:rFonts w:ascii="Times New Roman" w:hAnsi="Times New Roman" w:cs="Times New Roman"/>
-          <w:sz w:val="24"/>
-          <w:szCs w:val="24"/>
-        </w:rPr>
-        <w:t xml:space="preserve"> application on their device.</w:t>
+        <w:t>The user installs MapsWithMe application on their device.</w:t>
       </w:r>
     </w:p>
     <w:p>
@@ -7041,23 +6869,13 @@
               </w:rPr>
               <w:t xml:space="preserve">Latitude of user’s current location should be the DD (decimal degrees) format, which base on </w:t>
             </w:r>
-            <w:proofErr w:type="spellStart"/>
             <w:r>
               <w:rPr>
                 <w:rFonts w:ascii="Times New Roman" w:hAnsi="Times New Roman" w:cs="Times New Roman"/>
                 <w:sz w:val="24"/>
                 <w:szCs w:val="24"/>
               </w:rPr>
-              <w:t>MapsWithMe</w:t>
-            </w:r>
-            <w:proofErr w:type="spellEnd"/>
-            <w:r>
-              <w:rPr>
-                <w:rFonts w:ascii="Times New Roman" w:hAnsi="Times New Roman" w:cs="Times New Roman"/>
-                <w:sz w:val="24"/>
-                <w:szCs w:val="24"/>
-              </w:rPr>
-              <w:t>.</w:t>
+              <w:t>MapsWithMe.</w:t>
             </w:r>
           </w:p>
         </w:tc>
@@ -7207,7 +7025,6 @@
               </w:rPr>
               <w:t xml:space="preserve">Longitude of user’s current location should be the DD (decimal degrees) format, which base on </w:t>
             </w:r>
-            <w:proofErr w:type="spellStart"/>
             <w:r>
               <w:rPr>
                 <w:rFonts w:ascii="Times New Roman" w:hAnsi="Times New Roman" w:cs="Times New Roman"/>
@@ -7216,7 +7033,6 @@
               </w:rPr>
               <w:t>MapsWithMe</w:t>
             </w:r>
-            <w:proofErr w:type="spellEnd"/>
             <w:r>
               <w:rPr>
                 <w:rFonts w:ascii="Times New Roman" w:eastAsia="Times New Roman" w:hAnsi="Times New Roman" w:cs="Times New Roman"/>
@@ -7422,25 +7238,7 @@
           <w:sz w:val="24"/>
           <w:szCs w:val="24"/>
         </w:rPr>
-        <w:t xml:space="preserve">The system connects </w:t>
-      </w:r>
-      <w:proofErr w:type="spellStart"/>
-      <w:r>
-        <w:rPr>
-          <w:rFonts w:ascii="Times New Roman" w:hAnsi="Times New Roman" w:cs="Times New Roman"/>
-          <w:sz w:val="24"/>
-          <w:szCs w:val="24"/>
-        </w:rPr>
-        <w:t>MapsWithMe</w:t>
-      </w:r>
-      <w:proofErr w:type="spellEnd"/>
-      <w:r>
-        <w:rPr>
-          <w:rFonts w:ascii="Times New Roman" w:hAnsi="Times New Roman" w:cs="Times New Roman"/>
-          <w:sz w:val="24"/>
-          <w:szCs w:val="24"/>
-        </w:rPr>
-        <w:t xml:space="preserve"> application.</w:t>
+        <w:t>The system connects MapsWithMe application.</w:t>
       </w:r>
     </w:p>
     <w:p>
@@ -7644,6 +7442,14 @@
           <w:szCs w:val="24"/>
         </w:rPr>
         <w:t>User</w:t>
+      </w:r>
+      <w:r>
+        <w:rPr>
+          <w:rFonts w:ascii="Times New Roman" w:hAnsi="Times New Roman" w:cs="Times New Roman"/>
+          <w:sz w:val="24"/>
+          <w:szCs w:val="24"/>
+        </w:rPr>
+        <w:t>s</w:t>
       </w:r>
     </w:p>
     <w:p>
@@ -8602,6 +8408,14 @@
         </w:rPr>
         <w:t>User</w:t>
       </w:r>
+      <w:r>
+        <w:rPr>
+          <w:rFonts w:ascii="Times New Roman" w:hAnsi="Times New Roman" w:cs="Times New Roman"/>
+          <w:sz w:val="24"/>
+          <w:szCs w:val="24"/>
+        </w:rPr>
+        <w:t>s</w:t>
+      </w:r>
     </w:p>
     <w:p>
       <w:pPr>
@@ -8686,25 +8500,7 @@
           <w:szCs w:val="24"/>
         </w:rPr>
         <w:tab/>
-        <w:t xml:space="preserve">The user has to download Thailand map from </w:t>
-      </w:r>
-      <w:proofErr w:type="spellStart"/>
-      <w:r>
-        <w:rPr>
-          <w:rFonts w:ascii="Times New Roman" w:hAnsi="Times New Roman" w:cs="Times New Roman"/>
-          <w:sz w:val="24"/>
-          <w:szCs w:val="24"/>
-        </w:rPr>
-        <w:t>MapsWithMe</w:t>
-      </w:r>
-      <w:proofErr w:type="spellEnd"/>
-      <w:r>
-        <w:rPr>
-          <w:rFonts w:ascii="Times New Roman" w:hAnsi="Times New Roman" w:cs="Times New Roman"/>
-          <w:sz w:val="24"/>
-          <w:szCs w:val="24"/>
-        </w:rPr>
-        <w:t xml:space="preserve"> application.</w:t>
+        <w:t>The user has to download Thailand map from MapsWithMe application.</w:t>
       </w:r>
     </w:p>
     <w:p>
@@ -8722,25 +8518,7 @@
           <w:szCs w:val="24"/>
         </w:rPr>
         <w:tab/>
-        <w:t xml:space="preserve">The user installs </w:t>
-      </w:r>
-      <w:proofErr w:type="spellStart"/>
-      <w:r>
-        <w:rPr>
-          <w:rFonts w:ascii="Times New Roman" w:hAnsi="Times New Roman" w:cs="Times New Roman"/>
-          <w:sz w:val="24"/>
-          <w:szCs w:val="24"/>
-        </w:rPr>
-        <w:t>MapsWithMe</w:t>
-      </w:r>
-      <w:proofErr w:type="spellEnd"/>
-      <w:r>
-        <w:rPr>
-          <w:rFonts w:ascii="Times New Roman" w:hAnsi="Times New Roman" w:cs="Times New Roman"/>
-          <w:sz w:val="24"/>
-          <w:szCs w:val="24"/>
-        </w:rPr>
-        <w:t xml:space="preserve"> application on their device.</w:t>
+        <w:t>The user installs MapsWithMe application on their device.</w:t>
       </w:r>
     </w:p>
     <w:p>
@@ -8905,25 +8683,7 @@
           <w:sz w:val="24"/>
           <w:szCs w:val="24"/>
         </w:rPr>
-        <w:t xml:space="preserve">The system connects </w:t>
-      </w:r>
-      <w:proofErr w:type="spellStart"/>
-      <w:r>
-        <w:rPr>
-          <w:rFonts w:ascii="Times New Roman" w:hAnsi="Times New Roman" w:cs="Times New Roman"/>
-          <w:sz w:val="24"/>
-          <w:szCs w:val="24"/>
-        </w:rPr>
-        <w:t>MapsWithMe</w:t>
-      </w:r>
-      <w:proofErr w:type="spellEnd"/>
-      <w:r>
-        <w:rPr>
-          <w:rFonts w:ascii="Times New Roman" w:hAnsi="Times New Roman" w:cs="Times New Roman"/>
-          <w:sz w:val="24"/>
-          <w:szCs w:val="24"/>
-        </w:rPr>
-        <w:t xml:space="preserve"> application.</w:t>
+        <w:t>The system connects MapsWithMe application.</w:t>
       </w:r>
     </w:p>
     <w:p>
@@ -9155,7 +8915,7 @@
           <w:sz w:val="24"/>
           <w:szCs w:val="24"/>
         </w:rPr>
-        <w:t>Actor:</w:t>
+        <w:t>Actor</w:t>
       </w:r>
     </w:p>
     <w:p>
@@ -9183,6 +8943,14 @@
           <w:szCs w:val="24"/>
         </w:rPr>
         <w:t>User</w:t>
+      </w:r>
+      <w:r>
+        <w:rPr>
+          <w:rFonts w:ascii="Times New Roman" w:hAnsi="Times New Roman" w:cs="Times New Roman"/>
+          <w:sz w:val="24"/>
+          <w:szCs w:val="24"/>
+        </w:rPr>
+        <w:t>s</w:t>
       </w:r>
     </w:p>
     <w:p>
@@ -9473,25 +9241,7 @@
           <w:sz w:val="24"/>
           <w:szCs w:val="24"/>
         </w:rPr>
-        <w:t xml:space="preserve">The system provides information UI to show the help information, which </w:t>
-      </w:r>
-      <w:proofErr w:type="gramStart"/>
-      <w:r>
-        <w:rPr>
-          <w:rFonts w:ascii="Times New Roman" w:hAnsi="Times New Roman" w:cs="Times New Roman"/>
-          <w:sz w:val="24"/>
-          <w:szCs w:val="24"/>
-        </w:rPr>
-        <w:t>are</w:t>
-      </w:r>
-      <w:proofErr w:type="gramEnd"/>
-      <w:r>
-        <w:rPr>
-          <w:rFonts w:ascii="Times New Roman" w:hAnsi="Times New Roman" w:cs="Times New Roman"/>
-          <w:sz w:val="24"/>
-          <w:szCs w:val="24"/>
-        </w:rPr>
-        <w:t xml:space="preserve"> </w:t>
+        <w:t xml:space="preserve">The system provides information UI to show the help information, which are </w:t>
       </w:r>
       <w:r>
         <w:rPr>
@@ -9660,7 +9410,7 @@
           <w:sz w:val="24"/>
           <w:szCs w:val="24"/>
         </w:rPr>
-        <w:t>Actor:</w:t>
+        <w:t>Actor</w:t>
       </w:r>
     </w:p>
     <w:p>
@@ -9688,6 +9438,14 @@
           <w:szCs w:val="24"/>
         </w:rPr>
         <w:t>User</w:t>
+      </w:r>
+      <w:r>
+        <w:rPr>
+          <w:rFonts w:ascii="Times New Roman" w:hAnsi="Times New Roman" w:cs="Times New Roman"/>
+          <w:sz w:val="24"/>
+          <w:szCs w:val="24"/>
+        </w:rPr>
+        <w:t>s</w:t>
       </w:r>
     </w:p>
     <w:p>
@@ -9921,6 +9679,14 @@
         </w:rPr>
         <w:t>The user selects the help place they want to see information.</w:t>
       </w:r>
+      <w:r>
+        <w:rPr>
+          <w:rFonts w:ascii="Times New Roman" w:hAnsi="Times New Roman" w:cs="Times New Roman"/>
+          <w:sz w:val="24"/>
+          <w:szCs w:val="24"/>
+        </w:rPr>
+        <w:t xml:space="preserve"> </w:t>
+      </w:r>
     </w:p>
     <w:p>
       <w:pPr>
@@ -9941,25 +9707,7 @@
           <w:sz w:val="24"/>
           <w:szCs w:val="24"/>
         </w:rPr>
-        <w:t xml:space="preserve">The system connects with </w:t>
-      </w:r>
-      <w:proofErr w:type="spellStart"/>
-      <w:r>
-        <w:rPr>
-          <w:rFonts w:ascii="Times New Roman" w:hAnsi="Times New Roman" w:cs="Times New Roman"/>
-          <w:sz w:val="24"/>
-          <w:szCs w:val="24"/>
-        </w:rPr>
-        <w:t>MapWithMe</w:t>
-      </w:r>
-      <w:proofErr w:type="spellEnd"/>
-      <w:r>
-        <w:rPr>
-          <w:rFonts w:ascii="Times New Roman" w:hAnsi="Times New Roman" w:cs="Times New Roman"/>
-          <w:sz w:val="24"/>
-          <w:szCs w:val="24"/>
-        </w:rPr>
-        <w:t xml:space="preserve"> application.</w:t>
+        <w:t>The system retrieves the loaded help information from the user’s device.</w:t>
       </w:r>
     </w:p>
     <w:p>
@@ -9975,129 +9723,13 @@
           <w:szCs w:val="24"/>
         </w:rPr>
       </w:pPr>
-      <w:proofErr w:type="spellStart"/>
-      <w:r>
-        <w:rPr>
-          <w:rFonts w:ascii="Times New Roman" w:hAnsi="Times New Roman" w:cs="Times New Roman"/>
-          <w:sz w:val="24"/>
-          <w:szCs w:val="24"/>
-        </w:rPr>
-        <w:t>MapWithMe</w:t>
-      </w:r>
-      <w:proofErr w:type="spellEnd"/>
-      <w:r>
-        <w:rPr>
-          <w:rFonts w:ascii="Times New Roman" w:hAnsi="Times New Roman" w:cs="Times New Roman"/>
-          <w:sz w:val="24"/>
-          <w:szCs w:val="24"/>
-        </w:rPr>
-        <w:t xml:space="preserve"> system show details of help place are selected.</w:t>
-      </w:r>
-    </w:p>
-    <w:p>
-      <w:pPr>
-        <w:pStyle w:val="a4"/>
-        <w:numPr>
-          <w:ilvl w:val="0"/>
-          <w:numId w:val="12"/>
-        </w:numPr>
-        <w:rPr>
-          <w:rFonts w:ascii="Times New Roman" w:hAnsi="Times New Roman" w:cs="Times New Roman"/>
-          <w:sz w:val="24"/>
-          <w:szCs w:val="24"/>
-        </w:rPr>
-      </w:pPr>
-      <w:r>
-        <w:rPr>
-          <w:rFonts w:ascii="Times New Roman" w:hAnsi="Times New Roman" w:cs="Times New Roman"/>
-          <w:sz w:val="24"/>
-          <w:szCs w:val="24"/>
-        </w:rPr>
-        <w:t>The user selects to see more information.</w:t>
-      </w:r>
-    </w:p>
-    <w:p>
-      <w:pPr>
-        <w:pStyle w:val="a4"/>
-        <w:numPr>
-          <w:ilvl w:val="0"/>
-          <w:numId w:val="12"/>
-        </w:numPr>
-        <w:rPr>
-          <w:rFonts w:ascii="Times New Roman" w:hAnsi="Times New Roman" w:cs="Times New Roman"/>
-          <w:sz w:val="24"/>
-          <w:szCs w:val="24"/>
-        </w:rPr>
-      </w:pPr>
-      <w:r>
-        <w:rPr>
-          <w:rFonts w:ascii="Times New Roman" w:hAnsi="Times New Roman" w:cs="Times New Roman"/>
-          <w:sz w:val="24"/>
-          <w:szCs w:val="24"/>
-        </w:rPr>
-        <w:t xml:space="preserve">The system back to Emergency Information on Mobile application. </w:t>
-      </w:r>
-    </w:p>
-    <w:p>
-      <w:pPr>
-        <w:pStyle w:val="a4"/>
-        <w:numPr>
-          <w:ilvl w:val="0"/>
-          <w:numId w:val="12"/>
-        </w:numPr>
-        <w:rPr>
-          <w:rFonts w:ascii="Times New Roman" w:hAnsi="Times New Roman" w:cs="Times New Roman"/>
-          <w:sz w:val="24"/>
-          <w:szCs w:val="24"/>
-        </w:rPr>
-      </w:pPr>
-      <w:r>
-        <w:rPr>
-          <w:rFonts w:ascii="Times New Roman" w:hAnsi="Times New Roman" w:cs="Times New Roman"/>
-          <w:sz w:val="24"/>
-          <w:szCs w:val="24"/>
-        </w:rPr>
-        <w:t>The system retrieves the loaded help information from the user’s device.</w:t>
-      </w:r>
-    </w:p>
-    <w:p>
-      <w:pPr>
-        <w:pStyle w:val="a4"/>
-        <w:numPr>
-          <w:ilvl w:val="0"/>
-          <w:numId w:val="12"/>
-        </w:numPr>
-        <w:rPr>
-          <w:rFonts w:ascii="Times New Roman" w:hAnsi="Times New Roman" w:cs="Times New Roman"/>
-          <w:sz w:val="24"/>
-          <w:szCs w:val="24"/>
-        </w:rPr>
-      </w:pPr>
-      <w:r>
-        <w:rPr>
-          <w:rFonts w:ascii="Times New Roman" w:hAnsi="Times New Roman" w:cs="Times New Roman"/>
-          <w:sz w:val="24"/>
-          <w:szCs w:val="24"/>
-        </w:rPr>
-        <w:t xml:space="preserve">The system provides information UI to show the help information, which </w:t>
-      </w:r>
-      <w:proofErr w:type="gramStart"/>
-      <w:r>
-        <w:rPr>
-          <w:rFonts w:ascii="Times New Roman" w:hAnsi="Times New Roman" w:cs="Times New Roman"/>
-          <w:sz w:val="24"/>
-          <w:szCs w:val="24"/>
-        </w:rPr>
-        <w:t>are</w:t>
-      </w:r>
-      <w:proofErr w:type="gramEnd"/>
-      <w:r>
-        <w:rPr>
-          <w:rFonts w:ascii="Times New Roman" w:hAnsi="Times New Roman" w:cs="Times New Roman"/>
-          <w:sz w:val="24"/>
-          <w:szCs w:val="24"/>
-        </w:rPr>
-        <w:t xml:space="preserve"> </w:t>
+      <w:r>
+        <w:rPr>
+          <w:rFonts w:ascii="Times New Roman" w:hAnsi="Times New Roman" w:cs="Times New Roman"/>
+          <w:sz w:val="24"/>
+          <w:szCs w:val="24"/>
+        </w:rPr>
+        <w:t xml:space="preserve">The system provides information UI to show the help information, which are </w:t>
       </w:r>
       <w:r>
         <w:rPr>
@@ -10185,16 +9817,25 @@
       <w:pPr>
         <w:rPr>
           <w:rFonts w:ascii="Times New Roman" w:hAnsi="Times New Roman" w:cs="Times New Roman"/>
-          <w:b/>
-          <w:sz w:val="28"/>
-        </w:rPr>
-      </w:pPr>
-      <w:r>
-        <w:rPr>
-          <w:rFonts w:ascii="Times New Roman" w:hAnsi="Times New Roman" w:cs="Times New Roman"/>
-          <w:b/>
-          <w:sz w:val="28"/>
-        </w:rPr>
+          <w:sz w:val="28"/>
+        </w:rPr>
+      </w:pPr>
+    </w:p>
+    <w:p>
+      <w:pPr>
+        <w:rPr>
+          <w:rFonts w:ascii="Times New Roman" w:hAnsi="Times New Roman" w:cs="Times New Roman"/>
+          <w:b/>
+          <w:sz w:val="28"/>
+        </w:rPr>
+      </w:pPr>
+      <w:r>
+        <w:rPr>
+          <w:rFonts w:ascii="Times New Roman" w:hAnsi="Times New Roman" w:cs="Times New Roman"/>
+          <w:b/>
+          <w:sz w:val="28"/>
+        </w:rPr>
+        <w:lastRenderedPageBreak/>
         <w:t>[URS-1</w:t>
       </w:r>
       <w:r>
@@ -10229,7 +9870,31 @@
           <w:sz w:val="24"/>
           <w:szCs w:val="24"/>
         </w:rPr>
-        <w:t xml:space="preserve">The user can call to each help place directly on the online map page. </w:t>
+        <w:t xml:space="preserve">The </w:t>
+      </w:r>
+      <w:r>
+        <w:rPr>
+          <w:rFonts w:ascii="Times New Roman" w:hAnsi="Times New Roman" w:cs="Times New Roman"/>
+          <w:sz w:val="24"/>
+          <w:szCs w:val="24"/>
+        </w:rPr>
+        <w:t xml:space="preserve">user can call to each help place directly </w:t>
+      </w:r>
+      <w:r>
+        <w:rPr>
+          <w:rFonts w:ascii="Times New Roman" w:hAnsi="Times New Roman" w:cs="Times New Roman"/>
+          <w:sz w:val="24"/>
+          <w:szCs w:val="24"/>
+        </w:rPr>
+        <w:t>from the application</w:t>
+      </w:r>
+      <w:r>
+        <w:rPr>
+          <w:rFonts w:ascii="Times New Roman" w:hAnsi="Times New Roman" w:cs="Times New Roman"/>
+          <w:sz w:val="24"/>
+          <w:szCs w:val="24"/>
+        </w:rPr>
+        <w:t xml:space="preserve">. </w:t>
       </w:r>
     </w:p>
     <w:p>
@@ -10278,6 +9943,62 @@
           <w:szCs w:val="24"/>
         </w:rPr>
         <w:t xml:space="preserve">The user enters to the online map page, which shows the location of help place. </w:t>
+      </w:r>
+    </w:p>
+    <w:p>
+      <w:pPr>
+        <w:rPr>
+          <w:rFonts w:ascii="Times New Roman" w:hAnsi="Times New Roman" w:cs="Times New Roman"/>
+          <w:b/>
+          <w:bCs/>
+          <w:sz w:val="24"/>
+          <w:szCs w:val="24"/>
+        </w:rPr>
+      </w:pPr>
+      <w:r>
+        <w:rPr>
+          <w:rFonts w:ascii="Times New Roman" w:hAnsi="Times New Roman" w:cs="Times New Roman"/>
+          <w:b/>
+          <w:bCs/>
+          <w:sz w:val="24"/>
+          <w:szCs w:val="24"/>
+        </w:rPr>
+        <w:t>Actor</w:t>
+      </w:r>
+    </w:p>
+    <w:p>
+      <w:pPr>
+        <w:rPr>
+          <w:rFonts w:ascii="Times New Roman" w:hAnsi="Times New Roman" w:cs="Times New Roman"/>
+          <w:sz w:val="24"/>
+          <w:szCs w:val="24"/>
+        </w:rPr>
+      </w:pPr>
+      <w:r>
+        <w:rPr>
+          <w:rFonts w:ascii="Times New Roman" w:hAnsi="Times New Roman" w:cs="Times New Roman"/>
+          <w:b/>
+          <w:bCs/>
+          <w:sz w:val="24"/>
+          <w:szCs w:val="24"/>
+        </w:rPr>
+        <w:tab/>
+      </w:r>
+      <w:r>
+        <w:rPr>
+          <w:rFonts w:ascii="Times New Roman" w:hAnsi="Times New Roman" w:cs="Times New Roman"/>
+          <w:sz w:val="24"/>
+          <w:szCs w:val="24"/>
+        </w:rPr>
+        <w:t>User</w:t>
+      </w:r>
+      <w:r>
+        <w:rPr>
+          <w:rFonts w:ascii="Times New Roman" w:hAnsi="Times New Roman" w:cs="Times New Roman"/>
+          <w:sz w:val="24"/>
+          <w:szCs w:val="24"/>
+        </w:rPr>
+        <w:t>s</w:t>
       </w:r>
     </w:p>
     <w:p>
@@ -10566,160 +10287,225 @@
         </w:rPr>
         <w:t xml:space="preserve"> call to the selected help place.</w:t>
       </w:r>
+    </w:p>
+    <w:p>
+      <w:pPr>
+        <w:pStyle w:val="a4"/>
+        <w:ind w:left="1080"/>
+        <w:rPr>
+          <w:rFonts w:ascii="Times New Roman" w:hAnsi="Times New Roman" w:cs="Times New Roman"/>
+          <w:sz w:val="24"/>
+          <w:szCs w:val="24"/>
+        </w:rPr>
+      </w:pPr>
+    </w:p>
+    <w:p>
+      <w:pPr>
+        <w:rPr>
+          <w:rFonts w:ascii="Times New Roman" w:hAnsi="Times New Roman" w:cs="Times New Roman"/>
+          <w:sz w:val="24"/>
+          <w:szCs w:val="24"/>
+        </w:rPr>
+      </w:pPr>
+    </w:p>
+    <w:p>
+      <w:pPr>
+        <w:rPr>
+          <w:rFonts w:ascii="Times New Roman" w:hAnsi="Times New Roman" w:cs="Times New Roman"/>
+          <w:sz w:val="24"/>
+          <w:szCs w:val="24"/>
+        </w:rPr>
+      </w:pPr>
+    </w:p>
+    <w:p>
+      <w:pPr>
+        <w:rPr>
+          <w:rFonts w:ascii="Times New Roman" w:hAnsi="Times New Roman" w:cs="Times New Roman"/>
+          <w:sz w:val="28"/>
+        </w:rPr>
+      </w:pPr>
+    </w:p>
+    <w:p>
+      <w:pPr>
+        <w:rPr>
+          <w:rFonts w:ascii="Times New Roman" w:hAnsi="Times New Roman" w:cs="Times New Roman"/>
+          <w:sz w:val="28"/>
+        </w:rPr>
+      </w:pPr>
+    </w:p>
+    <w:p>
+      <w:pPr>
+        <w:rPr>
+          <w:rFonts w:ascii="Times New Roman" w:hAnsi="Times New Roman" w:cs="Times New Roman"/>
+          <w:sz w:val="28"/>
+        </w:rPr>
+      </w:pPr>
+    </w:p>
+    <w:p>
+      <w:pPr>
+        <w:rPr>
+          <w:rFonts w:ascii="Times New Roman" w:hAnsi="Times New Roman" w:cs="Times New Roman"/>
+          <w:sz w:val="28"/>
+        </w:rPr>
+      </w:pPr>
+    </w:p>
+    <w:p>
+      <w:pPr>
+        <w:rPr>
+          <w:rFonts w:ascii="Times New Roman" w:hAnsi="Times New Roman" w:cs="Times New Roman"/>
+          <w:sz w:val="28"/>
+        </w:rPr>
+      </w:pPr>
+    </w:p>
+    <w:p>
+      <w:pPr>
+        <w:rPr>
+          <w:rFonts w:ascii="Times New Roman" w:hAnsi="Times New Roman" w:cs="Times New Roman"/>
+          <w:sz w:val="28"/>
+        </w:rPr>
+      </w:pPr>
+    </w:p>
+    <w:p>
+      <w:pPr>
+        <w:rPr>
+          <w:rFonts w:ascii="Times New Roman" w:hAnsi="Times New Roman" w:cs="Times New Roman"/>
+          <w:sz w:val="28"/>
+        </w:rPr>
+      </w:pPr>
+    </w:p>
+    <w:p>
+      <w:pPr>
+        <w:rPr>
+          <w:rFonts w:ascii="Times New Roman" w:hAnsi="Times New Roman" w:cs="Times New Roman"/>
+          <w:sz w:val="28"/>
+        </w:rPr>
+      </w:pPr>
+    </w:p>
+    <w:p>
+      <w:pPr>
+        <w:rPr>
+          <w:rFonts w:ascii="Times New Roman" w:hAnsi="Times New Roman" w:cs="Times New Roman"/>
+          <w:b/>
+          <w:sz w:val="28"/>
+        </w:rPr>
+      </w:pPr>
+      <w:r>
+        <w:rPr>
+          <w:rFonts w:ascii="Times New Roman" w:hAnsi="Times New Roman" w:cs="Times New Roman"/>
+          <w:b/>
+          <w:sz w:val="28"/>
+        </w:rPr>
+        <w:lastRenderedPageBreak/>
+        <w:t>[URS-1</w:t>
+      </w:r>
+      <w:r>
+        <w:rPr>
+          <w:rFonts w:ascii="Times New Roman" w:hAnsi="Times New Roman" w:cs="Times New Roman"/>
+          <w:b/>
+          <w:sz w:val="28"/>
+        </w:rPr>
+        <w:t>5</w:t>
+      </w:r>
+      <w:r>
+        <w:rPr>
+          <w:rFonts w:ascii="Times New Roman" w:hAnsi="Times New Roman" w:cs="Times New Roman"/>
+          <w:b/>
+          <w:sz w:val="28"/>
+        </w:rPr>
+        <w:t>]: The user can make emergency call to each help place in offline map.</w:t>
+      </w:r>
+    </w:p>
+    <w:p>
+      <w:pPr>
+        <w:ind w:firstLine="720"/>
+        <w:rPr>
+          <w:rFonts w:ascii="Times New Roman" w:hAnsi="Times New Roman" w:cs="Times New Roman"/>
+          <w:sz w:val="24"/>
+          <w:szCs w:val="24"/>
+        </w:rPr>
+      </w:pPr>
+      <w:r>
+        <w:rPr>
+          <w:rFonts w:ascii="Times New Roman" w:hAnsi="Times New Roman" w:cs="Times New Roman"/>
+          <w:sz w:val="24"/>
+          <w:szCs w:val="24"/>
+        </w:rPr>
+        <w:t xml:space="preserve">The user can call to each help place directly </w:t>
+      </w:r>
+      <w:r>
+        <w:rPr>
+          <w:rFonts w:ascii="Times New Roman" w:hAnsi="Times New Roman" w:cs="Times New Roman"/>
+          <w:sz w:val="24"/>
+          <w:szCs w:val="24"/>
+        </w:rPr>
+        <w:t>from the application.</w:t>
+      </w:r>
+      <w:r>
+        <w:rPr>
+          <w:rFonts w:ascii="Times New Roman" w:hAnsi="Times New Roman" w:cs="Times New Roman"/>
+          <w:sz w:val="24"/>
+          <w:szCs w:val="24"/>
+        </w:rPr>
+        <w:t xml:space="preserve"> </w:t>
+      </w:r>
+    </w:p>
+    <w:p>
+      <w:pPr>
+        <w:rPr>
+          <w:rFonts w:ascii="Times New Roman" w:hAnsi="Times New Roman" w:cs="Times New Roman"/>
+          <w:b/>
+          <w:bCs/>
+          <w:sz w:val="24"/>
+          <w:szCs w:val="24"/>
+        </w:rPr>
+      </w:pPr>
+      <w:r>
+        <w:rPr>
+          <w:rFonts w:ascii="Times New Roman" w:hAnsi="Times New Roman" w:cs="Times New Roman"/>
+          <w:b/>
+          <w:bCs/>
+          <w:sz w:val="24"/>
+          <w:szCs w:val="24"/>
+        </w:rPr>
+        <w:t>Actor</w:t>
+      </w:r>
+    </w:p>
+    <w:p>
+      <w:pPr>
+        <w:rPr>
+          <w:rFonts w:ascii="Times New Roman" w:hAnsi="Times New Roman" w:cs="Times New Roman"/>
+          <w:sz w:val="24"/>
+          <w:szCs w:val="24"/>
+        </w:rPr>
+      </w:pPr>
+      <w:r>
+        <w:rPr>
+          <w:rFonts w:ascii="Times New Roman" w:hAnsi="Times New Roman" w:cs="Times New Roman"/>
+          <w:b/>
+          <w:bCs/>
+          <w:sz w:val="24"/>
+          <w:szCs w:val="24"/>
+        </w:rPr>
+        <w:tab/>
+      </w:r>
+      <w:r>
+        <w:rPr>
+          <w:rFonts w:ascii="Times New Roman" w:hAnsi="Times New Roman" w:cs="Times New Roman"/>
+          <w:sz w:val="24"/>
+          <w:szCs w:val="24"/>
+        </w:rPr>
+        <w:t>User</w:t>
+      </w:r>
+      <w:r>
+        <w:rPr>
+          <w:rFonts w:ascii="Times New Roman" w:hAnsi="Times New Roman" w:cs="Times New Roman"/>
+          <w:sz w:val="24"/>
+          <w:szCs w:val="24"/>
+        </w:rPr>
+        <w:t>s</w:t>
+      </w:r>
       <w:bookmarkStart w:id="0" w:name="_GoBack"/>
       <w:bookmarkEnd w:id="0"/>
-    </w:p>
-    <w:p>
-      <w:pPr>
-        <w:pStyle w:val="a4"/>
-        <w:ind w:left="1080"/>
-        <w:rPr>
-          <w:rFonts w:ascii="Times New Roman" w:hAnsi="Times New Roman" w:cs="Times New Roman"/>
-          <w:sz w:val="24"/>
-          <w:szCs w:val="24"/>
-        </w:rPr>
-      </w:pPr>
-    </w:p>
-    <w:p>
-      <w:pPr>
-        <w:rPr>
-          <w:rFonts w:ascii="Times New Roman" w:hAnsi="Times New Roman" w:cs="Times New Roman"/>
-          <w:sz w:val="24"/>
-          <w:szCs w:val="24"/>
-        </w:rPr>
-      </w:pPr>
-    </w:p>
-    <w:p>
-      <w:pPr>
-        <w:rPr>
-          <w:rFonts w:ascii="Times New Roman" w:hAnsi="Times New Roman" w:cs="Times New Roman"/>
-          <w:sz w:val="24"/>
-          <w:szCs w:val="24"/>
-        </w:rPr>
-      </w:pPr>
-    </w:p>
-    <w:p>
-      <w:pPr>
-        <w:rPr>
-          <w:rFonts w:ascii="Times New Roman" w:hAnsi="Times New Roman" w:cs="Times New Roman"/>
-          <w:sz w:val="28"/>
-        </w:rPr>
-      </w:pPr>
-    </w:p>
-    <w:p>
-      <w:pPr>
-        <w:rPr>
-          <w:rFonts w:ascii="Times New Roman" w:hAnsi="Times New Roman" w:cs="Times New Roman"/>
-          <w:sz w:val="28"/>
-        </w:rPr>
-      </w:pPr>
-    </w:p>
-    <w:p>
-      <w:pPr>
-        <w:rPr>
-          <w:rFonts w:ascii="Times New Roman" w:hAnsi="Times New Roman" w:cs="Times New Roman"/>
-          <w:sz w:val="28"/>
-        </w:rPr>
-      </w:pPr>
-    </w:p>
-    <w:p>
-      <w:pPr>
-        <w:rPr>
-          <w:rFonts w:ascii="Times New Roman" w:hAnsi="Times New Roman" w:cs="Times New Roman"/>
-          <w:sz w:val="28"/>
-        </w:rPr>
-      </w:pPr>
-    </w:p>
-    <w:p>
-      <w:pPr>
-        <w:rPr>
-          <w:rFonts w:ascii="Times New Roman" w:hAnsi="Times New Roman" w:cs="Times New Roman"/>
-          <w:sz w:val="28"/>
-        </w:rPr>
-      </w:pPr>
-    </w:p>
-    <w:p>
-      <w:pPr>
-        <w:rPr>
-          <w:rFonts w:ascii="Times New Roman" w:hAnsi="Times New Roman" w:cs="Times New Roman"/>
-          <w:sz w:val="28"/>
-        </w:rPr>
-      </w:pPr>
-    </w:p>
-    <w:p>
-      <w:pPr>
-        <w:rPr>
-          <w:rFonts w:ascii="Times New Roman" w:hAnsi="Times New Roman" w:cs="Times New Roman"/>
-          <w:sz w:val="28"/>
-        </w:rPr>
-      </w:pPr>
-    </w:p>
-    <w:p>
-      <w:pPr>
-        <w:rPr>
-          <w:rFonts w:ascii="Times New Roman" w:hAnsi="Times New Roman" w:cs="Times New Roman"/>
-          <w:sz w:val="28"/>
-        </w:rPr>
-      </w:pPr>
-    </w:p>
-    <w:p>
-      <w:pPr>
-        <w:rPr>
-          <w:rFonts w:ascii="Times New Roman" w:hAnsi="Times New Roman" w:cs="Times New Roman"/>
-          <w:sz w:val="28"/>
-        </w:rPr>
-      </w:pPr>
-    </w:p>
-    <w:p>
-      <w:pPr>
-        <w:rPr>
-          <w:rFonts w:ascii="Times New Roman" w:hAnsi="Times New Roman" w:cs="Times New Roman"/>
-          <w:b/>
-          <w:sz w:val="28"/>
-        </w:rPr>
-      </w:pPr>
-      <w:r>
-        <w:rPr>
-          <w:rFonts w:ascii="Times New Roman" w:hAnsi="Times New Roman" w:cs="Times New Roman"/>
-          <w:b/>
-          <w:sz w:val="28"/>
-        </w:rPr>
-        <w:t>[URS-1</w:t>
-      </w:r>
-      <w:r>
-        <w:rPr>
-          <w:rFonts w:ascii="Times New Roman" w:hAnsi="Times New Roman" w:cs="Times New Roman"/>
-          <w:b/>
-          <w:sz w:val="28"/>
-        </w:rPr>
-        <w:t>5</w:t>
-      </w:r>
-      <w:r>
-        <w:rPr>
-          <w:rFonts w:ascii="Times New Roman" w:hAnsi="Times New Roman" w:cs="Times New Roman"/>
-          <w:b/>
-          <w:sz w:val="28"/>
-        </w:rPr>
-        <w:t>]: The user can make emergency call to each help place in offline map.</w:t>
-      </w:r>
-    </w:p>
-    <w:p>
-      <w:pPr>
-        <w:ind w:firstLine="720"/>
-        <w:rPr>
-          <w:rFonts w:ascii="Times New Roman" w:hAnsi="Times New Roman" w:cs="Times New Roman"/>
-          <w:sz w:val="24"/>
-          <w:szCs w:val="24"/>
-        </w:rPr>
-      </w:pPr>
-      <w:r>
-        <w:rPr>
-          <w:rFonts w:ascii="Times New Roman" w:hAnsi="Times New Roman" w:cs="Times New Roman"/>
-          <w:sz w:val="24"/>
-          <w:szCs w:val="24"/>
-        </w:rPr>
-        <w:t xml:space="preserve">The user can call to each help place directly on the offline map page. </w:t>
-      </w:r>
     </w:p>
     <w:p>
       <w:pPr>
@@ -10943,130 +10729,6 @@
           <w:szCs w:val="24"/>
         </w:rPr>
         <w:t>.</w:t>
-      </w:r>
-    </w:p>
-    <w:p>
-      <w:pPr>
-        <w:pStyle w:val="a4"/>
-        <w:numPr>
-          <w:ilvl w:val="0"/>
-          <w:numId w:val="14"/>
-        </w:numPr>
-        <w:rPr>
-          <w:rFonts w:ascii="Times New Roman" w:hAnsi="Times New Roman" w:cs="Times New Roman"/>
-          <w:sz w:val="24"/>
-          <w:szCs w:val="24"/>
-        </w:rPr>
-      </w:pPr>
-      <w:r>
-        <w:rPr>
-          <w:rFonts w:ascii="Times New Roman" w:hAnsi="Times New Roman" w:cs="Times New Roman"/>
-          <w:sz w:val="24"/>
-          <w:szCs w:val="24"/>
-        </w:rPr>
-        <w:t xml:space="preserve">The system connects with </w:t>
-      </w:r>
-      <w:proofErr w:type="spellStart"/>
-      <w:r>
-        <w:rPr>
-          <w:rFonts w:ascii="Times New Roman" w:hAnsi="Times New Roman" w:cs="Times New Roman"/>
-          <w:sz w:val="24"/>
-          <w:szCs w:val="24"/>
-        </w:rPr>
-        <w:t>MapWithMe</w:t>
-      </w:r>
-      <w:proofErr w:type="spellEnd"/>
-      <w:r>
-        <w:rPr>
-          <w:rFonts w:ascii="Times New Roman" w:hAnsi="Times New Roman" w:cs="Times New Roman"/>
-          <w:sz w:val="24"/>
-          <w:szCs w:val="24"/>
-        </w:rPr>
-        <w:t xml:space="preserve"> application.</w:t>
-      </w:r>
-    </w:p>
-    <w:p>
-      <w:pPr>
-        <w:pStyle w:val="a4"/>
-        <w:numPr>
-          <w:ilvl w:val="0"/>
-          <w:numId w:val="14"/>
-        </w:numPr>
-        <w:rPr>
-          <w:rFonts w:ascii="Times New Roman" w:hAnsi="Times New Roman" w:cs="Times New Roman"/>
-          <w:sz w:val="24"/>
-          <w:szCs w:val="24"/>
-        </w:rPr>
-      </w:pPr>
-      <w:proofErr w:type="spellStart"/>
-      <w:r>
-        <w:rPr>
-          <w:rFonts w:ascii="Times New Roman" w:hAnsi="Times New Roman" w:cs="Times New Roman"/>
-          <w:sz w:val="24"/>
-          <w:szCs w:val="24"/>
-        </w:rPr>
-        <w:t>MapWithMe</w:t>
-      </w:r>
-      <w:proofErr w:type="spellEnd"/>
-      <w:r>
-        <w:rPr>
-          <w:rFonts w:ascii="Times New Roman" w:hAnsi="Times New Roman" w:cs="Times New Roman"/>
-          <w:sz w:val="24"/>
-          <w:szCs w:val="24"/>
-        </w:rPr>
-        <w:t xml:space="preserve"> system show details of help place are selected.</w:t>
-      </w:r>
-    </w:p>
-    <w:p>
-      <w:pPr>
-        <w:pStyle w:val="a4"/>
-        <w:numPr>
-          <w:ilvl w:val="0"/>
-          <w:numId w:val="14"/>
-        </w:numPr>
-        <w:rPr>
-          <w:rFonts w:ascii="Times New Roman" w:hAnsi="Times New Roman" w:cs="Times New Roman"/>
-          <w:sz w:val="24"/>
-          <w:szCs w:val="24"/>
-        </w:rPr>
-      </w:pPr>
-      <w:r>
-        <w:rPr>
-          <w:rFonts w:ascii="Times New Roman" w:hAnsi="Times New Roman" w:cs="Times New Roman"/>
-          <w:sz w:val="24"/>
-          <w:szCs w:val="24"/>
-        </w:rPr>
-        <w:t>The user selects to see more information.</w:t>
-      </w:r>
-    </w:p>
-    <w:p>
-      <w:pPr>
-        <w:pStyle w:val="a4"/>
-        <w:numPr>
-          <w:ilvl w:val="0"/>
-          <w:numId w:val="14"/>
-        </w:numPr>
-        <w:rPr>
-          <w:rFonts w:ascii="Times New Roman" w:hAnsi="Times New Roman" w:cs="Times New Roman"/>
-          <w:sz w:val="24"/>
-          <w:szCs w:val="24"/>
-        </w:rPr>
-      </w:pPr>
-      <w:r>
-        <w:rPr>
-          <w:rFonts w:ascii="Times New Roman" w:hAnsi="Times New Roman" w:cs="Times New Roman"/>
-          <w:sz w:val="24"/>
-          <w:szCs w:val="24"/>
-        </w:rPr>
-        <w:t>The system back to Emergency Information on Mobile application.</w:t>
-      </w:r>
-      <w:r>
-        <w:rPr>
-          <w:rFonts w:ascii="Times New Roman" w:hAnsi="Times New Roman" w:cs="Times New Roman"/>
-          <w:sz w:val="24"/>
-          <w:szCs w:val="24"/>
-        </w:rPr>
-        <w:t xml:space="preserve"> </w:t>
       </w:r>
     </w:p>
     <w:p>

</xml_diff>

<commit_message>
Update URS des mobile part By Nana
</commit_message>
<xml_diff>
--- a/Design&Diagram/EIOM-URS Description-V.1.0.docx
+++ b/Design&Diagram/EIOM-URS Description-V.1.0.docx
@@ -1658,7 +1658,23 @@
           <w:rFonts w:ascii="Times New Roman" w:hAnsi="Times New Roman" w:cs="Times New Roman"/>
           <w:sz w:val="28"/>
         </w:rPr>
-        <w:t xml:space="preserve">A.5 If the system are received incorrect information, the system should provide UI with the error message. After the administrator accepts, the system will go back to step 2. </w:t>
+        <w:t xml:space="preserve">A.5 </w:t>
+      </w:r>
+      <w:proofErr w:type="gramStart"/>
+      <w:r>
+        <w:rPr>
+          <w:rFonts w:ascii="Times New Roman" w:hAnsi="Times New Roman" w:cs="Times New Roman"/>
+          <w:sz w:val="28"/>
+        </w:rPr>
+        <w:t>If</w:t>
+      </w:r>
+      <w:proofErr w:type="gramEnd"/>
+      <w:r>
+        <w:rPr>
+          <w:rFonts w:ascii="Times New Roman" w:hAnsi="Times New Roman" w:cs="Times New Roman"/>
+          <w:sz w:val="28"/>
+        </w:rPr>
+        <w:t xml:space="preserve"> the system are received incorrect information, the system should provide UI with the error message. After the administrator accepts, the system will go back to step 2. </w:t>
       </w:r>
     </w:p>
     <w:p>
@@ -3533,7 +3549,23 @@
           <w:rFonts w:ascii="Times New Roman" w:hAnsi="Times New Roman" w:cs="Times New Roman"/>
           <w:sz w:val="28"/>
         </w:rPr>
-        <w:t>A.5 If the system are received incorrect information, the system should provide UI with the error message. After the administrator accepts, the system will go back to step 2.</w:t>
+        <w:t xml:space="preserve">A.5 </w:t>
+      </w:r>
+      <w:proofErr w:type="gramStart"/>
+      <w:r>
+        <w:rPr>
+          <w:rFonts w:ascii="Times New Roman" w:hAnsi="Times New Roman" w:cs="Times New Roman"/>
+          <w:sz w:val="28"/>
+        </w:rPr>
+        <w:t>If</w:t>
+      </w:r>
+      <w:proofErr w:type="gramEnd"/>
+      <w:r>
+        <w:rPr>
+          <w:rFonts w:ascii="Times New Roman" w:hAnsi="Times New Roman" w:cs="Times New Roman"/>
+          <w:sz w:val="28"/>
+        </w:rPr>
+        <w:t xml:space="preserve"> the system are received incorrect information, the system should provide UI with the error message. After the administrator accepts, the system will go back to step 2.</w:t>
       </w:r>
     </w:p>
     <w:p>
@@ -3640,6 +3672,7 @@
           <w:sz w:val="28"/>
         </w:rPr>
       </w:pPr>
+      <w:proofErr w:type="gramStart"/>
       <w:r>
         <w:rPr>
           <w:rFonts w:ascii="Times New Roman" w:hAnsi="Times New Roman" w:cs="Times New Roman"/>
@@ -3647,6 +3680,7 @@
         </w:rPr>
         <w:t>The identity number of selected help place.</w:t>
       </w:r>
+      <w:proofErr w:type="gramEnd"/>
     </w:p>
     <w:p>
       <w:pPr>
@@ -4080,6 +4114,7 @@
           <w:sz w:val="28"/>
         </w:rPr>
       </w:pPr>
+      <w:proofErr w:type="gramStart"/>
       <w:r>
         <w:rPr>
           <w:rFonts w:ascii="Times New Roman" w:hAnsi="Times New Roman" w:cs="Times New Roman"/>
@@ -4087,6 +4122,7 @@
         </w:rPr>
         <w:t>The identity number of selected help location.</w:t>
       </w:r>
+      <w:proofErr w:type="gramEnd"/>
     </w:p>
     <w:p>
       <w:pPr>
@@ -4479,6 +4515,7 @@
           <w:sz w:val="28"/>
         </w:rPr>
       </w:pPr>
+      <w:proofErr w:type="gramStart"/>
       <w:r>
         <w:rPr>
           <w:rFonts w:ascii="Times New Roman" w:hAnsi="Times New Roman" w:cs="Times New Roman"/>
@@ -4486,6 +4523,7 @@
         </w:rPr>
         <w:t>The identity number of category that administrator selected.</w:t>
       </w:r>
+      <w:proofErr w:type="gramEnd"/>
     </w:p>
     <w:p>
       <w:pPr>
@@ -4856,6 +4894,7 @@
           <w:sz w:val="28"/>
         </w:rPr>
       </w:pPr>
+      <w:proofErr w:type="gramStart"/>
       <w:r>
         <w:rPr>
           <w:rFonts w:ascii="Times New Roman" w:hAnsi="Times New Roman" w:cs="Times New Roman"/>
@@ -4863,6 +4902,7 @@
         </w:rPr>
         <w:t>The identity number of province that administrator selected.</w:t>
       </w:r>
+      <w:proofErr w:type="gramEnd"/>
     </w:p>
     <w:p>
       <w:pPr>
@@ -5230,6 +5270,7 @@
           <w:szCs w:val="24"/>
         </w:rPr>
       </w:pPr>
+      <w:proofErr w:type="gramStart"/>
       <w:r>
         <w:rPr>
           <w:rFonts w:ascii="Times New Roman" w:hAnsi="Times New Roman" w:cs="Times New Roman"/>
@@ -5238,6 +5279,7 @@
         </w:rPr>
         <w:t>The identity number of category that administrator selected.</w:t>
       </w:r>
+      <w:proofErr w:type="gramEnd"/>
     </w:p>
     <w:p>
       <w:pPr>
@@ -5250,6 +5292,7 @@
           <w:szCs w:val="24"/>
         </w:rPr>
       </w:pPr>
+      <w:proofErr w:type="gramStart"/>
       <w:r>
         <w:rPr>
           <w:rFonts w:ascii="Times New Roman" w:hAnsi="Times New Roman" w:cs="Times New Roman"/>
@@ -5258,6 +5301,7 @@
         </w:rPr>
         <w:t>The identity number of province that administrator selected.</w:t>
       </w:r>
+      <w:proofErr w:type="gramEnd"/>
     </w:p>
     <w:p>
       <w:pPr>
@@ -6331,31 +6375,7 @@
           <w:sz w:val="24"/>
           <w:szCs w:val="24"/>
         </w:rPr>
-        <w:t xml:space="preserve">The system </w:t>
-      </w:r>
-      <w:r>
-        <w:rPr>
-          <w:rFonts w:ascii="Times New Roman" w:hAnsi="Times New Roman" w:cs="Times New Roman"/>
-          <w:sz w:val="24"/>
-          <w:szCs w:val="24"/>
-        </w:rPr>
-        <w:t>get map from Google Maps</w:t>
-      </w:r>
-      <w:r>
-        <w:rPr>
-          <w:rFonts w:ascii="Times New Roman" w:hAnsi="Times New Roman" w:cs="Times New Roman"/>
-          <w:sz w:val="24"/>
-          <w:szCs w:val="24"/>
-        </w:rPr>
-        <w:t>.</w:t>
-      </w:r>
-      <w:r>
-        <w:rPr>
-          <w:rFonts w:ascii="Times New Roman" w:hAnsi="Times New Roman" w:cs="Times New Roman"/>
-          <w:sz w:val="24"/>
-          <w:szCs w:val="24"/>
-        </w:rPr>
-        <w:t xml:space="preserve"> </w:t>
+        <w:t xml:space="preserve">The system get map from Google Maps. </w:t>
       </w:r>
     </w:p>
     <w:p>
@@ -6377,23 +6397,7 @@
           <w:sz w:val="24"/>
           <w:szCs w:val="24"/>
         </w:rPr>
-        <w:t>The system provides online map UI, which shows online map w</w:t>
-      </w:r>
-      <w:r>
-        <w:rPr>
-          <w:rFonts w:ascii="Times New Roman" w:hAnsi="Times New Roman" w:cs="Times New Roman"/>
-          <w:sz w:val="24"/>
-          <w:szCs w:val="24"/>
-        </w:rPr>
-        <w:t>ith the user’s current location</w:t>
-      </w:r>
-      <w:r>
-        <w:rPr>
-          <w:rFonts w:ascii="Times New Roman" w:hAnsi="Times New Roman" w:cs="Times New Roman"/>
-          <w:sz w:val="24"/>
-          <w:szCs w:val="24"/>
-        </w:rPr>
-        <w:t>.</w:t>
+        <w:t>The system provides online map UI, which shows online map with the user’s current location.</w:t>
       </w:r>
     </w:p>
     <w:p>
@@ -7196,6 +7200,16 @@
         </w:rPr>
         <w:t>Flow of Execution</w:t>
       </w:r>
+      <w:r>
+        <w:rPr>
+          <w:rFonts w:ascii="Times New Roman" w:hAnsi="Times New Roman" w:cs="Times New Roman"/>
+          <w:b/>
+          <w:bCs/>
+          <w:sz w:val="24"/>
+          <w:szCs w:val="24"/>
+        </w:rPr>
+        <w:tab/>
+      </w:r>
     </w:p>
     <w:p>
       <w:pPr>
@@ -7497,15 +7511,7 @@
           <w:sz w:val="24"/>
           <w:szCs w:val="24"/>
         </w:rPr>
-        <w:t>The user h</w:t>
-      </w:r>
-      <w:r>
-        <w:rPr>
-          <w:rFonts w:ascii="Times New Roman" w:hAnsi="Times New Roman" w:cs="Times New Roman"/>
-          <w:sz w:val="24"/>
-          <w:szCs w:val="24"/>
-        </w:rPr>
-        <w:t>as to connect with the internet.</w:t>
+        <w:t>The user has to connect with the internet.</w:t>
       </w:r>
     </w:p>
     <w:p>
@@ -7546,461 +7552,6 @@
         <w:t>Input</w:t>
       </w:r>
     </w:p>
-    <w:tbl>
-      <w:tblPr>
-        <w:tblW w:w="7717" w:type="dxa"/>
-        <w:jc w:val="center"/>
-        <w:tblInd w:w="335" w:type="dxa"/>
-        <w:tblLook w:val="04A0" w:firstRow="1" w:lastRow="0" w:firstColumn="1" w:lastColumn="0" w:noHBand="0" w:noVBand="1"/>
-      </w:tblPr>
-      <w:tblGrid>
-        <w:gridCol w:w="1367"/>
-        <w:gridCol w:w="2331"/>
-        <w:gridCol w:w="2035"/>
-        <w:gridCol w:w="1984"/>
-      </w:tblGrid>
-      <w:tr>
-        <w:trPr>
-          <w:trHeight w:val="499"/>
-          <w:jc w:val="center"/>
-        </w:trPr>
-        <w:tc>
-          <w:tcPr>
-            <w:tcW w:w="1367" w:type="dxa"/>
-            <w:tcBorders>
-              <w:top w:val="single" w:sz="4" w:space="0" w:color="auto"/>
-              <w:left w:val="single" w:sz="4" w:space="0" w:color="auto"/>
-              <w:bottom w:val="single" w:sz="4" w:space="0" w:color="auto"/>
-              <w:right w:val="single" w:sz="4" w:space="0" w:color="auto"/>
-            </w:tcBorders>
-            <w:shd w:val="clear" w:color="auto" w:fill="auto"/>
-            <w:vAlign w:val="center"/>
-            <w:hideMark/>
-          </w:tcPr>
-          <w:p>
-            <w:pPr>
-              <w:spacing w:after="0" w:line="240" w:lineRule="auto"/>
-              <w:jc w:val="center"/>
-              <w:rPr>
-                <w:rFonts w:ascii="Times New Roman" w:eastAsia="Times New Roman" w:hAnsi="Times New Roman" w:cs="Times New Roman"/>
-                <w:b/>
-                <w:bCs/>
-                <w:sz w:val="24"/>
-                <w:szCs w:val="24"/>
-              </w:rPr>
-            </w:pPr>
-            <w:r>
-              <w:rPr>
-                <w:rFonts w:ascii="Times New Roman" w:eastAsia="Times New Roman" w:hAnsi="Times New Roman" w:cs="Times New Roman"/>
-                <w:b/>
-                <w:bCs/>
-                <w:sz w:val="24"/>
-                <w:szCs w:val="24"/>
-              </w:rPr>
-              <w:t>Name</w:t>
-            </w:r>
-          </w:p>
-        </w:tc>
-        <w:tc>
-          <w:tcPr>
-            <w:tcW w:w="2331" w:type="dxa"/>
-            <w:tcBorders>
-              <w:top w:val="single" w:sz="4" w:space="0" w:color="auto"/>
-              <w:left w:val="nil"/>
-              <w:bottom w:val="single" w:sz="4" w:space="0" w:color="auto"/>
-              <w:right w:val="single" w:sz="4" w:space="0" w:color="auto"/>
-            </w:tcBorders>
-            <w:shd w:val="clear" w:color="auto" w:fill="auto"/>
-            <w:vAlign w:val="center"/>
-            <w:hideMark/>
-          </w:tcPr>
-          <w:p>
-            <w:pPr>
-              <w:spacing w:after="0" w:line="240" w:lineRule="auto"/>
-              <w:jc w:val="center"/>
-              <w:rPr>
-                <w:rFonts w:ascii="Times New Roman" w:eastAsia="Times New Roman" w:hAnsi="Times New Roman" w:cs="Times New Roman"/>
-                <w:b/>
-                <w:bCs/>
-                <w:sz w:val="24"/>
-                <w:szCs w:val="24"/>
-              </w:rPr>
-            </w:pPr>
-            <w:r>
-              <w:rPr>
-                <w:rFonts w:ascii="Times New Roman" w:eastAsia="Times New Roman" w:hAnsi="Times New Roman" w:cs="Times New Roman"/>
-                <w:b/>
-                <w:bCs/>
-                <w:sz w:val="24"/>
-                <w:szCs w:val="24"/>
-              </w:rPr>
-              <w:t>Description</w:t>
-            </w:r>
-          </w:p>
-        </w:tc>
-        <w:tc>
-          <w:tcPr>
-            <w:tcW w:w="2035" w:type="dxa"/>
-            <w:tcBorders>
-              <w:top w:val="single" w:sz="4" w:space="0" w:color="auto"/>
-              <w:left w:val="nil"/>
-              <w:bottom w:val="single" w:sz="4" w:space="0" w:color="auto"/>
-              <w:right w:val="single" w:sz="4" w:space="0" w:color="auto"/>
-            </w:tcBorders>
-            <w:shd w:val="clear" w:color="auto" w:fill="auto"/>
-            <w:vAlign w:val="center"/>
-            <w:hideMark/>
-          </w:tcPr>
-          <w:p>
-            <w:pPr>
-              <w:spacing w:after="0" w:line="240" w:lineRule="auto"/>
-              <w:jc w:val="center"/>
-              <w:rPr>
-                <w:rFonts w:ascii="Times New Roman" w:eastAsia="Times New Roman" w:hAnsi="Times New Roman" w:cs="Times New Roman"/>
-                <w:b/>
-                <w:bCs/>
-                <w:sz w:val="24"/>
-                <w:szCs w:val="24"/>
-              </w:rPr>
-            </w:pPr>
-            <w:r>
-              <w:rPr>
-                <w:rFonts w:ascii="Times New Roman" w:eastAsia="Times New Roman" w:hAnsi="Times New Roman" w:cs="Times New Roman"/>
-                <w:b/>
-                <w:bCs/>
-                <w:sz w:val="24"/>
-                <w:szCs w:val="24"/>
-              </w:rPr>
-              <w:t>Example</w:t>
-            </w:r>
-          </w:p>
-        </w:tc>
-        <w:tc>
-          <w:tcPr>
-            <w:tcW w:w="1984" w:type="dxa"/>
-            <w:tcBorders>
-              <w:top w:val="single" w:sz="4" w:space="0" w:color="auto"/>
-              <w:left w:val="nil"/>
-              <w:bottom w:val="single" w:sz="4" w:space="0" w:color="auto"/>
-              <w:right w:val="single" w:sz="4" w:space="0" w:color="auto"/>
-            </w:tcBorders>
-            <w:shd w:val="clear" w:color="auto" w:fill="auto"/>
-            <w:vAlign w:val="center"/>
-            <w:hideMark/>
-          </w:tcPr>
-          <w:p>
-            <w:pPr>
-              <w:spacing w:after="0" w:line="240" w:lineRule="auto"/>
-              <w:jc w:val="center"/>
-              <w:rPr>
-                <w:rFonts w:ascii="Times New Roman" w:eastAsia="Times New Roman" w:hAnsi="Times New Roman" w:cs="Times New Roman"/>
-                <w:b/>
-                <w:bCs/>
-                <w:sz w:val="24"/>
-                <w:szCs w:val="24"/>
-              </w:rPr>
-            </w:pPr>
-            <w:r>
-              <w:rPr>
-                <w:rFonts w:ascii="Times New Roman" w:eastAsia="Times New Roman" w:hAnsi="Times New Roman" w:cs="Times New Roman"/>
-                <w:b/>
-                <w:bCs/>
-                <w:sz w:val="24"/>
-                <w:szCs w:val="24"/>
-              </w:rPr>
-              <w:t>Remarks</w:t>
-            </w:r>
-          </w:p>
-        </w:tc>
-      </w:tr>
-      <w:tr>
-        <w:trPr>
-          <w:trHeight w:val="800"/>
-          <w:jc w:val="center"/>
-        </w:trPr>
-        <w:tc>
-          <w:tcPr>
-            <w:tcW w:w="1367" w:type="dxa"/>
-            <w:tcBorders>
-              <w:top w:val="nil"/>
-              <w:left w:val="single" w:sz="4" w:space="0" w:color="auto"/>
-              <w:bottom w:val="single" w:sz="4" w:space="0" w:color="auto"/>
-              <w:right w:val="single" w:sz="4" w:space="0" w:color="auto"/>
-            </w:tcBorders>
-            <w:shd w:val="clear" w:color="auto" w:fill="auto"/>
-            <w:vAlign w:val="center"/>
-            <w:hideMark/>
-          </w:tcPr>
-          <w:p>
-            <w:pPr>
-              <w:spacing w:after="0" w:line="240" w:lineRule="auto"/>
-              <w:rPr>
-                <w:rFonts w:ascii="Times New Roman" w:eastAsia="Times New Roman" w:hAnsi="Times New Roman" w:cs="Times New Roman"/>
-                <w:sz w:val="24"/>
-                <w:szCs w:val="24"/>
-              </w:rPr>
-            </w:pPr>
-            <w:r>
-              <w:rPr>
-                <w:rFonts w:ascii="Times New Roman" w:eastAsia="Times New Roman" w:hAnsi="Times New Roman" w:cs="Times New Roman"/>
-                <w:sz w:val="24"/>
-                <w:szCs w:val="24"/>
-              </w:rPr>
-              <w:t>Latitude</w:t>
-            </w:r>
-          </w:p>
-        </w:tc>
-        <w:tc>
-          <w:tcPr>
-            <w:tcW w:w="2331" w:type="dxa"/>
-            <w:tcBorders>
-              <w:top w:val="nil"/>
-              <w:left w:val="nil"/>
-              <w:bottom w:val="single" w:sz="4" w:space="0" w:color="auto"/>
-              <w:right w:val="single" w:sz="4" w:space="0" w:color="auto"/>
-            </w:tcBorders>
-            <w:shd w:val="clear" w:color="auto" w:fill="auto"/>
-            <w:hideMark/>
-          </w:tcPr>
-          <w:p>
-            <w:pPr>
-              <w:spacing w:after="0" w:line="240" w:lineRule="auto"/>
-              <w:rPr>
-                <w:rFonts w:ascii="Times New Roman" w:eastAsia="Times New Roman" w:hAnsi="Times New Roman" w:cs="Times New Roman"/>
-                <w:sz w:val="24"/>
-                <w:szCs w:val="24"/>
-              </w:rPr>
-            </w:pPr>
-            <w:r>
-              <w:rPr>
-                <w:rFonts w:ascii="Times New Roman" w:eastAsia="Times New Roman" w:hAnsi="Times New Roman" w:cs="Times New Roman"/>
-                <w:sz w:val="24"/>
-                <w:szCs w:val="24"/>
-              </w:rPr>
-              <w:t xml:space="preserve">Latitude of user’s current location should be the DD (decimal degrees) format, which base on Google maps. </w:t>
-            </w:r>
-          </w:p>
-        </w:tc>
-        <w:tc>
-          <w:tcPr>
-            <w:tcW w:w="2035" w:type="dxa"/>
-            <w:tcBorders>
-              <w:top w:val="nil"/>
-              <w:left w:val="nil"/>
-              <w:bottom w:val="single" w:sz="4" w:space="0" w:color="auto"/>
-              <w:right w:val="single" w:sz="4" w:space="0" w:color="auto"/>
-            </w:tcBorders>
-            <w:shd w:val="clear" w:color="auto" w:fill="auto"/>
-            <w:hideMark/>
-          </w:tcPr>
-          <w:p>
-            <w:pPr>
-              <w:spacing w:after="0" w:line="240" w:lineRule="auto"/>
-              <w:rPr>
-                <w:rFonts w:ascii="Times New Roman" w:hAnsi="Times New Roman" w:cs="Times New Roman"/>
-                <w:sz w:val="24"/>
-                <w:szCs w:val="24"/>
-              </w:rPr>
-            </w:pPr>
-            <w:r>
-              <w:rPr>
-                <w:rFonts w:ascii="Times New Roman" w:hAnsi="Times New Roman" w:cs="Times New Roman"/>
-                <w:sz w:val="24"/>
-                <w:szCs w:val="24"/>
-              </w:rPr>
-              <w:t>18.809011</w:t>
-            </w:r>
-          </w:p>
-        </w:tc>
-        <w:tc>
-          <w:tcPr>
-            <w:tcW w:w="1984" w:type="dxa"/>
-            <w:tcBorders>
-              <w:top w:val="nil"/>
-              <w:left w:val="nil"/>
-              <w:bottom w:val="single" w:sz="4" w:space="0" w:color="auto"/>
-              <w:right w:val="single" w:sz="4" w:space="0" w:color="auto"/>
-            </w:tcBorders>
-            <w:shd w:val="clear" w:color="auto" w:fill="auto"/>
-            <w:hideMark/>
-          </w:tcPr>
-          <w:p>
-            <w:pPr>
-              <w:spacing w:after="0" w:line="240" w:lineRule="auto"/>
-              <w:rPr>
-                <w:rFonts w:ascii="Times New Roman" w:eastAsia="Times New Roman" w:hAnsi="Times New Roman" w:cs="Times New Roman"/>
-                <w:sz w:val="24"/>
-                <w:szCs w:val="24"/>
-              </w:rPr>
-            </w:pPr>
-            <w:r>
-              <w:rPr>
-                <w:rFonts w:ascii="Times New Roman" w:eastAsia="Times New Roman" w:hAnsi="Times New Roman" w:cs="Times New Roman"/>
-                <w:sz w:val="24"/>
-                <w:szCs w:val="24"/>
-              </w:rPr>
-              <w:t xml:space="preserve">Latitude must be </w:t>
-            </w:r>
-            <w:r>
-              <w:rPr>
-                <w:rFonts w:ascii="Times New Roman" w:hAnsi="Times New Roman" w:cs="Times New Roman"/>
-                <w:sz w:val="24"/>
-                <w:szCs w:val="24"/>
-              </w:rPr>
-              <w:t>decimal number of degrees</w:t>
-            </w:r>
-            <w:r>
-              <w:rPr>
-                <w:rFonts w:ascii="Times New Roman" w:eastAsia="Times New Roman" w:hAnsi="Times New Roman" w:cs="Times New Roman"/>
-                <w:sz w:val="24"/>
-                <w:szCs w:val="24"/>
-              </w:rPr>
-              <w:t>.</w:t>
-            </w:r>
-          </w:p>
-        </w:tc>
-      </w:tr>
-      <w:tr>
-        <w:trPr>
-          <w:trHeight w:val="800"/>
-          <w:jc w:val="center"/>
-        </w:trPr>
-        <w:tc>
-          <w:tcPr>
-            <w:tcW w:w="1367" w:type="dxa"/>
-            <w:tcBorders>
-              <w:top w:val="nil"/>
-              <w:left w:val="single" w:sz="4" w:space="0" w:color="auto"/>
-              <w:bottom w:val="single" w:sz="4" w:space="0" w:color="auto"/>
-              <w:right w:val="single" w:sz="4" w:space="0" w:color="auto"/>
-            </w:tcBorders>
-            <w:shd w:val="clear" w:color="auto" w:fill="auto"/>
-            <w:vAlign w:val="center"/>
-            <w:hideMark/>
-          </w:tcPr>
-          <w:p>
-            <w:pPr>
-              <w:spacing w:after="0" w:line="240" w:lineRule="auto"/>
-              <w:jc w:val="center"/>
-              <w:rPr>
-                <w:rFonts w:ascii="Times New Roman" w:eastAsia="Times New Roman" w:hAnsi="Times New Roman" w:cs="Times New Roman"/>
-                <w:sz w:val="24"/>
-                <w:szCs w:val="24"/>
-              </w:rPr>
-            </w:pPr>
-            <w:r>
-              <w:rPr>
-                <w:rFonts w:ascii="Times New Roman" w:eastAsia="Times New Roman" w:hAnsi="Times New Roman" w:cs="Times New Roman"/>
-                <w:sz w:val="24"/>
-                <w:szCs w:val="24"/>
-              </w:rPr>
-              <w:t>Longitude</w:t>
-            </w:r>
-          </w:p>
-        </w:tc>
-        <w:tc>
-          <w:tcPr>
-            <w:tcW w:w="2331" w:type="dxa"/>
-            <w:tcBorders>
-              <w:top w:val="nil"/>
-              <w:left w:val="nil"/>
-              <w:bottom w:val="single" w:sz="4" w:space="0" w:color="auto"/>
-              <w:right w:val="single" w:sz="4" w:space="0" w:color="auto"/>
-            </w:tcBorders>
-            <w:shd w:val="clear" w:color="auto" w:fill="auto"/>
-            <w:hideMark/>
-          </w:tcPr>
-          <w:p>
-            <w:pPr>
-              <w:spacing w:after="0" w:line="240" w:lineRule="auto"/>
-              <w:rPr>
-                <w:rFonts w:ascii="Times New Roman" w:eastAsia="Times New Roman" w:hAnsi="Times New Roman" w:cs="Times New Roman"/>
-                <w:sz w:val="24"/>
-                <w:szCs w:val="24"/>
-              </w:rPr>
-            </w:pPr>
-            <w:r>
-              <w:rPr>
-                <w:rFonts w:ascii="Times New Roman" w:eastAsia="Times New Roman" w:hAnsi="Times New Roman" w:cs="Times New Roman"/>
-                <w:sz w:val="24"/>
-                <w:szCs w:val="24"/>
-              </w:rPr>
-              <w:t>Longitude of user’s current location should be the DD (decimal degrees) format, which base on Google maps.</w:t>
-            </w:r>
-          </w:p>
-        </w:tc>
-        <w:tc>
-          <w:tcPr>
-            <w:tcW w:w="2035" w:type="dxa"/>
-            <w:tcBorders>
-              <w:top w:val="nil"/>
-              <w:left w:val="nil"/>
-              <w:bottom w:val="single" w:sz="4" w:space="0" w:color="auto"/>
-              <w:right w:val="single" w:sz="4" w:space="0" w:color="auto"/>
-            </w:tcBorders>
-            <w:shd w:val="clear" w:color="auto" w:fill="auto"/>
-            <w:hideMark/>
-          </w:tcPr>
-          <w:p>
-            <w:pPr>
-              <w:spacing w:after="0" w:line="240" w:lineRule="auto"/>
-              <w:rPr>
-                <w:rFonts w:ascii="Times New Roman" w:hAnsi="Times New Roman" w:cs="Times New Roman"/>
-                <w:sz w:val="24"/>
-                <w:szCs w:val="24"/>
-              </w:rPr>
-            </w:pPr>
-            <w:r>
-              <w:rPr>
-                <w:rFonts w:ascii="Times New Roman" w:hAnsi="Times New Roman" w:cs="Times New Roman"/>
-                <w:sz w:val="24"/>
-                <w:szCs w:val="24"/>
-              </w:rPr>
-              <w:t>99.218742</w:t>
-            </w:r>
-          </w:p>
-        </w:tc>
-        <w:tc>
-          <w:tcPr>
-            <w:tcW w:w="1984" w:type="dxa"/>
-            <w:tcBorders>
-              <w:top w:val="nil"/>
-              <w:left w:val="nil"/>
-              <w:bottom w:val="single" w:sz="4" w:space="0" w:color="auto"/>
-              <w:right w:val="single" w:sz="4" w:space="0" w:color="auto"/>
-            </w:tcBorders>
-            <w:shd w:val="clear" w:color="auto" w:fill="auto"/>
-            <w:hideMark/>
-          </w:tcPr>
-          <w:p>
-            <w:pPr>
-              <w:spacing w:after="0" w:line="240" w:lineRule="auto"/>
-              <w:rPr>
-                <w:rFonts w:ascii="Times New Roman" w:eastAsia="Times New Roman" w:hAnsi="Times New Roman" w:cs="Times New Roman"/>
-                <w:sz w:val="24"/>
-                <w:szCs w:val="24"/>
-              </w:rPr>
-            </w:pPr>
-            <w:r>
-              <w:rPr>
-                <w:rFonts w:ascii="Times New Roman" w:eastAsia="Times New Roman" w:hAnsi="Times New Roman" w:cs="Times New Roman"/>
-                <w:sz w:val="24"/>
-                <w:szCs w:val="24"/>
-              </w:rPr>
-              <w:t xml:space="preserve">Longitude must be </w:t>
-            </w:r>
-            <w:r>
-              <w:rPr>
-                <w:rFonts w:ascii="Times New Roman" w:hAnsi="Times New Roman" w:cs="Times New Roman"/>
-                <w:sz w:val="24"/>
-                <w:szCs w:val="24"/>
-              </w:rPr>
-              <w:t>decimal number of degrees.</w:t>
-            </w:r>
-          </w:p>
-        </w:tc>
-      </w:tr>
-    </w:tbl>
     <w:p>
       <w:pPr>
         <w:ind w:firstLine="720"/>
@@ -8011,6 +7562,23 @@
           <w:szCs w:val="24"/>
         </w:rPr>
       </w:pPr>
+      <w:r>
+        <w:rPr>
+          <w:rFonts w:ascii="Times New Roman" w:hAnsi="Times New Roman" w:cs="Times New Roman"/>
+          <w:bCs/>
+          <w:sz w:val="24"/>
+          <w:szCs w:val="24"/>
+        </w:rPr>
+        <w:t xml:space="preserve">The user </w:t>
+      </w:r>
+      <w:r>
+        <w:rPr>
+          <w:rFonts w:ascii="Times New Roman" w:hAnsi="Times New Roman" w:cs="Times New Roman"/>
+          <w:sz w:val="24"/>
+          <w:szCs w:val="24"/>
+        </w:rPr>
+        <w:t>input the uniform resource location automatic when start the application.</w:t>
+      </w:r>
     </w:p>
     <w:p>
       <w:pPr>
@@ -8050,34 +7618,7 @@
           <w:sz w:val="24"/>
           <w:szCs w:val="24"/>
         </w:rPr>
-        <w:t>All</w:t>
-      </w:r>
-      <w:r>
-        <w:rPr>
-          <w:rFonts w:ascii="Times New Roman" w:hAnsi="Times New Roman" w:cs="Times New Roman"/>
-          <w:bCs/>
-          <w:sz w:val="24"/>
-          <w:szCs w:val="24"/>
-        </w:rPr>
-        <w:t xml:space="preserve"> help</w:t>
-      </w:r>
-      <w:r>
-        <w:rPr>
-          <w:rFonts w:ascii="Times New Roman" w:hAnsi="Times New Roman" w:cs="Times New Roman"/>
-          <w:bCs/>
-          <w:sz w:val="24"/>
-          <w:szCs w:val="24"/>
-        </w:rPr>
-        <w:t xml:space="preserve"> places </w:t>
-      </w:r>
-      <w:r>
-        <w:rPr>
-          <w:rFonts w:ascii="Times New Roman" w:hAnsi="Times New Roman" w:cs="Times New Roman"/>
-          <w:bCs/>
-          <w:sz w:val="24"/>
-          <w:szCs w:val="24"/>
-        </w:rPr>
-        <w:t>shows on the online map.</w:t>
+        <w:t>All help places shows on the online map.</w:t>
       </w:r>
     </w:p>
     <w:p>
@@ -8164,23 +7705,7 @@
           <w:sz w:val="24"/>
           <w:szCs w:val="24"/>
         </w:rPr>
-        <w:t xml:space="preserve">The system </w:t>
-      </w:r>
-      <w:r>
-        <w:rPr>
-          <w:rFonts w:ascii="Times New Roman" w:hAnsi="Times New Roman" w:cs="Times New Roman"/>
-          <w:sz w:val="24"/>
-          <w:szCs w:val="24"/>
-        </w:rPr>
-        <w:t>retrieve</w:t>
-      </w:r>
-      <w:r>
-        <w:rPr>
-          <w:rFonts w:ascii="Times New Roman" w:hAnsi="Times New Roman" w:cs="Times New Roman"/>
-          <w:sz w:val="24"/>
-          <w:szCs w:val="24"/>
-        </w:rPr>
-        <w:t xml:space="preserve"> help places from server.</w:t>
+        <w:t>The system retrieve help places from server.</w:t>
       </w:r>
     </w:p>
     <w:p>
@@ -8202,6 +7727,28 @@
           <w:sz w:val="24"/>
           <w:szCs w:val="24"/>
         </w:rPr>
+        <w:t>The system shall input maker of help places into online map.</w:t>
+      </w:r>
+    </w:p>
+    <w:p>
+      <w:pPr>
+        <w:pStyle w:val="a4"/>
+        <w:numPr>
+          <w:ilvl w:val="0"/>
+          <w:numId w:val="9"/>
+        </w:numPr>
+        <w:rPr>
+          <w:rFonts w:ascii="Times New Roman" w:hAnsi="Times New Roman" w:cs="Times New Roman"/>
+          <w:sz w:val="24"/>
+          <w:szCs w:val="24"/>
+        </w:rPr>
+      </w:pPr>
+      <w:r>
+        <w:rPr>
+          <w:rFonts w:ascii="Times New Roman" w:hAnsi="Times New Roman" w:cs="Times New Roman"/>
+          <w:sz w:val="24"/>
+          <w:szCs w:val="24"/>
+        </w:rPr>
         <w:t xml:space="preserve">The system </w:t>
       </w:r>
       <w:r>
@@ -8210,23 +7757,31 @@
           <w:sz w:val="24"/>
           <w:szCs w:val="24"/>
         </w:rPr>
-        <w:t>show all help p</w:t>
-      </w:r>
-      <w:r>
-        <w:rPr>
-          <w:rFonts w:ascii="Times New Roman" w:hAnsi="Times New Roman" w:cs="Times New Roman"/>
-          <w:sz w:val="24"/>
-          <w:szCs w:val="24"/>
-        </w:rPr>
-        <w:t>l</w:t>
-      </w:r>
-      <w:r>
-        <w:rPr>
-          <w:rFonts w:ascii="Times New Roman" w:hAnsi="Times New Roman" w:cs="Times New Roman"/>
-          <w:sz w:val="24"/>
-          <w:szCs w:val="24"/>
-        </w:rPr>
-        <w:t>aces on an online map.</w:t>
+        <w:t>shall provide</w:t>
+      </w:r>
+      <w:r>
+        <w:rPr>
+          <w:rFonts w:ascii="Times New Roman" w:hAnsi="Times New Roman" w:cs="Times New Roman"/>
+          <w:sz w:val="24"/>
+          <w:szCs w:val="24"/>
+        </w:rPr>
+        <w:t xml:space="preserve"> all </w:t>
+      </w:r>
+      <w:r>
+        <w:rPr>
+          <w:rFonts w:ascii="Times New Roman" w:hAnsi="Times New Roman" w:cs="Times New Roman"/>
+          <w:sz w:val="24"/>
+          <w:szCs w:val="24"/>
+        </w:rPr>
+        <w:t xml:space="preserve">makers of </w:t>
+      </w:r>
+      <w:r>
+        <w:rPr>
+          <w:rFonts w:ascii="Times New Roman" w:hAnsi="Times New Roman" w:cs="Times New Roman"/>
+          <w:sz w:val="24"/>
+          <w:szCs w:val="24"/>
+        </w:rPr>
+        <w:t>help places on an online map.</w:t>
       </w:r>
     </w:p>
     <w:p>
@@ -8281,6 +7836,54 @@
       <w:pPr>
         <w:rPr>
           <w:rFonts w:ascii="Times New Roman" w:hAnsi="Times New Roman" w:cs="Times New Roman"/>
+          <w:sz w:val="28"/>
+        </w:rPr>
+      </w:pPr>
+    </w:p>
+    <w:p>
+      <w:pPr>
+        <w:rPr>
+          <w:rFonts w:ascii="Times New Roman" w:hAnsi="Times New Roman" w:cs="Times New Roman"/>
+          <w:sz w:val="28"/>
+        </w:rPr>
+      </w:pPr>
+    </w:p>
+    <w:p>
+      <w:pPr>
+        <w:rPr>
+          <w:rFonts w:ascii="Times New Roman" w:hAnsi="Times New Roman" w:cs="Times New Roman"/>
+          <w:sz w:val="28"/>
+        </w:rPr>
+      </w:pPr>
+    </w:p>
+    <w:p>
+      <w:pPr>
+        <w:rPr>
+          <w:rFonts w:ascii="Times New Roman" w:hAnsi="Times New Roman" w:cs="Times New Roman"/>
+          <w:sz w:val="28"/>
+        </w:rPr>
+      </w:pPr>
+    </w:p>
+    <w:p>
+      <w:pPr>
+        <w:rPr>
+          <w:rFonts w:ascii="Times New Roman" w:hAnsi="Times New Roman" w:cs="Times New Roman"/>
+          <w:sz w:val="28"/>
+        </w:rPr>
+      </w:pPr>
+    </w:p>
+    <w:p>
+      <w:pPr>
+        <w:rPr>
+          <w:rFonts w:ascii="Times New Roman" w:hAnsi="Times New Roman" w:cs="Times New Roman"/>
+          <w:sz w:val="28"/>
+        </w:rPr>
+      </w:pPr>
+    </w:p>
+    <w:p>
+      <w:pPr>
+        <w:rPr>
+          <w:rFonts w:ascii="Times New Roman" w:hAnsi="Times New Roman" w:cs="Times New Roman"/>
           <w:b/>
           <w:sz w:val="28"/>
         </w:rPr>
@@ -8292,15 +7895,7 @@
           <w:sz w:val="28"/>
         </w:rPr>
         <w:lastRenderedPageBreak/>
-        <w:t xml:space="preserve"> </w:t>
-      </w:r>
-      <w:r>
-        <w:rPr>
-          <w:rFonts w:ascii="Times New Roman" w:hAnsi="Times New Roman" w:cs="Times New Roman"/>
-          <w:b/>
-          <w:sz w:val="28"/>
-        </w:rPr>
-        <w:t>[URS-1</w:t>
+        <w:t xml:space="preserve"> [URS-1</w:t>
       </w:r>
       <w:r>
         <w:rPr>
@@ -8316,7 +7911,7 @@
           <w:b/>
           <w:sz w:val="28"/>
         </w:rPr>
-        <w:t>]: The user can view the location of help place</w:t>
+        <w:t>]: The user can view the help place</w:t>
       </w:r>
       <w:r>
         <w:rPr>
@@ -8350,15 +7945,7 @@
           <w:sz w:val="24"/>
           <w:szCs w:val="24"/>
         </w:rPr>
-        <w:t xml:space="preserve">The user can view </w:t>
-      </w:r>
-      <w:r>
-        <w:rPr>
-          <w:rFonts w:ascii="Times New Roman" w:hAnsi="Times New Roman" w:cs="Times New Roman"/>
-          <w:sz w:val="24"/>
-          <w:szCs w:val="24"/>
-        </w:rPr>
-        <w:t>the location of help places, where are loaded and saved in the user’s device.</w:t>
+        <w:t>The user can view the location of help places, where are loaded and saved in the user’s device.</w:t>
       </w:r>
     </w:p>
     <w:p>
@@ -8705,7 +8292,23 @@
           <w:sz w:val="24"/>
           <w:szCs w:val="24"/>
         </w:rPr>
-        <w:t>The system retrieves the loaded help information from the user’s device.</w:t>
+        <w:t xml:space="preserve">The system retrieves the loaded help </w:t>
+      </w:r>
+      <w:r>
+        <w:rPr>
+          <w:rFonts w:ascii="Times New Roman" w:hAnsi="Times New Roman" w:cs="Times New Roman"/>
+          <w:sz w:val="24"/>
+          <w:szCs w:val="24"/>
+        </w:rPr>
+        <w:t>places</w:t>
+      </w:r>
+      <w:r>
+        <w:rPr>
+          <w:rFonts w:ascii="Times New Roman" w:hAnsi="Times New Roman" w:cs="Times New Roman"/>
+          <w:sz w:val="24"/>
+          <w:szCs w:val="24"/>
+        </w:rPr>
+        <w:t xml:space="preserve"> from the user’s device.</w:t>
       </w:r>
     </w:p>
     <w:p>
@@ -8727,23 +8330,29 @@
           <w:sz w:val="24"/>
           <w:szCs w:val="24"/>
         </w:rPr>
-        <w:t xml:space="preserve">The system </w:t>
-      </w:r>
-      <w:r>
-        <w:rPr>
-          <w:rFonts w:ascii="Times New Roman" w:hAnsi="Times New Roman" w:cs="Times New Roman"/>
-          <w:sz w:val="24"/>
-          <w:szCs w:val="24"/>
-        </w:rPr>
-        <w:t>shows</w:t>
-      </w:r>
-      <w:r>
-        <w:rPr>
-          <w:rFonts w:ascii="Times New Roman" w:hAnsi="Times New Roman" w:cs="Times New Roman"/>
-          <w:sz w:val="24"/>
-          <w:szCs w:val="24"/>
-        </w:rPr>
-        <w:t xml:space="preserve"> help </w:t>
+        <w:t>The system shall input maker of help places into offline map.</w:t>
+      </w:r>
+    </w:p>
+    <w:p>
+      <w:pPr>
+        <w:pStyle w:val="a4"/>
+        <w:numPr>
+          <w:ilvl w:val="0"/>
+          <w:numId w:val="10"/>
+        </w:numPr>
+        <w:rPr>
+          <w:rFonts w:ascii="Times New Roman" w:hAnsi="Times New Roman" w:cs="Times New Roman"/>
+          <w:sz w:val="24"/>
+          <w:szCs w:val="24"/>
+        </w:rPr>
+      </w:pPr>
+      <w:r>
+        <w:rPr>
+          <w:rFonts w:ascii="Times New Roman" w:hAnsi="Times New Roman" w:cs="Times New Roman"/>
+          <w:sz w:val="24"/>
+          <w:szCs w:val="24"/>
+        </w:rPr>
+        <w:t xml:space="preserve">The system shows help </w:t>
       </w:r>
       <w:r>
         <w:rPr>
@@ -8843,7 +8452,6 @@
           <w:b/>
           <w:sz w:val="28"/>
         </w:rPr>
-        <w:lastRenderedPageBreak/>
         <w:t>[URS-1</w:t>
       </w:r>
       <w:r>
@@ -8878,23 +8486,7 @@
           <w:sz w:val="24"/>
           <w:szCs w:val="24"/>
         </w:rPr>
-        <w:t>The user can view the help information of each help place. The help inform</w:t>
-      </w:r>
-      <w:r>
-        <w:rPr>
-          <w:rFonts w:ascii="Times New Roman" w:hAnsi="Times New Roman" w:cs="Times New Roman"/>
-          <w:sz w:val="24"/>
-          <w:szCs w:val="24"/>
-        </w:rPr>
-        <w:t xml:space="preserve">ation is name, address, district, province, zip code, and phone number </w:t>
-      </w:r>
-      <w:r>
-        <w:rPr>
-          <w:rFonts w:ascii="Times New Roman" w:hAnsi="Times New Roman" w:cs="Times New Roman"/>
-          <w:sz w:val="24"/>
-          <w:szCs w:val="24"/>
-        </w:rPr>
-        <w:t>of help place.</w:t>
+        <w:t>The user can view the help information of each help place. The help information is name, address, district, province, zip code, and phone number of help place.</w:t>
       </w:r>
     </w:p>
     <w:p>
@@ -9039,16 +8631,7 @@
           <w:sz w:val="24"/>
           <w:szCs w:val="24"/>
         </w:rPr>
-        <w:t xml:space="preserve">The </w:t>
-      </w:r>
-      <w:r>
-        <w:rPr>
-          <w:rFonts w:ascii="Times New Roman" w:hAnsi="Times New Roman" w:cs="Times New Roman"/>
-          <w:bCs/>
-          <w:sz w:val="24"/>
-          <w:szCs w:val="24"/>
-        </w:rPr>
-        <w:t>selected help place</w:t>
+        <w:t>The selected help place</w:t>
       </w:r>
       <w:r>
         <w:rPr>
@@ -9114,23 +8697,7 @@
           <w:sz w:val="24"/>
           <w:szCs w:val="24"/>
         </w:rPr>
-        <w:t xml:space="preserve">of the selected help place, which is </w:t>
-      </w:r>
-      <w:r>
-        <w:rPr>
-          <w:rFonts w:ascii="Times New Roman" w:hAnsi="Times New Roman" w:cs="Times New Roman"/>
-          <w:sz w:val="24"/>
-          <w:szCs w:val="24"/>
-        </w:rPr>
-        <w:t xml:space="preserve">name, address, district, province, zip code, and phone number </w:t>
-      </w:r>
-      <w:r>
-        <w:rPr>
-          <w:rFonts w:ascii="Times New Roman" w:hAnsi="Times New Roman" w:cs="Times New Roman"/>
-          <w:sz w:val="24"/>
-          <w:szCs w:val="24"/>
-        </w:rPr>
-        <w:t>of help place.</w:t>
+        <w:t>of the selected help place, which is name, address, district, province, zip code, and phone number of help place.</w:t>
       </w:r>
     </w:p>
     <w:p>
@@ -9195,23 +8762,23 @@
           <w:sz w:val="24"/>
           <w:szCs w:val="24"/>
         </w:rPr>
-        <w:t xml:space="preserve">The system retrieves the help information from the </w:t>
-      </w:r>
-      <w:r>
-        <w:rPr>
-          <w:rFonts w:ascii="Times New Roman" w:hAnsi="Times New Roman" w:cs="Times New Roman"/>
-          <w:sz w:val="24"/>
-          <w:szCs w:val="24"/>
-        </w:rPr>
-        <w:t>system</w:t>
-      </w:r>
-      <w:r>
-        <w:rPr>
-          <w:rFonts w:ascii="Times New Roman" w:hAnsi="Times New Roman" w:cs="Times New Roman"/>
-          <w:sz w:val="24"/>
-          <w:szCs w:val="24"/>
-        </w:rPr>
-        <w:t xml:space="preserve"> database</w:t>
+        <w:t xml:space="preserve">The </w:t>
+      </w:r>
+      <w:r>
+        <w:rPr>
+          <w:rFonts w:ascii="Times New Roman" w:hAnsi="Times New Roman" w:cs="Times New Roman"/>
+          <w:sz w:val="24"/>
+          <w:szCs w:val="24"/>
+        </w:rPr>
+        <w:t>system shall receive the help place object that user selected</w:t>
+      </w:r>
+      <w:r>
+        <w:rPr>
+          <w:rFonts w:ascii="Times New Roman" w:hAnsi="Times New Roman" w:cs="Times New Roman"/>
+          <w:sz w:val="24"/>
+          <w:szCs w:val="24"/>
+        </w:rPr>
+        <w:t xml:space="preserve"> from online map</w:t>
       </w:r>
       <w:r>
         <w:rPr>
@@ -9241,104 +8808,135 @@
           <w:sz w:val="24"/>
           <w:szCs w:val="24"/>
         </w:rPr>
-        <w:t xml:space="preserve">The system provides information UI to show the help information, which are </w:t>
-      </w:r>
-      <w:r>
-        <w:rPr>
-          <w:rFonts w:ascii="Times New Roman" w:hAnsi="Times New Roman" w:cs="Times New Roman"/>
-          <w:sz w:val="24"/>
-          <w:szCs w:val="24"/>
-        </w:rPr>
-        <w:t>name, address, district, province, zip code, and phone number.</w:t>
-      </w:r>
-    </w:p>
-    <w:p>
-      <w:pPr>
-        <w:rPr>
-          <w:rFonts w:ascii="Times New Roman" w:hAnsi="Times New Roman" w:cs="Times New Roman"/>
-          <w:sz w:val="28"/>
-        </w:rPr>
-      </w:pPr>
-    </w:p>
-    <w:p>
-      <w:pPr>
-        <w:rPr>
-          <w:rFonts w:ascii="Times New Roman" w:hAnsi="Times New Roman" w:cs="Times New Roman"/>
-          <w:sz w:val="28"/>
-        </w:rPr>
-      </w:pPr>
-    </w:p>
-    <w:p>
-      <w:pPr>
-        <w:rPr>
-          <w:rFonts w:ascii="Times New Roman" w:hAnsi="Times New Roman" w:cs="Times New Roman"/>
-          <w:sz w:val="28"/>
-        </w:rPr>
-      </w:pPr>
-    </w:p>
-    <w:p>
-      <w:pPr>
-        <w:rPr>
-          <w:rFonts w:ascii="Times New Roman" w:hAnsi="Times New Roman" w:cs="Times New Roman"/>
-          <w:sz w:val="28"/>
-        </w:rPr>
-      </w:pPr>
-    </w:p>
-    <w:p>
-      <w:pPr>
-        <w:rPr>
-          <w:rFonts w:ascii="Times New Roman" w:hAnsi="Times New Roman" w:cs="Times New Roman"/>
-          <w:sz w:val="28"/>
-        </w:rPr>
-      </w:pPr>
-    </w:p>
-    <w:p>
-      <w:pPr>
-        <w:rPr>
-          <w:rFonts w:ascii="Times New Roman" w:hAnsi="Times New Roman" w:cs="Times New Roman"/>
-          <w:sz w:val="28"/>
-        </w:rPr>
-      </w:pPr>
-    </w:p>
-    <w:p>
-      <w:pPr>
-        <w:rPr>
-          <w:rFonts w:ascii="Times New Roman" w:hAnsi="Times New Roman" w:cs="Times New Roman"/>
-          <w:sz w:val="28"/>
-        </w:rPr>
-      </w:pPr>
-    </w:p>
-    <w:p>
-      <w:pPr>
-        <w:rPr>
-          <w:rFonts w:ascii="Times New Roman" w:hAnsi="Times New Roman" w:cs="Times New Roman"/>
-          <w:sz w:val="28"/>
-        </w:rPr>
-      </w:pPr>
-    </w:p>
-    <w:p>
-      <w:pPr>
-        <w:rPr>
-          <w:rFonts w:ascii="Times New Roman" w:hAnsi="Times New Roman" w:cs="Times New Roman"/>
-          <w:sz w:val="28"/>
-        </w:rPr>
-      </w:pPr>
-    </w:p>
-    <w:p>
-      <w:pPr>
-        <w:rPr>
-          <w:rFonts w:ascii="Times New Roman" w:hAnsi="Times New Roman" w:cs="Times New Roman"/>
-          <w:b/>
-          <w:sz w:val="28"/>
-        </w:rPr>
-      </w:pPr>
-      <w:r>
-        <w:rPr>
-          <w:rFonts w:ascii="Times New Roman" w:hAnsi="Times New Roman" w:cs="Times New Roman"/>
-          <w:b/>
-          <w:sz w:val="28"/>
-        </w:rPr>
-        <w:lastRenderedPageBreak/>
+        <w:t xml:space="preserve">The system shall retrieve information of help place object. </w:t>
+      </w:r>
+    </w:p>
+    <w:p>
+      <w:pPr>
+        <w:pStyle w:val="a4"/>
+        <w:numPr>
+          <w:ilvl w:val="0"/>
+          <w:numId w:val="11"/>
+        </w:numPr>
+        <w:rPr>
+          <w:rFonts w:ascii="Times New Roman" w:hAnsi="Times New Roman" w:cs="Times New Roman"/>
+          <w:sz w:val="24"/>
+          <w:szCs w:val="24"/>
+        </w:rPr>
+      </w:pPr>
+      <w:r>
+        <w:rPr>
+          <w:rFonts w:ascii="Times New Roman" w:hAnsi="Times New Roman" w:cs="Times New Roman"/>
+          <w:sz w:val="24"/>
+          <w:szCs w:val="24"/>
+        </w:rPr>
+        <w:t xml:space="preserve">The system provides information UI to show the help information, which </w:t>
+      </w:r>
+      <w:proofErr w:type="gramStart"/>
+      <w:r>
+        <w:rPr>
+          <w:rFonts w:ascii="Times New Roman" w:hAnsi="Times New Roman" w:cs="Times New Roman"/>
+          <w:sz w:val="24"/>
+          <w:szCs w:val="24"/>
+        </w:rPr>
+        <w:t>are</w:t>
+      </w:r>
+      <w:proofErr w:type="gramEnd"/>
+      <w:r>
+        <w:rPr>
+          <w:rFonts w:ascii="Times New Roman" w:hAnsi="Times New Roman" w:cs="Times New Roman"/>
+          <w:sz w:val="24"/>
+          <w:szCs w:val="24"/>
+        </w:rPr>
+        <w:t xml:space="preserve"> name, address, district, province, zip code, and phone number.</w:t>
+      </w:r>
+    </w:p>
+    <w:p>
+      <w:pPr>
+        <w:rPr>
+          <w:rFonts w:ascii="Times New Roman" w:hAnsi="Times New Roman" w:cs="Times New Roman"/>
+          <w:sz w:val="28"/>
+        </w:rPr>
+      </w:pPr>
+    </w:p>
+    <w:p>
+      <w:pPr>
+        <w:rPr>
+          <w:rFonts w:ascii="Times New Roman" w:hAnsi="Times New Roman" w:cs="Times New Roman"/>
+          <w:sz w:val="28"/>
+        </w:rPr>
+      </w:pPr>
+    </w:p>
+    <w:p>
+      <w:pPr>
+        <w:rPr>
+          <w:rFonts w:ascii="Times New Roman" w:hAnsi="Times New Roman" w:cs="Times New Roman"/>
+          <w:sz w:val="28"/>
+        </w:rPr>
+      </w:pPr>
+    </w:p>
+    <w:p>
+      <w:pPr>
+        <w:rPr>
+          <w:rFonts w:ascii="Times New Roman" w:hAnsi="Times New Roman" w:cs="Times New Roman"/>
+          <w:sz w:val="28"/>
+        </w:rPr>
+      </w:pPr>
+    </w:p>
+    <w:p>
+      <w:pPr>
+        <w:rPr>
+          <w:rFonts w:ascii="Times New Roman" w:hAnsi="Times New Roman" w:cs="Times New Roman"/>
+          <w:sz w:val="28"/>
+        </w:rPr>
+      </w:pPr>
+    </w:p>
+    <w:p>
+      <w:pPr>
+        <w:rPr>
+          <w:rFonts w:ascii="Times New Roman" w:hAnsi="Times New Roman" w:cs="Times New Roman"/>
+          <w:sz w:val="28"/>
+        </w:rPr>
+      </w:pPr>
+    </w:p>
+    <w:p>
+      <w:pPr>
+        <w:rPr>
+          <w:rFonts w:ascii="Times New Roman" w:hAnsi="Times New Roman" w:cs="Times New Roman"/>
+          <w:sz w:val="28"/>
+        </w:rPr>
+      </w:pPr>
+    </w:p>
+    <w:p>
+      <w:pPr>
+        <w:rPr>
+          <w:rFonts w:ascii="Times New Roman" w:hAnsi="Times New Roman" w:cs="Times New Roman"/>
+          <w:sz w:val="28"/>
+        </w:rPr>
+      </w:pPr>
+    </w:p>
+    <w:p>
+      <w:pPr>
+        <w:rPr>
+          <w:rFonts w:ascii="Times New Roman" w:hAnsi="Times New Roman" w:cs="Times New Roman"/>
+          <w:sz w:val="28"/>
+        </w:rPr>
+      </w:pPr>
+    </w:p>
+    <w:p>
+      <w:pPr>
+        <w:rPr>
+          <w:rFonts w:ascii="Times New Roman" w:hAnsi="Times New Roman" w:cs="Times New Roman"/>
+          <w:b/>
+          <w:sz w:val="28"/>
+        </w:rPr>
+      </w:pPr>
+      <w:r>
+        <w:rPr>
+          <w:rFonts w:ascii="Times New Roman" w:hAnsi="Times New Roman" w:cs="Times New Roman"/>
+          <w:b/>
+          <w:sz w:val="28"/>
+        </w:rPr>
         <w:t>[URS-1</w:t>
       </w:r>
       <w:r>
@@ -9373,23 +8971,7 @@
           <w:sz w:val="24"/>
           <w:szCs w:val="24"/>
         </w:rPr>
-        <w:t xml:space="preserve">The user can view the help information of each help place. The help information is </w:t>
-      </w:r>
-      <w:r>
-        <w:rPr>
-          <w:rFonts w:ascii="Times New Roman" w:hAnsi="Times New Roman" w:cs="Times New Roman"/>
-          <w:sz w:val="24"/>
-          <w:szCs w:val="24"/>
-        </w:rPr>
-        <w:t xml:space="preserve">name, address, district, province, zip code, and phone number </w:t>
-      </w:r>
-      <w:r>
-        <w:rPr>
-          <w:rFonts w:ascii="Times New Roman" w:hAnsi="Times New Roman" w:cs="Times New Roman"/>
-          <w:sz w:val="24"/>
-          <w:szCs w:val="24"/>
-        </w:rPr>
-        <w:t>of help place.</w:t>
+        <w:t>The user can view the help information of each help place. The help information is name, address, district, province, zip code, and phone number of help place.</w:t>
       </w:r>
     </w:p>
     <w:p>
@@ -9618,23 +9200,7 @@
           <w:sz w:val="24"/>
           <w:szCs w:val="24"/>
         </w:rPr>
-        <w:t xml:space="preserve">of the selected help place, which is </w:t>
-      </w:r>
-      <w:r>
-        <w:rPr>
-          <w:rFonts w:ascii="Times New Roman" w:hAnsi="Times New Roman" w:cs="Times New Roman"/>
-          <w:sz w:val="24"/>
-          <w:szCs w:val="24"/>
-        </w:rPr>
-        <w:t xml:space="preserve">name, address, district, province, zip code, and phone number </w:t>
-      </w:r>
-      <w:r>
-        <w:rPr>
-          <w:rFonts w:ascii="Times New Roman" w:hAnsi="Times New Roman" w:cs="Times New Roman"/>
-          <w:sz w:val="24"/>
-          <w:szCs w:val="24"/>
-        </w:rPr>
-        <w:t>of help place.</w:t>
+        <w:t>of the selected help place, which is name, address, district, province, zip code, and phone number of help place.</w:t>
       </w:r>
     </w:p>
     <w:p>
@@ -9677,15 +9243,23 @@
           <w:sz w:val="24"/>
           <w:szCs w:val="24"/>
         </w:rPr>
-        <w:t>The user selects the help place they want to see information.</w:t>
-      </w:r>
-      <w:r>
-        <w:rPr>
-          <w:rFonts w:ascii="Times New Roman" w:hAnsi="Times New Roman" w:cs="Times New Roman"/>
-          <w:sz w:val="24"/>
-          <w:szCs w:val="24"/>
-        </w:rPr>
-        <w:t xml:space="preserve"> </w:t>
+        <w:t>The user selects the help place they want to see information</w:t>
+      </w:r>
+      <w:r>
+        <w:rPr>
+          <w:rFonts w:ascii="Times New Roman" w:hAnsi="Times New Roman" w:cs="Times New Roman"/>
+          <w:sz w:val="24"/>
+          <w:szCs w:val="24"/>
+        </w:rPr>
+        <w:t xml:space="preserve"> on offline map</w:t>
+      </w:r>
+      <w:r>
+        <w:rPr>
+          <w:rFonts w:ascii="Times New Roman" w:hAnsi="Times New Roman" w:cs="Times New Roman"/>
+          <w:sz w:val="24"/>
+          <w:szCs w:val="24"/>
+        </w:rPr>
+        <w:t xml:space="preserve">. </w:t>
       </w:r>
     </w:p>
     <w:p>
@@ -9707,7 +9281,31 @@
           <w:sz w:val="24"/>
           <w:szCs w:val="24"/>
         </w:rPr>
-        <w:t>The system retrieves the loaded help information from the user’s device.</w:t>
+        <w:t xml:space="preserve">The </w:t>
+      </w:r>
+      <w:r>
+        <w:rPr>
+          <w:rFonts w:ascii="Times New Roman" w:hAnsi="Times New Roman" w:cs="Times New Roman"/>
+          <w:sz w:val="24"/>
+          <w:szCs w:val="24"/>
+        </w:rPr>
+        <w:t>system shall receive the help place object that user selected</w:t>
+      </w:r>
+      <w:r>
+        <w:rPr>
+          <w:rFonts w:ascii="Times New Roman" w:hAnsi="Times New Roman" w:cs="Times New Roman"/>
+          <w:sz w:val="24"/>
+          <w:szCs w:val="24"/>
+        </w:rPr>
+        <w:t xml:space="preserve"> from offline map</w:t>
+      </w:r>
+      <w:r>
+        <w:rPr>
+          <w:rFonts w:ascii="Times New Roman" w:hAnsi="Times New Roman" w:cs="Times New Roman"/>
+          <w:sz w:val="24"/>
+          <w:szCs w:val="24"/>
+        </w:rPr>
+        <w:t>.</w:t>
       </w:r>
     </w:p>
     <w:p>
@@ -9729,113 +9327,136 @@
           <w:sz w:val="24"/>
           <w:szCs w:val="24"/>
         </w:rPr>
-        <w:t xml:space="preserve">The system provides information UI to show the help information, which are </w:t>
-      </w:r>
-      <w:r>
-        <w:rPr>
-          <w:rFonts w:ascii="Times New Roman" w:hAnsi="Times New Roman" w:cs="Times New Roman"/>
-          <w:sz w:val="24"/>
-          <w:szCs w:val="24"/>
-        </w:rPr>
-        <w:t>name, address, district, province, zip code, and phone number</w:t>
-      </w:r>
-      <w:r>
-        <w:rPr>
-          <w:rFonts w:ascii="Times New Roman" w:hAnsi="Times New Roman" w:cs="Times New Roman"/>
-          <w:sz w:val="24"/>
-          <w:szCs w:val="24"/>
-        </w:rPr>
-        <w:t>.</w:t>
-      </w:r>
-    </w:p>
-    <w:p>
-      <w:pPr>
-        <w:rPr>
-          <w:rFonts w:ascii="Times New Roman" w:hAnsi="Times New Roman" w:cs="Times New Roman"/>
-          <w:sz w:val="24"/>
-          <w:szCs w:val="24"/>
-        </w:rPr>
-      </w:pPr>
-    </w:p>
-    <w:p>
-      <w:pPr>
-        <w:rPr>
-          <w:rFonts w:ascii="Times New Roman" w:hAnsi="Times New Roman" w:cs="Times New Roman"/>
-          <w:sz w:val="28"/>
-        </w:rPr>
-      </w:pPr>
-    </w:p>
-    <w:p>
-      <w:pPr>
-        <w:rPr>
-          <w:rFonts w:ascii="Times New Roman" w:hAnsi="Times New Roman" w:cs="Times New Roman"/>
-          <w:sz w:val="28"/>
-        </w:rPr>
-      </w:pPr>
-    </w:p>
-    <w:p>
-      <w:pPr>
-        <w:rPr>
-          <w:rFonts w:ascii="Times New Roman" w:hAnsi="Times New Roman" w:cs="Times New Roman"/>
-          <w:sz w:val="28"/>
-        </w:rPr>
-      </w:pPr>
-    </w:p>
-    <w:p>
-      <w:pPr>
-        <w:rPr>
-          <w:rFonts w:ascii="Times New Roman" w:hAnsi="Times New Roman" w:cs="Times New Roman"/>
-          <w:sz w:val="28"/>
-        </w:rPr>
-      </w:pPr>
-    </w:p>
-    <w:p>
-      <w:pPr>
-        <w:rPr>
-          <w:rFonts w:ascii="Times New Roman" w:hAnsi="Times New Roman" w:cs="Times New Roman"/>
-          <w:sz w:val="28"/>
-        </w:rPr>
-      </w:pPr>
-    </w:p>
-    <w:p>
-      <w:pPr>
-        <w:rPr>
-          <w:rFonts w:ascii="Times New Roman" w:hAnsi="Times New Roman" w:cs="Times New Roman"/>
-          <w:sz w:val="28"/>
-        </w:rPr>
-      </w:pPr>
-    </w:p>
-    <w:p>
-      <w:pPr>
-        <w:rPr>
-          <w:rFonts w:ascii="Times New Roman" w:hAnsi="Times New Roman" w:cs="Times New Roman"/>
-          <w:sz w:val="28"/>
-        </w:rPr>
-      </w:pPr>
-    </w:p>
-    <w:p>
-      <w:pPr>
-        <w:rPr>
-          <w:rFonts w:ascii="Times New Roman" w:hAnsi="Times New Roman" w:cs="Times New Roman"/>
-          <w:sz w:val="28"/>
-        </w:rPr>
-      </w:pPr>
-    </w:p>
-    <w:p>
-      <w:pPr>
-        <w:rPr>
-          <w:rFonts w:ascii="Times New Roman" w:hAnsi="Times New Roman" w:cs="Times New Roman"/>
-          <w:b/>
-          <w:sz w:val="28"/>
-        </w:rPr>
-      </w:pPr>
-      <w:r>
-        <w:rPr>
-          <w:rFonts w:ascii="Times New Roman" w:hAnsi="Times New Roman" w:cs="Times New Roman"/>
-          <w:b/>
-          <w:sz w:val="28"/>
-        </w:rPr>
-        <w:lastRenderedPageBreak/>
+        <w:t xml:space="preserve">The system shall retrieve information of help place object. </w:t>
+      </w:r>
+    </w:p>
+    <w:p>
+      <w:pPr>
+        <w:pStyle w:val="a4"/>
+        <w:numPr>
+          <w:ilvl w:val="0"/>
+          <w:numId w:val="12"/>
+        </w:numPr>
+        <w:rPr>
+          <w:rFonts w:ascii="Times New Roman" w:hAnsi="Times New Roman" w:cs="Times New Roman"/>
+          <w:sz w:val="24"/>
+          <w:szCs w:val="24"/>
+        </w:rPr>
+      </w:pPr>
+      <w:r>
+        <w:rPr>
+          <w:rFonts w:ascii="Times New Roman" w:hAnsi="Times New Roman" w:cs="Times New Roman"/>
+          <w:sz w:val="24"/>
+          <w:szCs w:val="24"/>
+        </w:rPr>
+        <w:t xml:space="preserve">The system provides information UI to show the help information, which </w:t>
+      </w:r>
+      <w:proofErr w:type="gramStart"/>
+      <w:r>
+        <w:rPr>
+          <w:rFonts w:ascii="Times New Roman" w:hAnsi="Times New Roman" w:cs="Times New Roman"/>
+          <w:sz w:val="24"/>
+          <w:szCs w:val="24"/>
+        </w:rPr>
+        <w:t>are</w:t>
+      </w:r>
+      <w:proofErr w:type="gramEnd"/>
+      <w:r>
+        <w:rPr>
+          <w:rFonts w:ascii="Times New Roman" w:hAnsi="Times New Roman" w:cs="Times New Roman"/>
+          <w:sz w:val="24"/>
+          <w:szCs w:val="24"/>
+        </w:rPr>
+        <w:t xml:space="preserve"> name, address, district, province, zip code, and phone number.</w:t>
+      </w:r>
+    </w:p>
+    <w:p>
+      <w:pPr>
+        <w:rPr>
+          <w:rFonts w:ascii="Times New Roman" w:hAnsi="Times New Roman" w:cs="Times New Roman"/>
+          <w:sz w:val="24"/>
+          <w:szCs w:val="24"/>
+        </w:rPr>
+      </w:pPr>
+    </w:p>
+    <w:p>
+      <w:pPr>
+        <w:rPr>
+          <w:rFonts w:ascii="Times New Roman" w:hAnsi="Times New Roman" w:cs="Times New Roman"/>
+          <w:sz w:val="28"/>
+        </w:rPr>
+      </w:pPr>
+    </w:p>
+    <w:p>
+      <w:pPr>
+        <w:rPr>
+          <w:rFonts w:ascii="Times New Roman" w:hAnsi="Times New Roman" w:cs="Times New Roman"/>
+          <w:sz w:val="28"/>
+        </w:rPr>
+      </w:pPr>
+    </w:p>
+    <w:p>
+      <w:pPr>
+        <w:rPr>
+          <w:rFonts w:ascii="Times New Roman" w:hAnsi="Times New Roman" w:cs="Times New Roman"/>
+          <w:sz w:val="28"/>
+        </w:rPr>
+      </w:pPr>
+    </w:p>
+    <w:p>
+      <w:pPr>
+        <w:rPr>
+          <w:rFonts w:ascii="Times New Roman" w:hAnsi="Times New Roman" w:cs="Times New Roman"/>
+          <w:sz w:val="28"/>
+        </w:rPr>
+      </w:pPr>
+    </w:p>
+    <w:p>
+      <w:pPr>
+        <w:rPr>
+          <w:rFonts w:ascii="Times New Roman" w:hAnsi="Times New Roman" w:cs="Times New Roman"/>
+          <w:sz w:val="28"/>
+        </w:rPr>
+      </w:pPr>
+    </w:p>
+    <w:p>
+      <w:pPr>
+        <w:rPr>
+          <w:rFonts w:ascii="Times New Roman" w:hAnsi="Times New Roman" w:cs="Times New Roman"/>
+          <w:sz w:val="28"/>
+        </w:rPr>
+      </w:pPr>
+    </w:p>
+    <w:p>
+      <w:pPr>
+        <w:rPr>
+          <w:rFonts w:ascii="Times New Roman" w:hAnsi="Times New Roman" w:cs="Times New Roman"/>
+          <w:sz w:val="28"/>
+        </w:rPr>
+      </w:pPr>
+    </w:p>
+    <w:p>
+      <w:pPr>
+        <w:rPr>
+          <w:rFonts w:ascii="Times New Roman" w:hAnsi="Times New Roman" w:cs="Times New Roman"/>
+          <w:sz w:val="28"/>
+        </w:rPr>
+      </w:pPr>
+    </w:p>
+    <w:p>
+      <w:pPr>
+        <w:rPr>
+          <w:rFonts w:ascii="Times New Roman" w:hAnsi="Times New Roman" w:cs="Times New Roman"/>
+          <w:b/>
+          <w:sz w:val="28"/>
+        </w:rPr>
+      </w:pPr>
+      <w:r>
+        <w:rPr>
+          <w:rFonts w:ascii="Times New Roman" w:hAnsi="Times New Roman" w:cs="Times New Roman"/>
+          <w:b/>
+          <w:sz w:val="28"/>
+        </w:rPr>
         <w:t>[URS-1</w:t>
       </w:r>
       <w:r>
@@ -9870,15 +9491,7 @@
           <w:sz w:val="24"/>
           <w:szCs w:val="24"/>
         </w:rPr>
-        <w:t xml:space="preserve">The </w:t>
-      </w:r>
-      <w:r>
-        <w:rPr>
-          <w:rFonts w:ascii="Times New Roman" w:hAnsi="Times New Roman" w:cs="Times New Roman"/>
-          <w:sz w:val="24"/>
-          <w:szCs w:val="24"/>
-        </w:rPr>
-        <w:t xml:space="preserve">user can call to each help place directly </w:t>
+        <w:t xml:space="preserve">The user can call to each help place directly </w:t>
       </w:r>
       <w:r>
         <w:rPr>
@@ -10140,23 +9753,7 @@
           <w:sz w:val="24"/>
           <w:szCs w:val="24"/>
         </w:rPr>
-        <w:t>The user selects the help place they want to call</w:t>
-      </w:r>
-      <w:r>
-        <w:rPr>
-          <w:rFonts w:ascii="Times New Roman" w:hAnsi="Times New Roman" w:cs="Times New Roman"/>
-          <w:sz w:val="24"/>
-          <w:szCs w:val="24"/>
-        </w:rPr>
-        <w:t xml:space="preserve"> on an online map</w:t>
-      </w:r>
-      <w:r>
-        <w:rPr>
-          <w:rFonts w:ascii="Times New Roman" w:hAnsi="Times New Roman" w:cs="Times New Roman"/>
-          <w:sz w:val="24"/>
-          <w:szCs w:val="24"/>
-        </w:rPr>
-        <w:t>.</w:t>
+        <w:t>The user selects the help place they want to call on an online map.</w:t>
       </w:r>
     </w:p>
     <w:p>
@@ -10178,15 +9775,23 @@
           <w:sz w:val="24"/>
           <w:szCs w:val="24"/>
         </w:rPr>
-        <w:t xml:space="preserve">The system retrieves the help information from the </w:t>
-      </w:r>
-      <w:r>
-        <w:rPr>
-          <w:rFonts w:ascii="Times New Roman" w:hAnsi="Times New Roman" w:cs="Times New Roman"/>
-          <w:sz w:val="24"/>
-          <w:szCs w:val="24"/>
-        </w:rPr>
-        <w:t>system database</w:t>
+        <w:t xml:space="preserve">The </w:t>
+      </w:r>
+      <w:r>
+        <w:rPr>
+          <w:rFonts w:ascii="Times New Roman" w:hAnsi="Times New Roman" w:cs="Times New Roman"/>
+          <w:sz w:val="24"/>
+          <w:szCs w:val="24"/>
+        </w:rPr>
+        <w:t>system shall receive the help place object that user selected</w:t>
+      </w:r>
+      <w:r>
+        <w:rPr>
+          <w:rFonts w:ascii="Times New Roman" w:hAnsi="Times New Roman" w:cs="Times New Roman"/>
+          <w:sz w:val="24"/>
+          <w:szCs w:val="24"/>
+        </w:rPr>
+        <w:t xml:space="preserve"> from online map</w:t>
       </w:r>
       <w:r>
         <w:rPr>
@@ -10216,23 +9821,7 @@
           <w:sz w:val="24"/>
           <w:szCs w:val="24"/>
         </w:rPr>
-        <w:t xml:space="preserve">The system provides the </w:t>
-      </w:r>
-      <w:r>
-        <w:rPr>
-          <w:rFonts w:ascii="Times New Roman" w:hAnsi="Times New Roman" w:cs="Times New Roman"/>
-          <w:sz w:val="24"/>
-          <w:szCs w:val="24"/>
-        </w:rPr>
-        <w:t xml:space="preserve">information of the selected help place with </w:t>
-      </w:r>
-      <w:r>
-        <w:rPr>
-          <w:rFonts w:ascii="Times New Roman" w:hAnsi="Times New Roman" w:cs="Times New Roman"/>
-          <w:sz w:val="24"/>
-          <w:szCs w:val="24"/>
-        </w:rPr>
-        <w:t>call UI.</w:t>
+        <w:t xml:space="preserve">The system shall retrieve information of help place object. </w:t>
       </w:r>
     </w:p>
     <w:p>
@@ -10254,7 +9843,7 @@
           <w:sz w:val="24"/>
           <w:szCs w:val="24"/>
         </w:rPr>
-        <w:t>The user selects phone number to call.</w:t>
+        <w:t>The system provides the information of the selected help place with call UI.</w:t>
       </w:r>
     </w:p>
     <w:p>
@@ -10276,421 +9865,7 @@
           <w:sz w:val="24"/>
           <w:szCs w:val="24"/>
         </w:rPr>
-        <w:t>The system</w:t>
-      </w:r>
-      <w:r>
-        <w:rPr>
-          <w:rFonts w:ascii="Times New Roman" w:hAnsi="Times New Roman" w:cs="Times New Roman"/>
-          <w:bCs/>
-          <w:sz w:val="24"/>
-          <w:szCs w:val="24"/>
-        </w:rPr>
-        <w:t xml:space="preserve"> call to the selected help place.</w:t>
-      </w:r>
-    </w:p>
-    <w:p>
-      <w:pPr>
-        <w:pStyle w:val="a4"/>
-        <w:ind w:left="1080"/>
-        <w:rPr>
-          <w:rFonts w:ascii="Times New Roman" w:hAnsi="Times New Roman" w:cs="Times New Roman"/>
-          <w:sz w:val="24"/>
-          <w:szCs w:val="24"/>
-        </w:rPr>
-      </w:pPr>
-    </w:p>
-    <w:p>
-      <w:pPr>
-        <w:rPr>
-          <w:rFonts w:ascii="Times New Roman" w:hAnsi="Times New Roman" w:cs="Times New Roman"/>
-          <w:sz w:val="24"/>
-          <w:szCs w:val="24"/>
-        </w:rPr>
-      </w:pPr>
-    </w:p>
-    <w:p>
-      <w:pPr>
-        <w:rPr>
-          <w:rFonts w:ascii="Times New Roman" w:hAnsi="Times New Roman" w:cs="Times New Roman"/>
-          <w:sz w:val="24"/>
-          <w:szCs w:val="24"/>
-        </w:rPr>
-      </w:pPr>
-    </w:p>
-    <w:p>
-      <w:pPr>
-        <w:rPr>
-          <w:rFonts w:ascii="Times New Roman" w:hAnsi="Times New Roman" w:cs="Times New Roman"/>
-          <w:sz w:val="28"/>
-        </w:rPr>
-      </w:pPr>
-    </w:p>
-    <w:p>
-      <w:pPr>
-        <w:rPr>
-          <w:rFonts w:ascii="Times New Roman" w:hAnsi="Times New Roman" w:cs="Times New Roman"/>
-          <w:sz w:val="28"/>
-        </w:rPr>
-      </w:pPr>
-    </w:p>
-    <w:p>
-      <w:pPr>
-        <w:rPr>
-          <w:rFonts w:ascii="Times New Roman" w:hAnsi="Times New Roman" w:cs="Times New Roman"/>
-          <w:sz w:val="28"/>
-        </w:rPr>
-      </w:pPr>
-    </w:p>
-    <w:p>
-      <w:pPr>
-        <w:rPr>
-          <w:rFonts w:ascii="Times New Roman" w:hAnsi="Times New Roman" w:cs="Times New Roman"/>
-          <w:sz w:val="28"/>
-        </w:rPr>
-      </w:pPr>
-    </w:p>
-    <w:p>
-      <w:pPr>
-        <w:rPr>
-          <w:rFonts w:ascii="Times New Roman" w:hAnsi="Times New Roman" w:cs="Times New Roman"/>
-          <w:sz w:val="28"/>
-        </w:rPr>
-      </w:pPr>
-    </w:p>
-    <w:p>
-      <w:pPr>
-        <w:rPr>
-          <w:rFonts w:ascii="Times New Roman" w:hAnsi="Times New Roman" w:cs="Times New Roman"/>
-          <w:sz w:val="28"/>
-        </w:rPr>
-      </w:pPr>
-    </w:p>
-    <w:p>
-      <w:pPr>
-        <w:rPr>
-          <w:rFonts w:ascii="Times New Roman" w:hAnsi="Times New Roman" w:cs="Times New Roman"/>
-          <w:sz w:val="28"/>
-        </w:rPr>
-      </w:pPr>
-    </w:p>
-    <w:p>
-      <w:pPr>
-        <w:rPr>
-          <w:rFonts w:ascii="Times New Roman" w:hAnsi="Times New Roman" w:cs="Times New Roman"/>
-          <w:sz w:val="28"/>
-        </w:rPr>
-      </w:pPr>
-    </w:p>
-    <w:p>
-      <w:pPr>
-        <w:rPr>
-          <w:rFonts w:ascii="Times New Roman" w:hAnsi="Times New Roman" w:cs="Times New Roman"/>
-          <w:b/>
-          <w:sz w:val="28"/>
-        </w:rPr>
-      </w:pPr>
-      <w:r>
-        <w:rPr>
-          <w:rFonts w:ascii="Times New Roman" w:hAnsi="Times New Roman" w:cs="Times New Roman"/>
-          <w:b/>
-          <w:sz w:val="28"/>
-        </w:rPr>
-        <w:lastRenderedPageBreak/>
-        <w:t>[URS-1</w:t>
-      </w:r>
-      <w:r>
-        <w:rPr>
-          <w:rFonts w:ascii="Times New Roman" w:hAnsi="Times New Roman" w:cs="Times New Roman"/>
-          <w:b/>
-          <w:sz w:val="28"/>
-        </w:rPr>
-        <w:t>5</w:t>
-      </w:r>
-      <w:r>
-        <w:rPr>
-          <w:rFonts w:ascii="Times New Roman" w:hAnsi="Times New Roman" w:cs="Times New Roman"/>
-          <w:b/>
-          <w:sz w:val="28"/>
-        </w:rPr>
-        <w:t>]: The user can make emergency call to each help place in offline map.</w:t>
-      </w:r>
-    </w:p>
-    <w:p>
-      <w:pPr>
-        <w:ind w:firstLine="720"/>
-        <w:rPr>
-          <w:rFonts w:ascii="Times New Roman" w:hAnsi="Times New Roman" w:cs="Times New Roman"/>
-          <w:sz w:val="24"/>
-          <w:szCs w:val="24"/>
-        </w:rPr>
-      </w:pPr>
-      <w:r>
-        <w:rPr>
-          <w:rFonts w:ascii="Times New Roman" w:hAnsi="Times New Roman" w:cs="Times New Roman"/>
-          <w:sz w:val="24"/>
-          <w:szCs w:val="24"/>
-        </w:rPr>
-        <w:t xml:space="preserve">The user can call to each help place directly </w:t>
-      </w:r>
-      <w:r>
-        <w:rPr>
-          <w:rFonts w:ascii="Times New Roman" w:hAnsi="Times New Roman" w:cs="Times New Roman"/>
-          <w:sz w:val="24"/>
-          <w:szCs w:val="24"/>
-        </w:rPr>
-        <w:t>from the application.</w:t>
-      </w:r>
-      <w:r>
-        <w:rPr>
-          <w:rFonts w:ascii="Times New Roman" w:hAnsi="Times New Roman" w:cs="Times New Roman"/>
-          <w:sz w:val="24"/>
-          <w:szCs w:val="24"/>
-        </w:rPr>
-        <w:t xml:space="preserve"> </w:t>
-      </w:r>
-    </w:p>
-    <w:p>
-      <w:pPr>
-        <w:rPr>
-          <w:rFonts w:ascii="Times New Roman" w:hAnsi="Times New Roman" w:cs="Times New Roman"/>
-          <w:b/>
-          <w:bCs/>
-          <w:sz w:val="24"/>
-          <w:szCs w:val="24"/>
-        </w:rPr>
-      </w:pPr>
-      <w:r>
-        <w:rPr>
-          <w:rFonts w:ascii="Times New Roman" w:hAnsi="Times New Roman" w:cs="Times New Roman"/>
-          <w:b/>
-          <w:bCs/>
-          <w:sz w:val="24"/>
-          <w:szCs w:val="24"/>
-        </w:rPr>
-        <w:t>Actor</w:t>
-      </w:r>
-    </w:p>
-    <w:p>
-      <w:pPr>
-        <w:rPr>
-          <w:rFonts w:ascii="Times New Roman" w:hAnsi="Times New Roman" w:cs="Times New Roman"/>
-          <w:sz w:val="24"/>
-          <w:szCs w:val="24"/>
-        </w:rPr>
-      </w:pPr>
-      <w:r>
-        <w:rPr>
-          <w:rFonts w:ascii="Times New Roman" w:hAnsi="Times New Roman" w:cs="Times New Roman"/>
-          <w:b/>
-          <w:bCs/>
-          <w:sz w:val="24"/>
-          <w:szCs w:val="24"/>
-        </w:rPr>
-        <w:tab/>
-      </w:r>
-      <w:r>
-        <w:rPr>
-          <w:rFonts w:ascii="Times New Roman" w:hAnsi="Times New Roman" w:cs="Times New Roman"/>
-          <w:sz w:val="24"/>
-          <w:szCs w:val="24"/>
-        </w:rPr>
-        <w:t>User</w:t>
-      </w:r>
-      <w:r>
-        <w:rPr>
-          <w:rFonts w:ascii="Times New Roman" w:hAnsi="Times New Roman" w:cs="Times New Roman"/>
-          <w:sz w:val="24"/>
-          <w:szCs w:val="24"/>
-        </w:rPr>
-        <w:t>s</w:t>
-      </w:r>
-      <w:bookmarkStart w:id="0" w:name="_GoBack"/>
-      <w:bookmarkEnd w:id="0"/>
-    </w:p>
-    <w:p>
-      <w:pPr>
-        <w:rPr>
-          <w:rFonts w:ascii="Times New Roman" w:hAnsi="Times New Roman" w:cs="Times New Roman"/>
-          <w:b/>
-          <w:bCs/>
-          <w:sz w:val="24"/>
-          <w:szCs w:val="24"/>
-        </w:rPr>
-      </w:pPr>
-      <w:r>
-        <w:rPr>
-          <w:rFonts w:ascii="Times New Roman" w:hAnsi="Times New Roman" w:cs="Times New Roman"/>
-          <w:b/>
-          <w:bCs/>
-          <w:sz w:val="24"/>
-          <w:szCs w:val="24"/>
-        </w:rPr>
-        <w:t>Prerequisite</w:t>
-      </w:r>
-    </w:p>
-    <w:p>
-      <w:pPr>
-        <w:rPr>
-          <w:rFonts w:ascii="Times New Roman" w:hAnsi="Times New Roman" w:cs="Times New Roman"/>
-          <w:sz w:val="24"/>
-          <w:szCs w:val="24"/>
-        </w:rPr>
-      </w:pPr>
-      <w:r>
-        <w:rPr>
-          <w:rFonts w:ascii="Times New Roman" w:hAnsi="Times New Roman" w:cs="Times New Roman"/>
-          <w:b/>
-          <w:bCs/>
-          <w:sz w:val="24"/>
-          <w:szCs w:val="24"/>
-        </w:rPr>
-        <w:tab/>
-      </w:r>
-      <w:r>
-        <w:rPr>
-          <w:rFonts w:ascii="Times New Roman" w:hAnsi="Times New Roman" w:cs="Times New Roman"/>
-          <w:sz w:val="24"/>
-          <w:szCs w:val="24"/>
-        </w:rPr>
-        <w:t xml:space="preserve">The user enters to the offline map page, which shows the location of help place. </w:t>
-      </w:r>
-    </w:p>
-    <w:p>
-      <w:pPr>
-        <w:rPr>
-          <w:rFonts w:ascii="Times New Roman" w:hAnsi="Times New Roman" w:cs="Times New Roman"/>
-          <w:sz w:val="24"/>
-          <w:szCs w:val="24"/>
-        </w:rPr>
-      </w:pPr>
-      <w:r>
-        <w:rPr>
-          <w:rFonts w:ascii="Times New Roman" w:hAnsi="Times New Roman" w:cs="Times New Roman"/>
-          <w:sz w:val="24"/>
-          <w:szCs w:val="24"/>
-        </w:rPr>
-        <w:tab/>
-        <w:t>There is information of help place, which is loaded, on the user device.</w:t>
-      </w:r>
-    </w:p>
-    <w:p>
-      <w:pPr>
-        <w:rPr>
-          <w:rFonts w:ascii="Times New Roman" w:hAnsi="Times New Roman" w:cs="Times New Roman"/>
-          <w:b/>
-          <w:bCs/>
-          <w:sz w:val="24"/>
-          <w:szCs w:val="24"/>
-        </w:rPr>
-      </w:pPr>
-      <w:r>
-        <w:rPr>
-          <w:rFonts w:ascii="Times New Roman" w:hAnsi="Times New Roman" w:cs="Times New Roman"/>
-          <w:b/>
-          <w:bCs/>
-          <w:sz w:val="24"/>
-          <w:szCs w:val="24"/>
-        </w:rPr>
-        <w:t xml:space="preserve">Input </w:t>
-      </w:r>
-    </w:p>
-    <w:p>
-      <w:pPr>
-        <w:ind w:firstLine="720"/>
-        <w:rPr>
-          <w:rFonts w:ascii="Times New Roman" w:hAnsi="Times New Roman" w:cs="Times New Roman"/>
-          <w:bCs/>
-          <w:sz w:val="24"/>
-          <w:szCs w:val="24"/>
-        </w:rPr>
-      </w:pPr>
-      <w:r>
-        <w:rPr>
-          <w:rFonts w:ascii="Times New Roman" w:hAnsi="Times New Roman" w:cs="Times New Roman"/>
-          <w:bCs/>
-          <w:sz w:val="24"/>
-          <w:szCs w:val="24"/>
-        </w:rPr>
-        <w:t>The selected help place</w:t>
-      </w:r>
-      <w:r>
-        <w:rPr>
-          <w:rFonts w:ascii="Times New Roman" w:hAnsi="Times New Roman" w:cs="Times New Roman"/>
-          <w:bCs/>
-          <w:sz w:val="24"/>
-          <w:szCs w:val="24"/>
-        </w:rPr>
-        <w:t xml:space="preserve"> object</w:t>
-      </w:r>
-      <w:r>
-        <w:rPr>
-          <w:rFonts w:ascii="Times New Roman" w:hAnsi="Times New Roman" w:cs="Times New Roman"/>
-          <w:bCs/>
-          <w:sz w:val="24"/>
-          <w:szCs w:val="24"/>
-        </w:rPr>
-        <w:t>, where the user want to make a call.</w:t>
-      </w:r>
-    </w:p>
-    <w:p>
-      <w:pPr>
-        <w:rPr>
-          <w:rFonts w:ascii="Times New Roman" w:hAnsi="Times New Roman" w:cs="Times New Roman"/>
-          <w:b/>
-          <w:bCs/>
-          <w:sz w:val="24"/>
-          <w:szCs w:val="24"/>
-        </w:rPr>
-      </w:pPr>
-      <w:r>
-        <w:rPr>
-          <w:rFonts w:ascii="Times New Roman" w:hAnsi="Times New Roman" w:cs="Times New Roman"/>
-          <w:b/>
-          <w:bCs/>
-          <w:sz w:val="24"/>
-          <w:szCs w:val="24"/>
-        </w:rPr>
-        <w:t>Output</w:t>
-      </w:r>
-    </w:p>
-    <w:p>
-      <w:pPr>
-        <w:ind w:firstLine="720"/>
-        <w:rPr>
-          <w:rFonts w:ascii="Times New Roman" w:hAnsi="Times New Roman" w:cs="Times New Roman"/>
-          <w:sz w:val="24"/>
-          <w:szCs w:val="24"/>
-        </w:rPr>
-      </w:pPr>
-      <w:r>
-        <w:rPr>
-          <w:rFonts w:ascii="Times New Roman" w:hAnsi="Times New Roman" w:cs="Times New Roman"/>
-          <w:bCs/>
-          <w:sz w:val="24"/>
-          <w:szCs w:val="24"/>
-        </w:rPr>
-        <w:t>The system connects to call system of the device and make a call to the selected help place.</w:t>
-      </w:r>
-    </w:p>
-    <w:p>
-      <w:pPr>
-        <w:rPr>
-          <w:rFonts w:ascii="Times New Roman" w:hAnsi="Times New Roman" w:cs="Times New Roman"/>
-          <w:b/>
-          <w:bCs/>
-          <w:sz w:val="24"/>
-          <w:szCs w:val="24"/>
-        </w:rPr>
-      </w:pPr>
-      <w:r>
-        <w:rPr>
-          <w:rFonts w:ascii="Times New Roman" w:hAnsi="Times New Roman" w:cs="Times New Roman"/>
-          <w:b/>
-          <w:bCs/>
-          <w:sz w:val="24"/>
-          <w:szCs w:val="24"/>
-        </w:rPr>
-        <w:t>Flow of Execution</w:t>
+        <w:t>The user selects phone number to call.</w:t>
       </w:r>
     </w:p>
     <w:p>
@@ -10698,7 +9873,7 @@
         <w:pStyle w:val="a4"/>
         <w:numPr>
           <w:ilvl w:val="0"/>
-          <w:numId w:val="14"/>
+          <w:numId w:val="13"/>
         </w:numPr>
         <w:rPr>
           <w:rFonts w:ascii="Times New Roman" w:hAnsi="Times New Roman" w:cs="Times New Roman"/>
@@ -10712,23 +9887,410 @@
           <w:sz w:val="24"/>
           <w:szCs w:val="24"/>
         </w:rPr>
-        <w:t>The user selects the help place they want to call</w:t>
-      </w:r>
-      <w:r>
-        <w:rPr>
-          <w:rFonts w:ascii="Times New Roman" w:hAnsi="Times New Roman" w:cs="Times New Roman"/>
-          <w:sz w:val="24"/>
-          <w:szCs w:val="24"/>
-        </w:rPr>
-        <w:t xml:space="preserve"> on an offline map</w:t>
-      </w:r>
-      <w:r>
-        <w:rPr>
-          <w:rFonts w:ascii="Times New Roman" w:hAnsi="Times New Roman" w:cs="Times New Roman"/>
-          <w:sz w:val="24"/>
-          <w:szCs w:val="24"/>
-        </w:rPr>
-        <w:t>.</w:t>
+        <w:t>The system</w:t>
+      </w:r>
+      <w:r>
+        <w:rPr>
+          <w:rFonts w:ascii="Times New Roman" w:hAnsi="Times New Roman" w:cs="Times New Roman"/>
+          <w:bCs/>
+          <w:sz w:val="24"/>
+          <w:szCs w:val="24"/>
+        </w:rPr>
+        <w:t xml:space="preserve"> call to the selected help place.</w:t>
+      </w:r>
+    </w:p>
+    <w:p>
+      <w:pPr>
+        <w:pStyle w:val="a4"/>
+        <w:ind w:left="1080"/>
+        <w:rPr>
+          <w:rFonts w:ascii="Times New Roman" w:hAnsi="Times New Roman" w:cs="Times New Roman"/>
+          <w:sz w:val="24"/>
+          <w:szCs w:val="24"/>
+        </w:rPr>
+      </w:pPr>
+    </w:p>
+    <w:p>
+      <w:pPr>
+        <w:rPr>
+          <w:rFonts w:ascii="Times New Roman" w:hAnsi="Times New Roman" w:cs="Times New Roman"/>
+          <w:sz w:val="24"/>
+          <w:szCs w:val="24"/>
+        </w:rPr>
+      </w:pPr>
+    </w:p>
+    <w:p>
+      <w:pPr>
+        <w:rPr>
+          <w:rFonts w:ascii="Times New Roman" w:hAnsi="Times New Roman" w:cs="Times New Roman"/>
+          <w:sz w:val="24"/>
+          <w:szCs w:val="24"/>
+        </w:rPr>
+      </w:pPr>
+    </w:p>
+    <w:p>
+      <w:pPr>
+        <w:rPr>
+          <w:rFonts w:ascii="Times New Roman" w:hAnsi="Times New Roman" w:cs="Times New Roman"/>
+          <w:sz w:val="28"/>
+        </w:rPr>
+      </w:pPr>
+    </w:p>
+    <w:p>
+      <w:pPr>
+        <w:rPr>
+          <w:rFonts w:ascii="Times New Roman" w:hAnsi="Times New Roman" w:cs="Times New Roman"/>
+          <w:sz w:val="28"/>
+        </w:rPr>
+      </w:pPr>
+    </w:p>
+    <w:p>
+      <w:pPr>
+        <w:rPr>
+          <w:rFonts w:ascii="Times New Roman" w:hAnsi="Times New Roman" w:cs="Times New Roman"/>
+          <w:sz w:val="28"/>
+        </w:rPr>
+      </w:pPr>
+    </w:p>
+    <w:p>
+      <w:pPr>
+        <w:rPr>
+          <w:rFonts w:ascii="Times New Roman" w:hAnsi="Times New Roman" w:cs="Times New Roman"/>
+          <w:sz w:val="28"/>
+        </w:rPr>
+      </w:pPr>
+    </w:p>
+    <w:p>
+      <w:pPr>
+        <w:rPr>
+          <w:rFonts w:ascii="Times New Roman" w:hAnsi="Times New Roman" w:cs="Times New Roman"/>
+          <w:sz w:val="28"/>
+        </w:rPr>
+      </w:pPr>
+    </w:p>
+    <w:p>
+      <w:pPr>
+        <w:rPr>
+          <w:rFonts w:ascii="Times New Roman" w:hAnsi="Times New Roman" w:cs="Times New Roman"/>
+          <w:sz w:val="28"/>
+        </w:rPr>
+      </w:pPr>
+    </w:p>
+    <w:p>
+      <w:pPr>
+        <w:rPr>
+          <w:rFonts w:ascii="Times New Roman" w:hAnsi="Times New Roman" w:cs="Times New Roman"/>
+          <w:sz w:val="28"/>
+        </w:rPr>
+      </w:pPr>
+    </w:p>
+    <w:p>
+      <w:pPr>
+        <w:rPr>
+          <w:rFonts w:ascii="Times New Roman" w:hAnsi="Times New Roman" w:cs="Times New Roman"/>
+          <w:b/>
+          <w:sz w:val="28"/>
+        </w:rPr>
+      </w:pPr>
+      <w:r>
+        <w:rPr>
+          <w:rFonts w:ascii="Times New Roman" w:hAnsi="Times New Roman" w:cs="Times New Roman"/>
+          <w:b/>
+          <w:sz w:val="28"/>
+        </w:rPr>
+        <w:t>[URS-1</w:t>
+      </w:r>
+      <w:r>
+        <w:rPr>
+          <w:rFonts w:ascii="Times New Roman" w:hAnsi="Times New Roman" w:cs="Times New Roman"/>
+          <w:b/>
+          <w:sz w:val="28"/>
+        </w:rPr>
+        <w:t>5</w:t>
+      </w:r>
+      <w:r>
+        <w:rPr>
+          <w:rFonts w:ascii="Times New Roman" w:hAnsi="Times New Roman" w:cs="Times New Roman"/>
+          <w:b/>
+          <w:sz w:val="28"/>
+        </w:rPr>
+        <w:t>]: The user can make emergency call to each help place in offline map.</w:t>
+      </w:r>
+    </w:p>
+    <w:p>
+      <w:pPr>
+        <w:ind w:firstLine="720"/>
+        <w:rPr>
+          <w:rFonts w:ascii="Times New Roman" w:hAnsi="Times New Roman" w:cs="Times New Roman"/>
+          <w:sz w:val="24"/>
+          <w:szCs w:val="24"/>
+        </w:rPr>
+      </w:pPr>
+      <w:r>
+        <w:rPr>
+          <w:rFonts w:ascii="Times New Roman" w:hAnsi="Times New Roman" w:cs="Times New Roman"/>
+          <w:sz w:val="24"/>
+          <w:szCs w:val="24"/>
+        </w:rPr>
+        <w:t xml:space="preserve">The user can call to each help place directly </w:t>
+      </w:r>
+      <w:r>
+        <w:rPr>
+          <w:rFonts w:ascii="Times New Roman" w:hAnsi="Times New Roman" w:cs="Times New Roman"/>
+          <w:sz w:val="24"/>
+          <w:szCs w:val="24"/>
+        </w:rPr>
+        <w:t>from the application.</w:t>
+      </w:r>
+      <w:r>
+        <w:rPr>
+          <w:rFonts w:ascii="Times New Roman" w:hAnsi="Times New Roman" w:cs="Times New Roman"/>
+          <w:sz w:val="24"/>
+          <w:szCs w:val="24"/>
+        </w:rPr>
+        <w:t xml:space="preserve"> </w:t>
+      </w:r>
+    </w:p>
+    <w:p>
+      <w:pPr>
+        <w:rPr>
+          <w:rFonts w:ascii="Times New Roman" w:hAnsi="Times New Roman" w:cs="Times New Roman"/>
+          <w:b/>
+          <w:bCs/>
+          <w:sz w:val="24"/>
+          <w:szCs w:val="24"/>
+        </w:rPr>
+      </w:pPr>
+      <w:r>
+        <w:rPr>
+          <w:rFonts w:ascii="Times New Roman" w:hAnsi="Times New Roman" w:cs="Times New Roman"/>
+          <w:b/>
+          <w:bCs/>
+          <w:sz w:val="24"/>
+          <w:szCs w:val="24"/>
+        </w:rPr>
+        <w:t>Actor</w:t>
+      </w:r>
+    </w:p>
+    <w:p>
+      <w:pPr>
+        <w:rPr>
+          <w:rFonts w:ascii="Times New Roman" w:hAnsi="Times New Roman" w:cs="Times New Roman"/>
+          <w:sz w:val="24"/>
+          <w:szCs w:val="24"/>
+        </w:rPr>
+      </w:pPr>
+      <w:r>
+        <w:rPr>
+          <w:rFonts w:ascii="Times New Roman" w:hAnsi="Times New Roman" w:cs="Times New Roman"/>
+          <w:b/>
+          <w:bCs/>
+          <w:sz w:val="24"/>
+          <w:szCs w:val="24"/>
+        </w:rPr>
+        <w:tab/>
+      </w:r>
+      <w:r>
+        <w:rPr>
+          <w:rFonts w:ascii="Times New Roman" w:hAnsi="Times New Roman" w:cs="Times New Roman"/>
+          <w:sz w:val="24"/>
+          <w:szCs w:val="24"/>
+        </w:rPr>
+        <w:t>User</w:t>
+      </w:r>
+      <w:r>
+        <w:rPr>
+          <w:rFonts w:ascii="Times New Roman" w:hAnsi="Times New Roman" w:cs="Times New Roman"/>
+          <w:sz w:val="24"/>
+          <w:szCs w:val="24"/>
+        </w:rPr>
+        <w:t>s</w:t>
+      </w:r>
+    </w:p>
+    <w:p>
+      <w:pPr>
+        <w:rPr>
+          <w:rFonts w:ascii="Times New Roman" w:hAnsi="Times New Roman" w:cs="Times New Roman"/>
+          <w:b/>
+          <w:bCs/>
+          <w:sz w:val="24"/>
+          <w:szCs w:val="24"/>
+        </w:rPr>
+      </w:pPr>
+      <w:r>
+        <w:rPr>
+          <w:rFonts w:ascii="Times New Roman" w:hAnsi="Times New Roman" w:cs="Times New Roman"/>
+          <w:b/>
+          <w:bCs/>
+          <w:sz w:val="24"/>
+          <w:szCs w:val="24"/>
+        </w:rPr>
+        <w:t>Prerequisite</w:t>
+      </w:r>
+    </w:p>
+    <w:p>
+      <w:pPr>
+        <w:rPr>
+          <w:rFonts w:ascii="Times New Roman" w:hAnsi="Times New Roman" w:cs="Times New Roman"/>
+          <w:sz w:val="24"/>
+          <w:szCs w:val="24"/>
+        </w:rPr>
+      </w:pPr>
+      <w:r>
+        <w:rPr>
+          <w:rFonts w:ascii="Times New Roman" w:hAnsi="Times New Roman" w:cs="Times New Roman"/>
+          <w:b/>
+          <w:bCs/>
+          <w:sz w:val="24"/>
+          <w:szCs w:val="24"/>
+        </w:rPr>
+        <w:tab/>
+      </w:r>
+      <w:r>
+        <w:rPr>
+          <w:rFonts w:ascii="Times New Roman" w:hAnsi="Times New Roman" w:cs="Times New Roman"/>
+          <w:sz w:val="24"/>
+          <w:szCs w:val="24"/>
+        </w:rPr>
+        <w:t xml:space="preserve">The user enters to the offline map page, which shows the location of help place. </w:t>
+      </w:r>
+    </w:p>
+    <w:p>
+      <w:pPr>
+        <w:rPr>
+          <w:rFonts w:ascii="Times New Roman" w:hAnsi="Times New Roman" w:cs="Times New Roman"/>
+          <w:sz w:val="24"/>
+          <w:szCs w:val="24"/>
+        </w:rPr>
+      </w:pPr>
+      <w:r>
+        <w:rPr>
+          <w:rFonts w:ascii="Times New Roman" w:hAnsi="Times New Roman" w:cs="Times New Roman"/>
+          <w:sz w:val="24"/>
+          <w:szCs w:val="24"/>
+        </w:rPr>
+        <w:tab/>
+        <w:t>There is information of help place, which is loaded, on the user device.</w:t>
+      </w:r>
+    </w:p>
+    <w:p>
+      <w:pPr>
+        <w:rPr>
+          <w:rFonts w:ascii="Times New Roman" w:hAnsi="Times New Roman" w:cs="Times New Roman"/>
+          <w:b/>
+          <w:bCs/>
+          <w:sz w:val="24"/>
+          <w:szCs w:val="24"/>
+        </w:rPr>
+      </w:pPr>
+      <w:r>
+        <w:rPr>
+          <w:rFonts w:ascii="Times New Roman" w:hAnsi="Times New Roman" w:cs="Times New Roman"/>
+          <w:b/>
+          <w:bCs/>
+          <w:sz w:val="24"/>
+          <w:szCs w:val="24"/>
+        </w:rPr>
+        <w:t xml:space="preserve">Input </w:t>
+      </w:r>
+    </w:p>
+    <w:p>
+      <w:pPr>
+        <w:ind w:firstLine="720"/>
+        <w:rPr>
+          <w:rFonts w:ascii="Times New Roman" w:hAnsi="Times New Roman" w:cs="Times New Roman"/>
+          <w:bCs/>
+          <w:sz w:val="24"/>
+          <w:szCs w:val="24"/>
+        </w:rPr>
+      </w:pPr>
+      <w:r>
+        <w:rPr>
+          <w:rFonts w:ascii="Times New Roman" w:hAnsi="Times New Roman" w:cs="Times New Roman"/>
+          <w:bCs/>
+          <w:sz w:val="24"/>
+          <w:szCs w:val="24"/>
+        </w:rPr>
+        <w:t>The selected help place</w:t>
+      </w:r>
+      <w:r>
+        <w:rPr>
+          <w:rFonts w:ascii="Times New Roman" w:hAnsi="Times New Roman" w:cs="Times New Roman"/>
+          <w:bCs/>
+          <w:sz w:val="24"/>
+          <w:szCs w:val="24"/>
+        </w:rPr>
+        <w:t xml:space="preserve"> object</w:t>
+      </w:r>
+      <w:r>
+        <w:rPr>
+          <w:rFonts w:ascii="Times New Roman" w:hAnsi="Times New Roman" w:cs="Times New Roman"/>
+          <w:bCs/>
+          <w:sz w:val="24"/>
+          <w:szCs w:val="24"/>
+        </w:rPr>
+        <w:t>, where the user want to make a call.</w:t>
+      </w:r>
+    </w:p>
+    <w:p>
+      <w:pPr>
+        <w:rPr>
+          <w:rFonts w:ascii="Times New Roman" w:hAnsi="Times New Roman" w:cs="Times New Roman"/>
+          <w:b/>
+          <w:bCs/>
+          <w:sz w:val="24"/>
+          <w:szCs w:val="24"/>
+        </w:rPr>
+      </w:pPr>
+      <w:r>
+        <w:rPr>
+          <w:rFonts w:ascii="Times New Roman" w:hAnsi="Times New Roman" w:cs="Times New Roman"/>
+          <w:b/>
+          <w:bCs/>
+          <w:sz w:val="24"/>
+          <w:szCs w:val="24"/>
+        </w:rPr>
+        <w:t>Output</w:t>
+      </w:r>
+    </w:p>
+    <w:p>
+      <w:pPr>
+        <w:ind w:firstLine="720"/>
+        <w:rPr>
+          <w:rFonts w:ascii="Times New Roman" w:hAnsi="Times New Roman" w:cs="Times New Roman"/>
+          <w:sz w:val="24"/>
+          <w:szCs w:val="24"/>
+        </w:rPr>
+      </w:pPr>
+      <w:r>
+        <w:rPr>
+          <w:rFonts w:ascii="Times New Roman" w:hAnsi="Times New Roman" w:cs="Times New Roman"/>
+          <w:bCs/>
+          <w:sz w:val="24"/>
+          <w:szCs w:val="24"/>
+        </w:rPr>
+        <w:t>The system connects to call system of the device and make a call to the selected help place.</w:t>
+      </w:r>
+    </w:p>
+    <w:p>
+      <w:pPr>
+        <w:rPr>
+          <w:rFonts w:ascii="Times New Roman" w:hAnsi="Times New Roman" w:cs="Times New Roman"/>
+          <w:b/>
+          <w:bCs/>
+          <w:sz w:val="24"/>
+          <w:szCs w:val="24"/>
+        </w:rPr>
+      </w:pPr>
+      <w:r>
+        <w:rPr>
+          <w:rFonts w:ascii="Times New Roman" w:hAnsi="Times New Roman" w:cs="Times New Roman"/>
+          <w:b/>
+          <w:bCs/>
+          <w:sz w:val="24"/>
+          <w:szCs w:val="24"/>
+        </w:rPr>
+        <w:t>Flow of Execution</w:t>
       </w:r>
     </w:p>
     <w:p>
@@ -10736,7 +10298,7 @@
         <w:pStyle w:val="a4"/>
         <w:numPr>
           <w:ilvl w:val="0"/>
-          <w:numId w:val="14"/>
+          <w:numId w:val="25"/>
         </w:numPr>
         <w:rPr>
           <w:rFonts w:ascii="Times New Roman" w:hAnsi="Times New Roman" w:cs="Times New Roman"/>
@@ -10750,7 +10312,23 @@
           <w:sz w:val="24"/>
           <w:szCs w:val="24"/>
         </w:rPr>
-        <w:t>The system retrieves the loaded help information from the user’s device.</w:t>
+        <w:t xml:space="preserve">The user selects the help place they want to call on an </w:t>
+      </w:r>
+      <w:r>
+        <w:rPr>
+          <w:rFonts w:ascii="Times New Roman" w:hAnsi="Times New Roman" w:cs="Times New Roman"/>
+          <w:sz w:val="24"/>
+          <w:szCs w:val="24"/>
+        </w:rPr>
+        <w:t>offline</w:t>
+      </w:r>
+      <w:r>
+        <w:rPr>
+          <w:rFonts w:ascii="Times New Roman" w:hAnsi="Times New Roman" w:cs="Times New Roman"/>
+          <w:sz w:val="24"/>
+          <w:szCs w:val="24"/>
+        </w:rPr>
+        <w:t xml:space="preserve"> map.</w:t>
       </w:r>
     </w:p>
     <w:p>
@@ -10758,7 +10336,7 @@
         <w:pStyle w:val="a4"/>
         <w:numPr>
           <w:ilvl w:val="0"/>
-          <w:numId w:val="14"/>
+          <w:numId w:val="25"/>
         </w:numPr>
         <w:rPr>
           <w:rFonts w:ascii="Times New Roman" w:hAnsi="Times New Roman" w:cs="Times New Roman"/>
@@ -10772,7 +10350,31 @@
           <w:sz w:val="24"/>
           <w:szCs w:val="24"/>
         </w:rPr>
-        <w:t>The system provides the information of the selected help place with call UI.</w:t>
+        <w:t xml:space="preserve">The </w:t>
+      </w:r>
+      <w:r>
+        <w:rPr>
+          <w:rFonts w:ascii="Times New Roman" w:hAnsi="Times New Roman" w:cs="Times New Roman"/>
+          <w:sz w:val="24"/>
+          <w:szCs w:val="24"/>
+        </w:rPr>
+        <w:t>system shall receive the help place object that user selected</w:t>
+      </w:r>
+      <w:r>
+        <w:rPr>
+          <w:rFonts w:ascii="Times New Roman" w:hAnsi="Times New Roman" w:cs="Times New Roman"/>
+          <w:sz w:val="24"/>
+          <w:szCs w:val="24"/>
+        </w:rPr>
+        <w:t xml:space="preserve"> from offline map</w:t>
+      </w:r>
+      <w:r>
+        <w:rPr>
+          <w:rFonts w:ascii="Times New Roman" w:hAnsi="Times New Roman" w:cs="Times New Roman"/>
+          <w:sz w:val="24"/>
+          <w:szCs w:val="24"/>
+        </w:rPr>
+        <w:t>.</w:t>
       </w:r>
     </w:p>
     <w:p>
@@ -10780,7 +10382,7 @@
         <w:pStyle w:val="a4"/>
         <w:numPr>
           <w:ilvl w:val="0"/>
-          <w:numId w:val="14"/>
+          <w:numId w:val="25"/>
         </w:numPr>
         <w:rPr>
           <w:rFonts w:ascii="Times New Roman" w:hAnsi="Times New Roman" w:cs="Times New Roman"/>
@@ -10794,23 +10396,7 @@
           <w:sz w:val="24"/>
           <w:szCs w:val="24"/>
         </w:rPr>
-        <w:t xml:space="preserve">The user selects </w:t>
-      </w:r>
-      <w:r>
-        <w:rPr>
-          <w:rFonts w:ascii="Times New Roman" w:hAnsi="Times New Roman" w:cs="Times New Roman"/>
-          <w:sz w:val="24"/>
-          <w:szCs w:val="24"/>
-        </w:rPr>
-        <w:t xml:space="preserve">phone number </w:t>
-      </w:r>
-      <w:r>
-        <w:rPr>
-          <w:rFonts w:ascii="Times New Roman" w:hAnsi="Times New Roman" w:cs="Times New Roman"/>
-          <w:sz w:val="24"/>
-          <w:szCs w:val="24"/>
-        </w:rPr>
-        <w:t>to call.</w:t>
+        <w:t xml:space="preserve">The system shall retrieve information of help place object. </w:t>
       </w:r>
     </w:p>
     <w:p>
@@ -10818,7 +10404,51 @@
         <w:pStyle w:val="a4"/>
         <w:numPr>
           <w:ilvl w:val="0"/>
-          <w:numId w:val="14"/>
+          <w:numId w:val="25"/>
+        </w:numPr>
+        <w:rPr>
+          <w:rFonts w:ascii="Times New Roman" w:hAnsi="Times New Roman" w:cs="Times New Roman"/>
+          <w:sz w:val="24"/>
+          <w:szCs w:val="24"/>
+        </w:rPr>
+      </w:pPr>
+      <w:r>
+        <w:rPr>
+          <w:rFonts w:ascii="Times New Roman" w:hAnsi="Times New Roman" w:cs="Times New Roman"/>
+          <w:sz w:val="24"/>
+          <w:szCs w:val="24"/>
+        </w:rPr>
+        <w:t>The system provides the information of the selected help place with call UI.</w:t>
+      </w:r>
+    </w:p>
+    <w:p>
+      <w:pPr>
+        <w:pStyle w:val="a4"/>
+        <w:numPr>
+          <w:ilvl w:val="0"/>
+          <w:numId w:val="25"/>
+        </w:numPr>
+        <w:rPr>
+          <w:rFonts w:ascii="Times New Roman" w:hAnsi="Times New Roman" w:cs="Times New Roman"/>
+          <w:sz w:val="24"/>
+          <w:szCs w:val="24"/>
+        </w:rPr>
+      </w:pPr>
+      <w:r>
+        <w:rPr>
+          <w:rFonts w:ascii="Times New Roman" w:hAnsi="Times New Roman" w:cs="Times New Roman"/>
+          <w:sz w:val="24"/>
+          <w:szCs w:val="24"/>
+        </w:rPr>
+        <w:t>The user selects phone number to call.</w:t>
+      </w:r>
+    </w:p>
+    <w:p>
+      <w:pPr>
+        <w:pStyle w:val="a4"/>
+        <w:numPr>
+          <w:ilvl w:val="0"/>
+          <w:numId w:val="25"/>
         </w:numPr>
         <w:rPr>
           <w:rFonts w:ascii="Times New Roman" w:hAnsi="Times New Roman" w:cs="Times New Roman"/>
@@ -10867,12 +10497,19 @@
     </w:p>
     <w:p>
       <w:pPr>
-        <w:rPr>
-          <w:b/>
-          <w:bCs/>
-          <w:sz w:val="28"/>
-        </w:rPr>
-      </w:pPr>
+        <w:ind w:left="720"/>
+      </w:pPr>
+    </w:p>
+    <w:p>
+      <w:pPr>
+        <w:rPr>
+          <w:b/>
+          <w:bCs/>
+          <w:sz w:val="28"/>
+        </w:rPr>
+      </w:pPr>
+      <w:bookmarkStart w:id="0" w:name="_GoBack"/>
+      <w:bookmarkEnd w:id="0"/>
     </w:p>
     <w:sectPr>
       <w:pgSz w:w="11906" w:h="16838"/>
@@ -11332,6 +10969,95 @@
     </w:lvl>
   </w:abstractNum>
   <w:abstractNum w:abstractNumId="5">
+    <w:nsid w:val="28A211A1"/>
+    <w:multiLevelType w:val="hybridMultilevel"/>
+    <w:tmpl w:val="303A7C62"/>
+    <w:lvl w:ilvl="0" w:tplc="77C8D0C8">
+      <w:start w:val="1"/>
+      <w:numFmt w:val="decimal"/>
+      <w:lvlText w:val="%1."/>
+      <w:lvlJc w:val="left"/>
+      <w:pPr>
+        <w:ind w:left="1080" w:hanging="360"/>
+      </w:pPr>
+      <w:rPr>
+        <w:rFonts w:hint="default"/>
+      </w:rPr>
+    </w:lvl>
+    <w:lvl w:ilvl="1" w:tplc="04090019" w:tentative="1">
+      <w:start w:val="1"/>
+      <w:numFmt w:val="lowerLetter"/>
+      <w:lvlText w:val="%2."/>
+      <w:lvlJc w:val="left"/>
+      <w:pPr>
+        <w:ind w:left="1800" w:hanging="360"/>
+      </w:pPr>
+    </w:lvl>
+    <w:lvl w:ilvl="2" w:tplc="0409001B" w:tentative="1">
+      <w:start w:val="1"/>
+      <w:numFmt w:val="lowerRoman"/>
+      <w:lvlText w:val="%3."/>
+      <w:lvlJc w:val="right"/>
+      <w:pPr>
+        <w:ind w:left="2520" w:hanging="180"/>
+      </w:pPr>
+    </w:lvl>
+    <w:lvl w:ilvl="3" w:tplc="0409000F" w:tentative="1">
+      <w:start w:val="1"/>
+      <w:numFmt w:val="decimal"/>
+      <w:lvlText w:val="%4."/>
+      <w:lvlJc w:val="left"/>
+      <w:pPr>
+        <w:ind w:left="3240" w:hanging="360"/>
+      </w:pPr>
+    </w:lvl>
+    <w:lvl w:ilvl="4" w:tplc="04090019" w:tentative="1">
+      <w:start w:val="1"/>
+      <w:numFmt w:val="lowerLetter"/>
+      <w:lvlText w:val="%5."/>
+      <w:lvlJc w:val="left"/>
+      <w:pPr>
+        <w:ind w:left="3960" w:hanging="360"/>
+      </w:pPr>
+    </w:lvl>
+    <w:lvl w:ilvl="5" w:tplc="0409001B" w:tentative="1">
+      <w:start w:val="1"/>
+      <w:numFmt w:val="lowerRoman"/>
+      <w:lvlText w:val="%6."/>
+      <w:lvlJc w:val="right"/>
+      <w:pPr>
+        <w:ind w:left="4680" w:hanging="180"/>
+      </w:pPr>
+    </w:lvl>
+    <w:lvl w:ilvl="6" w:tplc="0409000F" w:tentative="1">
+      <w:start w:val="1"/>
+      <w:numFmt w:val="decimal"/>
+      <w:lvlText w:val="%7."/>
+      <w:lvlJc w:val="left"/>
+      <w:pPr>
+        <w:ind w:left="5400" w:hanging="360"/>
+      </w:pPr>
+    </w:lvl>
+    <w:lvl w:ilvl="7" w:tplc="04090019" w:tentative="1">
+      <w:start w:val="1"/>
+      <w:numFmt w:val="lowerLetter"/>
+      <w:lvlText w:val="%8."/>
+      <w:lvlJc w:val="left"/>
+      <w:pPr>
+        <w:ind w:left="6120" w:hanging="360"/>
+      </w:pPr>
+    </w:lvl>
+    <w:lvl w:ilvl="8" w:tplc="0409001B" w:tentative="1">
+      <w:start w:val="1"/>
+      <w:numFmt w:val="lowerRoman"/>
+      <w:lvlText w:val="%9."/>
+      <w:lvlJc w:val="right"/>
+      <w:pPr>
+        <w:ind w:left="6840" w:hanging="180"/>
+      </w:pPr>
+    </w:lvl>
+  </w:abstractNum>
+  <w:abstractNum w:abstractNumId="6">
     <w:nsid w:val="395A67DA"/>
     <w:multiLevelType w:val="hybridMultilevel"/>
     <w:tmpl w:val="303A7C62"/>
@@ -11420,7 +11146,7 @@
       </w:pPr>
     </w:lvl>
   </w:abstractNum>
-  <w:abstractNum w:abstractNumId="6">
+  <w:abstractNum w:abstractNumId="7">
     <w:nsid w:val="4265675D"/>
     <w:multiLevelType w:val="hybridMultilevel"/>
     <w:tmpl w:val="303A7C62"/>
@@ -11509,7 +11235,7 @@
       </w:pPr>
     </w:lvl>
   </w:abstractNum>
-  <w:abstractNum w:abstractNumId="7">
+  <w:abstractNum w:abstractNumId="8">
     <w:nsid w:val="49323BAE"/>
     <w:multiLevelType w:val="hybridMultilevel"/>
     <w:tmpl w:val="303A7C62"/>
@@ -11598,7 +11324,7 @@
       </w:pPr>
     </w:lvl>
   </w:abstractNum>
-  <w:abstractNum w:abstractNumId="8">
+  <w:abstractNum w:abstractNumId="9">
     <w:nsid w:val="51E870AC"/>
     <w:multiLevelType w:val="hybridMultilevel"/>
     <w:tmpl w:val="303A7C62"/>
@@ -11687,7 +11413,7 @@
       </w:pPr>
     </w:lvl>
   </w:abstractNum>
-  <w:abstractNum w:abstractNumId="9">
+  <w:abstractNum w:abstractNumId="10">
     <w:nsid w:val="58C94E7D"/>
     <w:multiLevelType w:val="hybridMultilevel"/>
     <w:tmpl w:val="303A7C62"/>
@@ -11776,7 +11502,7 @@
       </w:pPr>
     </w:lvl>
   </w:abstractNum>
-  <w:abstractNum w:abstractNumId="10">
+  <w:abstractNum w:abstractNumId="11">
     <w:nsid w:val="59224692"/>
     <w:multiLevelType w:val="hybridMultilevel"/>
     <w:tmpl w:val="303A7C62"/>
@@ -11865,7 +11591,7 @@
       </w:pPr>
     </w:lvl>
   </w:abstractNum>
-  <w:abstractNum w:abstractNumId="11">
+  <w:abstractNum w:abstractNumId="12">
     <w:nsid w:val="59456ECA"/>
     <w:multiLevelType w:val="hybridMultilevel"/>
     <w:tmpl w:val="303A7C62"/>
@@ -11954,7 +11680,7 @@
       </w:pPr>
     </w:lvl>
   </w:abstractNum>
-  <w:abstractNum w:abstractNumId="12">
+  <w:abstractNum w:abstractNumId="13">
     <w:nsid w:val="60C2321F"/>
     <w:multiLevelType w:val="hybridMultilevel"/>
     <w:tmpl w:val="303A7C62"/>
@@ -12040,7 +11766,7 @@
       </w:pPr>
     </w:lvl>
   </w:abstractNum>
-  <w:abstractNum w:abstractNumId="13">
+  <w:abstractNum w:abstractNumId="14">
     <w:nsid w:val="63D940CA"/>
     <w:multiLevelType w:val="hybridMultilevel"/>
     <w:tmpl w:val="1F94B0AC"/>
@@ -12129,7 +11855,7 @@
       </w:pPr>
     </w:lvl>
   </w:abstractNum>
-  <w:abstractNum w:abstractNumId="14">
+  <w:abstractNum w:abstractNumId="15">
     <w:nsid w:val="68275F72"/>
     <w:multiLevelType w:val="multilevel"/>
     <w:tmpl w:val="303A7C62"/>
@@ -12218,7 +11944,7 @@
       </w:pPr>
     </w:lvl>
   </w:abstractNum>
-  <w:abstractNum w:abstractNumId="15">
+  <w:abstractNum w:abstractNumId="16">
     <w:nsid w:val="74B17BFA"/>
     <w:multiLevelType w:val="hybridMultilevel"/>
     <w:tmpl w:val="303A7C62"/>
@@ -12307,7 +12033,7 @@
       </w:pPr>
     </w:lvl>
   </w:abstractNum>
-  <w:abstractNum w:abstractNumId="16">
+  <w:abstractNum w:abstractNumId="17">
     <w:nsid w:val="7DE20C6D"/>
     <w:multiLevelType w:val="hybridMultilevel"/>
     <w:tmpl w:val="303A7C62"/>
@@ -12396,7 +12122,7 @@
       </w:pPr>
     </w:lvl>
   </w:abstractNum>
-  <w:abstractNum w:abstractNumId="17">
+  <w:abstractNum w:abstractNumId="18">
     <w:nsid w:val="7E4D1A34"/>
     <w:multiLevelType w:val="hybridMultilevel"/>
     <w:tmpl w:val="DF8A356A"/>
@@ -12490,28 +12216,28 @@
     <w:abstractNumId w:val="4"/>
   </w:num>
   <w:num w:numId="2">
-    <w:abstractNumId w:val="11"/>
+    <w:abstractNumId w:val="12"/>
   </w:num>
   <w:num w:numId="3">
     <w:abstractNumId w:val="1"/>
   </w:num>
   <w:num w:numId="4">
-    <w:abstractNumId w:val="16"/>
+    <w:abstractNumId w:val="17"/>
   </w:num>
   <w:num w:numId="5">
-    <w:abstractNumId w:val="17"/>
+    <w:abstractNumId w:val="18"/>
   </w:num>
   <w:num w:numId="6">
+    <w:abstractNumId w:val="9"/>
+  </w:num>
+  <w:num w:numId="7">
+    <w:abstractNumId w:val="6"/>
+  </w:num>
+  <w:num w:numId="8">
     <w:abstractNumId w:val="8"/>
   </w:num>
-  <w:num w:numId="7">
-    <w:abstractNumId w:val="5"/>
-  </w:num>
-  <w:num w:numId="8">
-    <w:abstractNumId w:val="7"/>
-  </w:num>
   <w:num w:numId="9">
-    <w:abstractNumId w:val="9"/>
+    <w:abstractNumId w:val="10"/>
   </w:num>
   <w:num w:numId="10">
     <w:abstractNumId w:val="0"/>
@@ -12520,25 +12246,25 @@
     <w:abstractNumId w:val="2"/>
   </w:num>
   <w:num w:numId="12">
-    <w:abstractNumId w:val="6"/>
+    <w:abstractNumId w:val="7"/>
   </w:num>
   <w:num w:numId="13">
-    <w:abstractNumId w:val="10"/>
+    <w:abstractNumId w:val="11"/>
   </w:num>
   <w:num w:numId="14">
-    <w:abstractNumId w:val="15"/>
+    <w:abstractNumId w:val="16"/>
   </w:num>
   <w:num w:numId="15">
-    <w:abstractNumId w:val="13"/>
+    <w:abstractNumId w:val="14"/>
   </w:num>
   <w:num w:numId="16">
     <w:abstractNumId w:val="3"/>
   </w:num>
   <w:num w:numId="17">
-    <w:abstractNumId w:val="14"/>
+    <w:abstractNumId w:val="15"/>
   </w:num>
   <w:num w:numId="18">
-    <w:abstractNumId w:val="12"/>
+    <w:abstractNumId w:val="13"/>
     <w:lvlOverride w:ilvl="0">
       <w:startOverride w:val="1"/>
     </w:lvlOverride>
@@ -12568,7 +12294,7 @@
     </w:lvlOverride>
   </w:num>
   <w:num w:numId="19">
-    <w:abstractNumId w:val="11"/>
+    <w:abstractNumId w:val="12"/>
     <w:lvlOverride w:ilvl="0">
       <w:startOverride w:val="1"/>
     </w:lvlOverride>
@@ -12628,7 +12354,7 @@
     </w:lvlOverride>
   </w:num>
   <w:num w:numId="21">
-    <w:abstractNumId w:val="16"/>
+    <w:abstractNumId w:val="17"/>
     <w:lvlOverride w:ilvl="0">
       <w:startOverride w:val="1"/>
     </w:lvlOverride>
@@ -12658,7 +12384,7 @@
     </w:lvlOverride>
   </w:num>
   <w:num w:numId="22">
-    <w:abstractNumId w:val="17"/>
+    <w:abstractNumId w:val="18"/>
     <w:lvlOverride w:ilvl="0">
       <w:startOverride w:val="1"/>
     </w:lvlOverride>
@@ -12688,7 +12414,7 @@
     </w:lvlOverride>
   </w:num>
   <w:num w:numId="23">
-    <w:abstractNumId w:val="8"/>
+    <w:abstractNumId w:val="9"/>
     <w:lvlOverride w:ilvl="0">
       <w:startOverride w:val="1"/>
     </w:lvlOverride>
@@ -12718,7 +12444,7 @@
     </w:lvlOverride>
   </w:num>
   <w:num w:numId="24">
-    <w:abstractNumId w:val="5"/>
+    <w:abstractNumId w:val="6"/>
     <w:lvlOverride w:ilvl="0">
       <w:startOverride w:val="1"/>
     </w:lvlOverride>
@@ -12746,6 +12472,9 @@
     <w:lvlOverride w:ilvl="8">
       <w:startOverride w:val="1"/>
     </w:lvlOverride>
+  </w:num>
+  <w:num w:numId="25">
+    <w:abstractNumId w:val="5"/>
   </w:num>
 </w:numbering>
 </file>

</xml_diff>